<commit_message>
- Atualização de Projeto.docx; mais especificamente, o esboço foi atualizado (Diagramas necessários ao projeto) e a seção 1 foi escrita.
</commit_message>
<xml_diff>
--- a/Documentação/Projeto/Projeto.docx
+++ b/Documentação/Projeto/Projeto.docx
@@ -5,54 +5,40 @@
     <w:p>
       <w:pPr>
         <w:pStyle w:val="Ttulo"/>
-        <w:rPr>
-          <w:lang w:val="pt-BR"/>
-        </w:rPr>
       </w:pPr>
       <w:r>
         <w:rPr>
           <w:smallCaps/>
-          <w:lang w:val="pt-BR"/>
         </w:rPr>
         <w:t>T</w:t>
       </w:r>
       <w:r>
         <w:rPr>
           <w:smallCaps/>
-          <w:lang w:val="pt-BR"/>
         </w:rPr>
         <w:t>EN</w:t>
       </w:r>
       <w:r>
-        <w:rPr>
-          <w:lang w:val="pt-BR"/>
-        </w:rPr>
         <w:t xml:space="preserve"> </w:t>
       </w:r>
       <w:r>
         <w:rPr>
           <w:position w:val="10"/>
-          <w:lang w:val="pt-BR"/>
         </w:rPr>
         <w:t>|</w:t>
       </w:r>
       <w:r>
-        <w:rPr>
-          <w:lang w:val="pt-BR"/>
-        </w:rPr>
         <w:t xml:space="preserve"> </w:t>
       </w:r>
       <w:r>
         <w:rPr>
           <w:smallCaps/>
-          <w:lang w:val="pt-BR"/>
         </w:rPr>
         <w:t xml:space="preserve">Traffic </w:t>
       </w:r>
       <w:r>
         <w:rPr>
           <w:smallCaps/>
-          <w:lang w:val="pt-BR"/>
         </w:rPr>
         <w:t>Engine</w:t>
       </w:r>
@@ -60,46 +46,19 @@
     <w:p>
       <w:pPr>
         <w:pStyle w:val="Subttulo"/>
-        <w:rPr>
-          <w:lang w:val="pt-BR"/>
-        </w:rPr>
-      </w:pPr>
-      <w:r>
-        <w:rPr>
-          <w:lang w:val="pt-BR"/>
-        </w:rPr>
+      </w:pPr>
+      <w:r>
         <w:t>Projeto de Software</w:t>
       </w:r>
     </w:p>
-    <w:p>
-      <w:pPr>
-        <w:rPr>
-          <w:lang w:val="pt-BR"/>
-        </w:rPr>
-      </w:pPr>
-    </w:p>
-    <w:p>
-      <w:pPr>
-        <w:rPr>
-          <w:lang w:val="pt-BR"/>
-        </w:rPr>
-      </w:pPr>
-    </w:p>
+    <w:p/>
+    <w:p/>
     <w:p>
       <w:pPr>
         <w:ind w:firstLine="0"/>
-        <w:rPr>
-          <w:lang w:val="pt-BR"/>
-        </w:rPr>
-      </w:pPr>
-    </w:p>
-    <w:p>
-      <w:pPr>
-        <w:rPr>
-          <w:lang w:val="pt-BR"/>
-        </w:rPr>
-      </w:pPr>
-    </w:p>
+      </w:pPr>
+    </w:p>
+    <w:p/>
     <w:p>
       <w:pPr>
         <w:rPr>
@@ -168,6 +127,8 @@
       <w:bookmarkStart w:id="0" w:name="_Toc225762286"/>
       <w:bookmarkStart w:id="1" w:name="_Toc226113720"/>
       <w:bookmarkStart w:id="2" w:name="_Toc232263324"/>
+      <w:bookmarkStart w:id="3" w:name="_Toc232496341"/>
+      <w:bookmarkStart w:id="4" w:name="_Toc232501906"/>
       <w:r>
         <w:rPr>
           <w:lang w:val="pt-BR"/>
@@ -178,6 +139,8 @@
       <w:bookmarkEnd w:id="0"/>
       <w:bookmarkEnd w:id="1"/>
       <w:bookmarkEnd w:id="2"/>
+      <w:bookmarkEnd w:id="3"/>
+      <w:bookmarkEnd w:id="4"/>
     </w:p>
     <w:p>
       <w:pPr>
@@ -375,7 +338,7 @@
           <w:lang w:val="pt-BR"/>
         </w:rPr>
       </w:pPr>
-      <w:bookmarkStart w:id="3" w:name="_Toc225762287"/>
+      <w:bookmarkStart w:id="5" w:name="_Toc225762287"/>
       <w:r>
         <w:rPr>
           <w:lang w:val="pt-BR"/>
@@ -409,8 +372,10 @@
           <w:lang w:val="pt-BR"/>
         </w:rPr>
       </w:pPr>
-      <w:bookmarkStart w:id="4" w:name="_Toc226113721"/>
-      <w:bookmarkStart w:id="5" w:name="_Toc232263325"/>
+      <w:bookmarkStart w:id="6" w:name="_Toc226113721"/>
+      <w:bookmarkStart w:id="7" w:name="_Toc232263325"/>
+      <w:bookmarkStart w:id="8" w:name="_Toc232496342"/>
+      <w:bookmarkStart w:id="9" w:name="_Toc232501907"/>
       <w:r>
         <w:rPr>
           <w:lang w:val="pt-BR"/>
@@ -418,9 +383,11 @@
         <w:lastRenderedPageBreak/>
         <w:t>Relatório de Mudanças</w:t>
       </w:r>
-      <w:bookmarkEnd w:id="3"/>
-      <w:bookmarkEnd w:id="4"/>
       <w:bookmarkEnd w:id="5"/>
+      <w:bookmarkEnd w:id="6"/>
+      <w:bookmarkEnd w:id="7"/>
+      <w:bookmarkEnd w:id="8"/>
+      <w:bookmarkEnd w:id="9"/>
     </w:p>
     <w:p>
       <w:pPr>
@@ -530,9 +497,11 @@
         </w:docPartObj>
       </w:sdtPr>
       <w:sdtContent>
-        <w:bookmarkStart w:id="6" w:name="_Toc232263326" w:displacedByCustomXml="prev"/>
-        <w:bookmarkStart w:id="7" w:name="_Toc225762289" w:displacedByCustomXml="prev"/>
-        <w:bookmarkStart w:id="8" w:name="_Toc226113723" w:displacedByCustomXml="prev"/>
+        <w:bookmarkStart w:id="10" w:name="_Toc232501908" w:displacedByCustomXml="prev"/>
+        <w:bookmarkStart w:id="11" w:name="_Toc232496343" w:displacedByCustomXml="prev"/>
+        <w:bookmarkStart w:id="12" w:name="_Toc226113723" w:displacedByCustomXml="prev"/>
+        <w:bookmarkStart w:id="13" w:name="_Toc225762289" w:displacedByCustomXml="prev"/>
+        <w:bookmarkStart w:id="14" w:name="_Toc232263326" w:displacedByCustomXml="prev"/>
         <w:p>
           <w:pPr>
             <w:pStyle w:val="Ttulo1"/>
@@ -543,7 +512,6 @@
             <w:ind w:left="357"/>
             <w:rPr>
               <w:noProof/>
-              <w:lang w:val="pt-BR" w:eastAsia="pt-BR" w:bidi="ar-SA"/>
             </w:rPr>
           </w:pPr>
           <w:r>
@@ -552,9 +520,11 @@
             </w:rPr>
             <w:t>Índice</w:t>
           </w:r>
-          <w:bookmarkEnd w:id="8"/>
-          <w:bookmarkEnd w:id="7"/>
-          <w:bookmarkEnd w:id="6"/>
+          <w:bookmarkEnd w:id="14"/>
+          <w:bookmarkEnd w:id="13"/>
+          <w:bookmarkEnd w:id="12"/>
+          <w:bookmarkEnd w:id="11"/>
+          <w:bookmarkEnd w:id="10"/>
           <w:r>
             <w:rPr>
               <w:lang w:val="pt-BR"/>
@@ -586,7 +556,7 @@
               <w:lang w:val="pt-BR" w:eastAsia="pt-BR" w:bidi="ar-SA"/>
             </w:rPr>
           </w:pPr>
-          <w:hyperlink w:anchor="_Toc232263327" w:history="1">
+          <w:hyperlink w:anchor="_Toc232501909" w:history="1">
             <w:r>
               <w:rPr>
                 <w:rStyle w:val="Hyperlink"/>
@@ -629,7 +599,7 @@
                 <w:noProof/>
                 <w:webHidden/>
               </w:rPr>
-              <w:instrText xml:space="preserve"> PAGEREF _Toc232263327 \h </w:instrText>
+              <w:instrText xml:space="preserve"> PAGEREF _Toc232501909 \h </w:instrText>
             </w:r>
             <w:r>
               <w:rPr>
@@ -672,7 +642,7 @@
               <w:lang w:val="pt-BR" w:eastAsia="pt-BR" w:bidi="ar-SA"/>
             </w:rPr>
           </w:pPr>
-          <w:hyperlink w:anchor="_Toc232263328" w:history="1">
+          <w:hyperlink w:anchor="_Toc232501910" w:history="1">
             <w:r>
               <w:rPr>
                 <w:rStyle w:val="Hyperlink"/>
@@ -715,7 +685,7 @@
                 <w:noProof/>
                 <w:webHidden/>
               </w:rPr>
-              <w:instrText xml:space="preserve"> PAGEREF _Toc232263328 \h </w:instrText>
+              <w:instrText xml:space="preserve"> PAGEREF _Toc232501910 \h </w:instrText>
             </w:r>
             <w:r>
               <w:rPr>
@@ -758,7 +728,7 @@
               <w:lang w:val="pt-BR" w:eastAsia="pt-BR" w:bidi="ar-SA"/>
             </w:rPr>
           </w:pPr>
-          <w:hyperlink w:anchor="_Toc232263329" w:history="1">
+          <w:hyperlink w:anchor="_Toc232501911" w:history="1">
             <w:r>
               <w:rPr>
                 <w:rStyle w:val="Hyperlink"/>
@@ -801,7 +771,7 @@
                 <w:noProof/>
                 <w:webHidden/>
               </w:rPr>
-              <w:instrText xml:space="preserve"> PAGEREF _Toc232263329 \h </w:instrText>
+              <w:instrText xml:space="preserve"> PAGEREF _Toc232501911 \h </w:instrText>
             </w:r>
             <w:r>
               <w:rPr>
@@ -844,7 +814,7 @@
               <w:lang w:val="pt-BR" w:eastAsia="pt-BR" w:bidi="ar-SA"/>
             </w:rPr>
           </w:pPr>
-          <w:hyperlink w:anchor="_Toc232263330" w:history="1">
+          <w:hyperlink w:anchor="_Toc232501912" w:history="1">
             <w:r>
               <w:rPr>
                 <w:rStyle w:val="Hyperlink"/>
@@ -887,7 +857,7 @@
                 <w:noProof/>
                 <w:webHidden/>
               </w:rPr>
-              <w:instrText xml:space="preserve"> PAGEREF _Toc232263330 \h </w:instrText>
+              <w:instrText xml:space="preserve"> PAGEREF _Toc232501912 \h </w:instrText>
             </w:r>
             <w:r>
               <w:rPr>
@@ -930,7 +900,7 @@
               <w:lang w:val="pt-BR" w:eastAsia="pt-BR" w:bidi="ar-SA"/>
             </w:rPr>
           </w:pPr>
-          <w:hyperlink w:anchor="_Toc232263331" w:history="1">
+          <w:hyperlink w:anchor="_Toc232501913" w:history="1">
             <w:r>
               <w:rPr>
                 <w:rStyle w:val="Hyperlink"/>
@@ -973,7 +943,7 @@
                 <w:noProof/>
                 <w:webHidden/>
               </w:rPr>
-              <w:instrText xml:space="preserve"> PAGEREF _Toc232263331 \h </w:instrText>
+              <w:instrText xml:space="preserve"> PAGEREF _Toc232501913 \h </w:instrText>
             </w:r>
             <w:r>
               <w:rPr>
@@ -1016,7 +986,7 @@
               <w:lang w:val="pt-BR" w:eastAsia="pt-BR" w:bidi="ar-SA"/>
             </w:rPr>
           </w:pPr>
-          <w:hyperlink w:anchor="_Toc232263332" w:history="1">
+          <w:hyperlink w:anchor="_Toc232501914" w:history="1">
             <w:r>
               <w:rPr>
                 <w:rStyle w:val="Hyperlink"/>
@@ -1059,7 +1029,7 @@
                 <w:noProof/>
                 <w:webHidden/>
               </w:rPr>
-              <w:instrText xml:space="preserve"> PAGEREF _Toc232263332 \h </w:instrText>
+              <w:instrText xml:space="preserve"> PAGEREF _Toc232501914 \h </w:instrText>
             </w:r>
             <w:r>
               <w:rPr>
@@ -1102,7 +1072,7 @@
               <w:lang w:val="pt-BR" w:eastAsia="pt-BR" w:bidi="ar-SA"/>
             </w:rPr>
           </w:pPr>
-          <w:hyperlink w:anchor="_Toc232263333" w:history="1">
+          <w:hyperlink w:anchor="_Toc232501915" w:history="1">
             <w:r>
               <w:rPr>
                 <w:rStyle w:val="Hyperlink"/>
@@ -1145,7 +1115,7 @@
                 <w:noProof/>
                 <w:webHidden/>
               </w:rPr>
-              <w:instrText xml:space="preserve"> PAGEREF _Toc232263333 \h </w:instrText>
+              <w:instrText xml:space="preserve"> PAGEREF _Toc232501915 \h </w:instrText>
             </w:r>
             <w:r>
               <w:rPr>
@@ -1188,7 +1158,7 @@
               <w:lang w:val="pt-BR" w:eastAsia="pt-BR" w:bidi="ar-SA"/>
             </w:rPr>
           </w:pPr>
-          <w:hyperlink w:anchor="_Toc232263334" w:history="1">
+          <w:hyperlink w:anchor="_Toc232501916" w:history="1">
             <w:r>
               <w:rPr>
                 <w:rStyle w:val="Hyperlink"/>
@@ -1231,7 +1201,7 @@
                 <w:noProof/>
                 <w:webHidden/>
               </w:rPr>
-              <w:instrText xml:space="preserve"> PAGEREF _Toc232263334 \h </w:instrText>
+              <w:instrText xml:space="preserve"> PAGEREF _Toc232501916 \h </w:instrText>
             </w:r>
             <w:r>
               <w:rPr>
@@ -1274,7 +1244,7 @@
               <w:lang w:val="pt-BR" w:eastAsia="pt-BR" w:bidi="ar-SA"/>
             </w:rPr>
           </w:pPr>
-          <w:hyperlink w:anchor="_Toc232263335" w:history="1">
+          <w:hyperlink w:anchor="_Toc232501917" w:history="1">
             <w:r>
               <w:rPr>
                 <w:rStyle w:val="Hyperlink"/>
@@ -1317,7 +1287,7 @@
                 <w:noProof/>
                 <w:webHidden/>
               </w:rPr>
-              <w:instrText xml:space="preserve"> PAGEREF _Toc232263335 \h </w:instrText>
+              <w:instrText xml:space="preserve"> PAGEREF _Toc232501917 \h </w:instrText>
             </w:r>
             <w:r>
               <w:rPr>
@@ -1360,7 +1330,7 @@
               <w:lang w:val="pt-BR" w:eastAsia="pt-BR" w:bidi="ar-SA"/>
             </w:rPr>
           </w:pPr>
-          <w:hyperlink w:anchor="_Toc232263336" w:history="1">
+          <w:hyperlink w:anchor="_Toc232501918" w:history="1">
             <w:r>
               <w:rPr>
                 <w:rStyle w:val="Hyperlink"/>
@@ -1403,7 +1373,7 @@
                 <w:noProof/>
                 <w:webHidden/>
               </w:rPr>
-              <w:instrText xml:space="preserve"> PAGEREF _Toc232263336 \h </w:instrText>
+              <w:instrText xml:space="preserve"> PAGEREF _Toc232501918 \h </w:instrText>
             </w:r>
             <w:r>
               <w:rPr>
@@ -1446,7 +1416,7 @@
               <w:lang w:val="pt-BR" w:eastAsia="pt-BR" w:bidi="ar-SA"/>
             </w:rPr>
           </w:pPr>
-          <w:hyperlink w:anchor="_Toc232263337" w:history="1">
+          <w:hyperlink w:anchor="_Toc232501919" w:history="1">
             <w:r>
               <w:rPr>
                 <w:rStyle w:val="Hyperlink"/>
@@ -1489,7 +1459,7 @@
                 <w:noProof/>
                 <w:webHidden/>
               </w:rPr>
-              <w:instrText xml:space="preserve"> PAGEREF _Toc232263337 \h </w:instrText>
+              <w:instrText xml:space="preserve"> PAGEREF _Toc232501919 \h </w:instrText>
             </w:r>
             <w:r>
               <w:rPr>
@@ -1532,7 +1502,7 @@
               <w:lang w:val="pt-BR" w:eastAsia="pt-BR" w:bidi="ar-SA"/>
             </w:rPr>
           </w:pPr>
-          <w:hyperlink w:anchor="_Toc232263338" w:history="1">
+          <w:hyperlink w:anchor="_Toc232501920" w:history="1">
             <w:r>
               <w:rPr>
                 <w:rStyle w:val="Hyperlink"/>
@@ -1575,7 +1545,7 @@
                 <w:noProof/>
                 <w:webHidden/>
               </w:rPr>
-              <w:instrText xml:space="preserve"> PAGEREF _Toc232263338 \h </w:instrText>
+              <w:instrText xml:space="preserve"> PAGEREF _Toc232501920 \h </w:instrText>
             </w:r>
             <w:r>
               <w:rPr>
@@ -1618,7 +1588,7 @@
               <w:lang w:val="pt-BR" w:eastAsia="pt-BR" w:bidi="ar-SA"/>
             </w:rPr>
           </w:pPr>
-          <w:hyperlink w:anchor="_Toc232263339" w:history="1">
+          <w:hyperlink w:anchor="_Toc232501921" w:history="1">
             <w:r>
               <w:rPr>
                 <w:rStyle w:val="Hyperlink"/>
@@ -1661,7 +1631,7 @@
                 <w:noProof/>
                 <w:webHidden/>
               </w:rPr>
-              <w:instrText xml:space="preserve"> PAGEREF _Toc232263339 \h </w:instrText>
+              <w:instrText xml:space="preserve"> PAGEREF _Toc232501921 \h </w:instrText>
             </w:r>
             <w:r>
               <w:rPr>
@@ -1704,7 +1674,7 @@
               <w:lang w:val="pt-BR" w:eastAsia="pt-BR" w:bidi="ar-SA"/>
             </w:rPr>
           </w:pPr>
-          <w:hyperlink w:anchor="_Toc232263340" w:history="1">
+          <w:hyperlink w:anchor="_Toc232501922" w:history="1">
             <w:r>
               <w:rPr>
                 <w:rStyle w:val="Hyperlink"/>
@@ -1747,7 +1717,7 @@
                 <w:noProof/>
                 <w:webHidden/>
               </w:rPr>
-              <w:instrText xml:space="preserve"> PAGEREF _Toc232263340 \h </w:instrText>
+              <w:instrText xml:space="preserve"> PAGEREF _Toc232501922 \h </w:instrText>
             </w:r>
             <w:r>
               <w:rPr>
@@ -1790,7 +1760,7 @@
               <w:lang w:val="pt-BR" w:eastAsia="pt-BR" w:bidi="ar-SA"/>
             </w:rPr>
           </w:pPr>
-          <w:hyperlink w:anchor="_Toc232263341" w:history="1">
+          <w:hyperlink w:anchor="_Toc232501923" w:history="1">
             <w:r>
               <w:rPr>
                 <w:rStyle w:val="Hyperlink"/>
@@ -1833,7 +1803,7 @@
                 <w:noProof/>
                 <w:webHidden/>
               </w:rPr>
-              <w:instrText xml:space="preserve"> PAGEREF _Toc232263341 \h </w:instrText>
+              <w:instrText xml:space="preserve"> PAGEREF _Toc232501923 \h </w:instrText>
             </w:r>
             <w:r>
               <w:rPr>
@@ -1876,7 +1846,7 @@
               <w:lang w:val="pt-BR" w:eastAsia="pt-BR" w:bidi="ar-SA"/>
             </w:rPr>
           </w:pPr>
-          <w:hyperlink w:anchor="_Toc232263342" w:history="1">
+          <w:hyperlink w:anchor="_Toc232501924" w:history="1">
             <w:r>
               <w:rPr>
                 <w:rStyle w:val="Hyperlink"/>
@@ -1919,7 +1889,179 @@
                 <w:noProof/>
                 <w:webHidden/>
               </w:rPr>
-              <w:instrText xml:space="preserve"> PAGEREF _Toc232263342 \h </w:instrText>
+              <w:instrText xml:space="preserve"> PAGEREF _Toc232501924 \h </w:instrText>
+            </w:r>
+            <w:r>
+              <w:rPr>
+                <w:noProof/>
+                <w:webHidden/>
+              </w:rPr>
+            </w:r>
+            <w:r>
+              <w:rPr>
+                <w:noProof/>
+                <w:webHidden/>
+              </w:rPr>
+              <w:fldChar w:fldCharType="separate"/>
+            </w:r>
+            <w:r>
+              <w:rPr>
+                <w:noProof/>
+                <w:webHidden/>
+              </w:rPr>
+              <w:t>4</w:t>
+            </w:r>
+            <w:r>
+              <w:rPr>
+                <w:noProof/>
+                <w:webHidden/>
+              </w:rPr>
+              <w:fldChar w:fldCharType="end"/>
+            </w:r>
+          </w:hyperlink>
+        </w:p>
+        <w:p>
+          <w:pPr>
+            <w:pStyle w:val="Sumrio2"/>
+            <w:tabs>
+              <w:tab w:val="left" w:pos="1100"/>
+              <w:tab w:val="right" w:leader="dot" w:pos="8494"/>
+            </w:tabs>
+            <w:rPr>
+              <w:noProof/>
+              <w:lang w:val="pt-BR" w:eastAsia="pt-BR" w:bidi="ar-SA"/>
+            </w:rPr>
+          </w:pPr>
+          <w:hyperlink w:anchor="_Toc232501925" w:history="1">
+            <w:r>
+              <w:rPr>
+                <w:rStyle w:val="Hyperlink"/>
+                <w:noProof/>
+                <w:lang w:val="pt-BR"/>
+              </w:rPr>
+              <w:t>4.4</w:t>
+            </w:r>
+            <w:r>
+              <w:rPr>
+                <w:noProof/>
+                <w:lang w:val="pt-BR" w:eastAsia="pt-BR" w:bidi="ar-SA"/>
+              </w:rPr>
+              <w:tab/>
+            </w:r>
+            <w:r>
+              <w:rPr>
+                <w:rStyle w:val="Hyperlink"/>
+                <w:noProof/>
+                <w:lang w:val="pt-BR"/>
+              </w:rPr>
+              <w:t>Diagramas de Seqüência</w:t>
+            </w:r>
+            <w:r>
+              <w:rPr>
+                <w:noProof/>
+                <w:webHidden/>
+              </w:rPr>
+              <w:tab/>
+            </w:r>
+            <w:r>
+              <w:rPr>
+                <w:noProof/>
+                <w:webHidden/>
+              </w:rPr>
+              <w:fldChar w:fldCharType="begin"/>
+            </w:r>
+            <w:r>
+              <w:rPr>
+                <w:noProof/>
+                <w:webHidden/>
+              </w:rPr>
+              <w:instrText xml:space="preserve"> PAGEREF _Toc232501925 \h </w:instrText>
+            </w:r>
+            <w:r>
+              <w:rPr>
+                <w:noProof/>
+                <w:webHidden/>
+              </w:rPr>
+            </w:r>
+            <w:r>
+              <w:rPr>
+                <w:noProof/>
+                <w:webHidden/>
+              </w:rPr>
+              <w:fldChar w:fldCharType="separate"/>
+            </w:r>
+            <w:r>
+              <w:rPr>
+                <w:noProof/>
+                <w:webHidden/>
+              </w:rPr>
+              <w:t>4</w:t>
+            </w:r>
+            <w:r>
+              <w:rPr>
+                <w:noProof/>
+                <w:webHidden/>
+              </w:rPr>
+              <w:fldChar w:fldCharType="end"/>
+            </w:r>
+          </w:hyperlink>
+        </w:p>
+        <w:p>
+          <w:pPr>
+            <w:pStyle w:val="Sumrio2"/>
+            <w:tabs>
+              <w:tab w:val="left" w:pos="1100"/>
+              <w:tab w:val="right" w:leader="dot" w:pos="8494"/>
+            </w:tabs>
+            <w:rPr>
+              <w:noProof/>
+              <w:lang w:val="pt-BR" w:eastAsia="pt-BR" w:bidi="ar-SA"/>
+            </w:rPr>
+          </w:pPr>
+          <w:hyperlink w:anchor="_Toc232501926" w:history="1">
+            <w:r>
+              <w:rPr>
+                <w:rStyle w:val="Hyperlink"/>
+                <w:noProof/>
+                <w:lang w:val="pt-BR"/>
+              </w:rPr>
+              <w:t>4.5</w:t>
+            </w:r>
+            <w:r>
+              <w:rPr>
+                <w:noProof/>
+                <w:lang w:val="pt-BR" w:eastAsia="pt-BR" w:bidi="ar-SA"/>
+              </w:rPr>
+              <w:tab/>
+            </w:r>
+            <w:r>
+              <w:rPr>
+                <w:rStyle w:val="Hyperlink"/>
+                <w:noProof/>
+                <w:lang w:val="pt-BR"/>
+              </w:rPr>
+              <w:t>Diagrama de Pacotes</w:t>
+            </w:r>
+            <w:r>
+              <w:rPr>
+                <w:noProof/>
+                <w:webHidden/>
+              </w:rPr>
+              <w:tab/>
+            </w:r>
+            <w:r>
+              <w:rPr>
+                <w:noProof/>
+                <w:webHidden/>
+              </w:rPr>
+              <w:fldChar w:fldCharType="begin"/>
+            </w:r>
+            <w:r>
+              <w:rPr>
+                <w:noProof/>
+                <w:webHidden/>
+              </w:rPr>
+              <w:instrText xml:space="preserve"> PAGEREF _Toc232501926 \h </w:instrText>
             </w:r>
             <w:r>
               <w:rPr>
@@ -1962,7 +2104,7 @@
               <w:lang w:val="pt-BR" w:eastAsia="pt-BR" w:bidi="ar-SA"/>
             </w:rPr>
           </w:pPr>
-          <w:hyperlink w:anchor="_Toc232263343" w:history="1">
+          <w:hyperlink w:anchor="_Toc232501927" w:history="1">
             <w:r>
               <w:rPr>
                 <w:rStyle w:val="Hyperlink"/>
@@ -2005,7 +2147,7 @@
                 <w:noProof/>
                 <w:webHidden/>
               </w:rPr>
-              <w:instrText xml:space="preserve"> PAGEREF _Toc232263343 \h </w:instrText>
+              <w:instrText xml:space="preserve"> PAGEREF _Toc232501927 \h </w:instrText>
             </w:r>
             <w:r>
               <w:rPr>
@@ -2025,7 +2167,7 @@
                 <w:noProof/>
                 <w:webHidden/>
               </w:rPr>
-              <w:t>4</w:t>
+              <w:t>5</w:t>
             </w:r>
             <w:r>
               <w:rPr>
@@ -2048,7 +2190,7 @@
               <w:lang w:val="pt-BR" w:eastAsia="pt-BR" w:bidi="ar-SA"/>
             </w:rPr>
           </w:pPr>
-          <w:hyperlink w:anchor="_Toc232263344" w:history="1">
+          <w:hyperlink w:anchor="_Toc232501928" w:history="1">
             <w:r>
               <w:rPr>
                 <w:rStyle w:val="Hyperlink"/>
@@ -2091,7 +2233,7 @@
                 <w:noProof/>
                 <w:webHidden/>
               </w:rPr>
-              <w:instrText xml:space="preserve"> PAGEREF _Toc232263344 \h </w:instrText>
+              <w:instrText xml:space="preserve"> PAGEREF _Toc232501928 \h </w:instrText>
             </w:r>
             <w:r>
               <w:rPr>
@@ -2111,7 +2253,7 @@
                 <w:noProof/>
                 <w:webHidden/>
               </w:rPr>
-              <w:t>4</w:t>
+              <w:t>5</w:t>
             </w:r>
             <w:r>
               <w:rPr>
@@ -2134,7 +2276,7 @@
               <w:lang w:val="pt-BR" w:eastAsia="pt-BR" w:bidi="ar-SA"/>
             </w:rPr>
           </w:pPr>
-          <w:hyperlink w:anchor="_Toc232263345" w:history="1">
+          <w:hyperlink w:anchor="_Toc232501929" w:history="1">
             <w:r>
               <w:rPr>
                 <w:rStyle w:val="Hyperlink"/>
@@ -2177,7 +2319,7 @@
                 <w:noProof/>
                 <w:webHidden/>
               </w:rPr>
-              <w:instrText xml:space="preserve"> PAGEREF _Toc232263345 \h </w:instrText>
+              <w:instrText xml:space="preserve"> PAGEREF _Toc232501929 \h </w:instrText>
             </w:r>
             <w:r>
               <w:rPr>
@@ -2197,7 +2339,7 @@
                 <w:noProof/>
                 <w:webHidden/>
               </w:rPr>
-              <w:t>4</w:t>
+              <w:t>5</w:t>
             </w:r>
             <w:r>
               <w:rPr>
@@ -2220,7 +2362,7 @@
               <w:lang w:val="pt-BR" w:eastAsia="pt-BR" w:bidi="ar-SA"/>
             </w:rPr>
           </w:pPr>
-          <w:hyperlink w:anchor="_Toc232263346" w:history="1">
+          <w:hyperlink w:anchor="_Toc232501930" w:history="1">
             <w:r>
               <w:rPr>
                 <w:rStyle w:val="Hyperlink"/>
@@ -2263,7 +2405,7 @@
                 <w:noProof/>
                 <w:webHidden/>
               </w:rPr>
-              <w:instrText xml:space="preserve"> PAGEREF _Toc232263346 \h </w:instrText>
+              <w:instrText xml:space="preserve"> PAGEREF _Toc232501930 \h </w:instrText>
             </w:r>
             <w:r>
               <w:rPr>
@@ -2283,7 +2425,7 @@
                 <w:noProof/>
                 <w:webHidden/>
               </w:rPr>
-              <w:t>4</w:t>
+              <w:t>5</w:t>
             </w:r>
             <w:r>
               <w:rPr>
@@ -2306,7 +2448,7 @@
               <w:lang w:val="pt-BR" w:eastAsia="pt-BR" w:bidi="ar-SA"/>
             </w:rPr>
           </w:pPr>
-          <w:hyperlink w:anchor="_Toc232263347" w:history="1">
+          <w:hyperlink w:anchor="_Toc232501931" w:history="1">
             <w:r>
               <w:rPr>
                 <w:rStyle w:val="Hyperlink"/>
@@ -2349,7 +2491,7 @@
                 <w:noProof/>
                 <w:webHidden/>
               </w:rPr>
-              <w:instrText xml:space="preserve"> PAGEREF _Toc232263347 \h </w:instrText>
+              <w:instrText xml:space="preserve"> PAGEREF _Toc232501931 \h </w:instrText>
             </w:r>
             <w:r>
               <w:rPr>
@@ -2369,7 +2511,7 @@
                 <w:noProof/>
                 <w:webHidden/>
               </w:rPr>
-              <w:t>4</w:t>
+              <w:t>5</w:t>
             </w:r>
             <w:r>
               <w:rPr>
@@ -2392,7 +2534,7 @@
               <w:lang w:val="pt-BR" w:eastAsia="pt-BR" w:bidi="ar-SA"/>
             </w:rPr>
           </w:pPr>
-          <w:hyperlink w:anchor="_Toc232263348" w:history="1">
+          <w:hyperlink w:anchor="_Toc232501932" w:history="1">
             <w:r>
               <w:rPr>
                 <w:rStyle w:val="Hyperlink"/>
@@ -2435,7 +2577,7 @@
                 <w:noProof/>
                 <w:webHidden/>
               </w:rPr>
-              <w:instrText xml:space="preserve"> PAGEREF _Toc232263348 \h </w:instrText>
+              <w:instrText xml:space="preserve"> PAGEREF _Toc232501932 \h </w:instrText>
             </w:r>
             <w:r>
               <w:rPr>
@@ -2455,7 +2597,7 @@
                 <w:noProof/>
                 <w:webHidden/>
               </w:rPr>
-              <w:t>4</w:t>
+              <w:t>6</w:t>
             </w:r>
             <w:r>
               <w:rPr>
@@ -2478,7 +2620,7 @@
               <w:lang w:val="pt-BR" w:eastAsia="pt-BR" w:bidi="ar-SA"/>
             </w:rPr>
           </w:pPr>
-          <w:hyperlink w:anchor="_Toc232263349" w:history="1">
+          <w:hyperlink w:anchor="_Toc232501933" w:history="1">
             <w:r>
               <w:rPr>
                 <w:rStyle w:val="Hyperlink"/>
@@ -2521,7 +2663,7 @@
                 <w:noProof/>
                 <w:webHidden/>
               </w:rPr>
-              <w:instrText xml:space="preserve"> PAGEREF _Toc232263349 \h </w:instrText>
+              <w:instrText xml:space="preserve"> PAGEREF _Toc232501933 \h </w:instrText>
             </w:r>
             <w:r>
               <w:rPr>
@@ -2541,7 +2683,7 @@
                 <w:noProof/>
                 <w:webHidden/>
               </w:rPr>
-              <w:t>4</w:t>
+              <w:t>6</w:t>
             </w:r>
             <w:r>
               <w:rPr>
@@ -2564,7 +2706,7 @@
               <w:lang w:val="pt-BR" w:eastAsia="pt-BR" w:bidi="ar-SA"/>
             </w:rPr>
           </w:pPr>
-          <w:hyperlink w:anchor="_Toc232263350" w:history="1">
+          <w:hyperlink w:anchor="_Toc232501934" w:history="1">
             <w:r>
               <w:rPr>
                 <w:rStyle w:val="Hyperlink"/>
@@ -2607,7 +2749,7 @@
                 <w:noProof/>
                 <w:webHidden/>
               </w:rPr>
-              <w:instrText xml:space="preserve"> PAGEREF _Toc232263350 \h </w:instrText>
+              <w:instrText xml:space="preserve"> PAGEREF _Toc232501934 \h </w:instrText>
             </w:r>
             <w:r>
               <w:rPr>
@@ -2627,7 +2769,7 @@
                 <w:noProof/>
                 <w:webHidden/>
               </w:rPr>
-              <w:t>4</w:t>
+              <w:t>6</w:t>
             </w:r>
             <w:r>
               <w:rPr>
@@ -2650,7 +2792,7 @@
               <w:lang w:val="pt-BR" w:eastAsia="pt-BR" w:bidi="ar-SA"/>
             </w:rPr>
           </w:pPr>
-          <w:hyperlink w:anchor="_Toc232263351" w:history="1">
+          <w:hyperlink w:anchor="_Toc232501935" w:history="1">
             <w:r>
               <w:rPr>
                 <w:rStyle w:val="Hyperlink"/>
@@ -2693,7 +2835,7 @@
                 <w:noProof/>
                 <w:webHidden/>
               </w:rPr>
-              <w:instrText xml:space="preserve"> PAGEREF _Toc232263351 \h </w:instrText>
+              <w:instrText xml:space="preserve"> PAGEREF _Toc232501935 \h </w:instrText>
             </w:r>
             <w:r>
               <w:rPr>
@@ -2713,7 +2855,7 @@
                 <w:noProof/>
                 <w:webHidden/>
               </w:rPr>
-              <w:t>4</w:t>
+              <w:t>6</w:t>
             </w:r>
             <w:r>
               <w:rPr>
@@ -2736,7 +2878,7 @@
               <w:lang w:val="pt-BR" w:eastAsia="pt-BR" w:bidi="ar-SA"/>
             </w:rPr>
           </w:pPr>
-          <w:hyperlink w:anchor="_Toc232263352" w:history="1">
+          <w:hyperlink w:anchor="_Toc232501936" w:history="1">
             <w:r>
               <w:rPr>
                 <w:rStyle w:val="Hyperlink"/>
@@ -2779,7 +2921,7 @@
                 <w:noProof/>
                 <w:webHidden/>
               </w:rPr>
-              <w:instrText xml:space="preserve"> PAGEREF _Toc232263352 \h </w:instrText>
+              <w:instrText xml:space="preserve"> PAGEREF _Toc232501936 \h </w:instrText>
             </w:r>
             <w:r>
               <w:rPr>
@@ -2799,7 +2941,7 @@
                 <w:noProof/>
                 <w:webHidden/>
               </w:rPr>
-              <w:t>4</w:t>
+              <w:t>6</w:t>
             </w:r>
             <w:r>
               <w:rPr>
@@ -2858,7 +3000,7 @@
           <w:lang w:val="pt-BR"/>
         </w:rPr>
       </w:pPr>
-      <w:bookmarkStart w:id="9" w:name="_Toc232263327"/>
+      <w:bookmarkStart w:id="15" w:name="_Toc232501909"/>
       <w:r>
         <w:rPr>
           <w:lang w:val="pt-BR"/>
@@ -2866,7 +3008,7 @@
         <w:lastRenderedPageBreak/>
         <w:t>Introdução</w:t>
       </w:r>
-      <w:bookmarkEnd w:id="9"/>
+      <w:bookmarkEnd w:id="15"/>
     </w:p>
     <w:p>
       <w:pPr>
@@ -2879,19 +3021,20 @@
           <w:lang w:val="pt-BR"/>
         </w:rPr>
       </w:pPr>
-      <w:bookmarkStart w:id="10" w:name="_Toc232263328"/>
+      <w:bookmarkStart w:id="16" w:name="_Toc232501910"/>
       <w:r>
         <w:rPr>
           <w:lang w:val="pt-BR"/>
         </w:rPr>
         <w:t>Finalidade</w:t>
       </w:r>
-      <w:bookmarkEnd w:id="10"/>
+      <w:bookmarkEnd w:id="16"/>
     </w:p>
     <w:p>
       <w:pPr>
         <w:autoSpaceDE w:val="0"/>
         <w:autoSpaceDN w:val="0"/>
+        <w:jc w:val="both"/>
         <w:rPr>
           <w:sz w:val="24"/>
           <w:szCs w:val="24"/>
@@ -2904,7 +3047,65 @@
           <w:szCs w:val="24"/>
           <w:lang w:val="pt-BR"/>
         </w:rPr>
-        <w:t>Descrever o título do projeto, seu ciclo de vida e a audiência para a qual é dirigida a descrição.</w:t>
+        <w:t>Este documento visa especificar os módulos, os processos e as estruturas de dados pertencentes ao TEN – Traffic Engine</w:t>
+      </w:r>
+      <w:r>
+        <w:rPr>
+          <w:sz w:val="24"/>
+          <w:szCs w:val="24"/>
+          <w:lang w:val="pt-BR"/>
+        </w:rPr>
+        <w:t xml:space="preserve"> –, cujo ciclo de vida segue o Modelo de Processo em Cascata. </w:t>
+      </w:r>
+      <w:r>
+        <w:rPr>
+          <w:sz w:val="24"/>
+          <w:szCs w:val="24"/>
+          <w:lang w:val="pt-BR"/>
+        </w:rPr>
+        <w:t>Dessa maneira, forma-se uma base mais detalhada para o desenvolvimento do software</w:t>
+      </w:r>
+      <w:r>
+        <w:rPr>
+          <w:sz w:val="24"/>
+          <w:szCs w:val="24"/>
+          <w:lang w:val="pt-BR"/>
+        </w:rPr>
+        <w:t>, ajudando a equipe na atividade de codificação.</w:t>
+      </w:r>
+    </w:p>
+    <w:p>
+      <w:pPr>
+        <w:autoSpaceDE w:val="0"/>
+        <w:autoSpaceDN w:val="0"/>
+        <w:jc w:val="both"/>
+        <w:rPr>
+          <w:sz w:val="24"/>
+          <w:szCs w:val="24"/>
+          <w:lang w:val="pt-BR"/>
+        </w:rPr>
+      </w:pPr>
+      <w:r>
+        <w:rPr>
+          <w:sz w:val="24"/>
+          <w:szCs w:val="24"/>
+          <w:lang w:val="pt-BR"/>
+        </w:rPr>
+        <w:t>Além da equipe de desenvolvimento do sistema, a audiência deste documento é composta pelo gerente de qu</w:t>
+      </w:r>
+      <w:r>
+        <w:rPr>
+          <w:sz w:val="24"/>
+          <w:szCs w:val="24"/>
+          <w:lang w:val="pt-BR"/>
+        </w:rPr>
+        <w:t xml:space="preserve">alidade do projeto, o professor </w:t>
+      </w:r>
+      <w:r>
+        <w:rPr>
+          <w:lang w:val="pt-BR"/>
+        </w:rPr>
+        <w:t>Antônio Cláudio Goméz de Sousa.</w:t>
       </w:r>
     </w:p>
     <w:p>
@@ -2918,19 +3119,20 @@
           <w:lang w:val="pt-BR"/>
         </w:rPr>
       </w:pPr>
-      <w:bookmarkStart w:id="11" w:name="_Toc232263329"/>
+      <w:bookmarkStart w:id="17" w:name="_Toc232501911"/>
       <w:r>
         <w:rPr>
           <w:lang w:val="pt-BR"/>
         </w:rPr>
         <w:t>Escopo</w:t>
       </w:r>
-      <w:bookmarkEnd w:id="11"/>
+      <w:bookmarkEnd w:id="17"/>
     </w:p>
     <w:p>
       <w:pPr>
         <w:autoSpaceDE w:val="0"/>
         <w:autoSpaceDN w:val="0"/>
+        <w:jc w:val="both"/>
         <w:rPr>
           <w:sz w:val="24"/>
           <w:szCs w:val="24"/>
@@ -2943,7 +3145,7 @@
           <w:szCs w:val="24"/>
           <w:lang w:val="pt-BR"/>
         </w:rPr>
-        <w:t>Informar o escopo do sistema que está sendo projetado.</w:t>
+        <w:t>O TEN – Traffic Engine – tem como principal objetivo a simulação de tráfego urbano em uma região confeccionada pelo próprio usuário através da interface. Logo, o software deve prover todas as ferramentas necessárias ao desenho dessa região, assim como todas as funcionalidades relacionadas à simulação. Além disso, a geração de um relatório referente a essa simulação pertence ao escopo do sistema.</w:t>
       </w:r>
     </w:p>
     <w:p>
@@ -2960,19 +3162,20 @@
           <w:lang w:val="pt-BR"/>
         </w:rPr>
       </w:pPr>
-      <w:bookmarkStart w:id="12" w:name="_Toc232263330"/>
+      <w:bookmarkStart w:id="18" w:name="_Toc232501912"/>
       <w:r>
         <w:rPr>
           <w:lang w:val="pt-BR"/>
         </w:rPr>
         <w:t>Definições, Acronismos e Abreviaturas</w:t>
       </w:r>
-      <w:bookmarkEnd w:id="12"/>
+      <w:bookmarkEnd w:id="18"/>
     </w:p>
     <w:p>
       <w:pPr>
         <w:autoSpaceDE w:val="0"/>
         <w:autoSpaceDN w:val="0"/>
+        <w:jc w:val="both"/>
         <w:rPr>
           <w:sz w:val="24"/>
           <w:szCs w:val="24"/>
@@ -2985,7 +3188,7 @@
           <w:szCs w:val="24"/>
           <w:lang w:val="pt-BR"/>
         </w:rPr>
-        <w:t>Definições de termos e siglas</w:t>
+        <w:t>Não se aplica.</w:t>
       </w:r>
     </w:p>
     <w:p>
@@ -3028,7 +3231,7 @@
           <w:lang w:val="pt-BR"/>
         </w:rPr>
       </w:pPr>
-      <w:bookmarkStart w:id="13" w:name="_Toc232263331"/>
+      <w:bookmarkStart w:id="19" w:name="_Toc232501913"/>
       <w:r>
         <w:rPr>
           <w:lang w:val="pt-BR"/>
@@ -3036,7 +3239,7 @@
         <w:lastRenderedPageBreak/>
         <w:t>Referências</w:t>
       </w:r>
-      <w:bookmarkEnd w:id="13"/>
+      <w:bookmarkEnd w:id="19"/>
     </w:p>
     <w:p>
       <w:pPr>
@@ -3237,7 +3440,16 @@
           <w:szCs w:val="24"/>
           <w:lang w:val="pt-BR"/>
         </w:rPr>
-        <w:t>Manual do Usuário – 1ª versão</w:t>
+        <w:t>Manual do Usuário – 2</w:t>
+      </w:r>
+      <w:r>
+        <w:rPr>
+          <w:i/>
+          <w:sz w:val="24"/>
+          <w:szCs w:val="24"/>
+          <w:lang w:val="pt-BR"/>
+        </w:rPr>
+        <w:t>ª versão</w:t>
       </w:r>
     </w:p>
     <w:p>
@@ -3279,7 +3491,31 @@
           <w:szCs w:val="24"/>
           <w:lang w:val="pt-BR"/>
         </w:rPr>
-        <w:t>Data: 18/05/2009</w:t>
+        <w:t>Data: 17</w:t>
+      </w:r>
+      <w:r>
+        <w:rPr>
+          <w:sz w:val="24"/>
+          <w:szCs w:val="24"/>
+          <w:lang w:val="pt-BR"/>
+        </w:rPr>
+        <w:t>/0</w:t>
+      </w:r>
+      <w:r>
+        <w:rPr>
+          <w:sz w:val="24"/>
+          <w:szCs w:val="24"/>
+          <w:lang w:val="pt-BR"/>
+        </w:rPr>
+        <w:t>6</w:t>
+      </w:r>
+      <w:r>
+        <w:rPr>
+          <w:sz w:val="24"/>
+          <w:szCs w:val="24"/>
+          <w:lang w:val="pt-BR"/>
+        </w:rPr>
+        <w:t>/2009</w:t>
       </w:r>
     </w:p>
     <w:p>
@@ -3327,7 +3563,7 @@
           <w:lang w:val="pt-BR"/>
         </w:rPr>
       </w:pPr>
-      <w:bookmarkStart w:id="14" w:name="_Toc232263332"/>
+      <w:bookmarkStart w:id="20" w:name="_Toc232501914"/>
       <w:r>
         <w:rPr>
           <w:lang w:val="pt-BR"/>
@@ -3341,7 +3577,7 @@
         </w:rPr>
         <w:t>ecomposição</w:t>
       </w:r>
-      <w:bookmarkEnd w:id="14"/>
+      <w:bookmarkEnd w:id="20"/>
     </w:p>
     <w:p>
       <w:pPr>
@@ -3354,14 +3590,14 @@
           <w:lang w:val="pt-BR"/>
         </w:rPr>
       </w:pPr>
-      <w:bookmarkStart w:id="15" w:name="_Toc232263333"/>
+      <w:bookmarkStart w:id="21" w:name="_Toc232501915"/>
       <w:r>
         <w:rPr>
           <w:lang w:val="pt-BR"/>
         </w:rPr>
         <w:t>Decomposição em Módulos</w:t>
       </w:r>
-      <w:bookmarkEnd w:id="15"/>
+      <w:bookmarkEnd w:id="21"/>
     </w:p>
     <w:p>
       <w:pPr>
@@ -3388,14 +3624,14 @@
           <w:lang w:val="pt-BR"/>
         </w:rPr>
       </w:pPr>
-      <w:bookmarkStart w:id="16" w:name="_Toc232263334"/>
+      <w:bookmarkStart w:id="22" w:name="_Toc232501916"/>
       <w:r>
         <w:rPr>
           <w:lang w:val="pt-BR"/>
         </w:rPr>
         <w:t>Descrição do módulo 1</w:t>
       </w:r>
-      <w:bookmarkEnd w:id="16"/>
+      <w:bookmarkEnd w:id="22"/>
     </w:p>
     <w:p>
       <w:pPr>
@@ -3426,14 +3662,14 @@
           <w:lang w:val="pt-BR"/>
         </w:rPr>
       </w:pPr>
-      <w:bookmarkStart w:id="17" w:name="_Toc232263335"/>
+      <w:bookmarkStart w:id="23" w:name="_Toc232501917"/>
       <w:r>
         <w:rPr>
           <w:lang w:val="pt-BR"/>
         </w:rPr>
         <w:t>Decomposição em Processos Concorrentes</w:t>
       </w:r>
-      <w:bookmarkEnd w:id="17"/>
+      <w:bookmarkEnd w:id="23"/>
     </w:p>
     <w:p>
       <w:pPr>
@@ -3460,14 +3696,14 @@
           <w:lang w:val="pt-BR"/>
         </w:rPr>
       </w:pPr>
-      <w:bookmarkStart w:id="18" w:name="_Toc232263336"/>
+      <w:bookmarkStart w:id="24" w:name="_Toc232501918"/>
       <w:r>
         <w:rPr>
           <w:lang w:val="pt-BR"/>
         </w:rPr>
         <w:t>Descrição do processo 1</w:t>
       </w:r>
-      <w:bookmarkEnd w:id="18"/>
+      <w:bookmarkEnd w:id="24"/>
     </w:p>
     <w:p>
       <w:pPr>
@@ -3498,14 +3734,14 @@
           <w:lang w:val="pt-BR"/>
         </w:rPr>
       </w:pPr>
-      <w:bookmarkStart w:id="19" w:name="_Toc232263337"/>
+      <w:bookmarkStart w:id="25" w:name="_Toc232501919"/>
       <w:r>
         <w:rPr>
           <w:lang w:val="pt-BR"/>
         </w:rPr>
         <w:t>Decomposição de Dados</w:t>
       </w:r>
-      <w:bookmarkEnd w:id="19"/>
+      <w:bookmarkEnd w:id="25"/>
     </w:p>
     <w:p>
       <w:pPr>
@@ -3519,6 +3755,31 @@
           <w:lang w:val="pt-BR"/>
         </w:rPr>
         <w:t>Em OO, a decomposição de dados já é feita automaticamente com a decomposição em módulos, através da UML, por exemplo. Logo, basta, nesse item, referenciar o item 3.1.</w:t>
+      </w:r>
+      <w:r>
+        <w:rPr>
+          <w:lang w:val="pt-BR"/>
+        </w:rPr>
+        <w:t xml:space="preserve"> Além disso, referenciar também o </w:t>
+      </w:r>
+      <w:r>
+        <w:rPr>
+          <w:b/>
+          <w:lang w:val="pt-BR"/>
+        </w:rPr>
+        <w:t>Dicionário de Dados</w:t>
+      </w:r>
+      <w:r>
+        <w:rPr>
+          <w:lang w:val="pt-BR"/>
+        </w:rPr>
+        <w:t xml:space="preserve"> do ERS</w:t>
+      </w:r>
+      <w:r>
+        <w:rPr>
+          <w:lang w:val="pt-BR"/>
+        </w:rPr>
+        <w:t>.</w:t>
       </w:r>
     </w:p>
     <w:p>
@@ -3532,14 +3793,14 @@
           <w:lang w:val="pt-BR"/>
         </w:rPr>
       </w:pPr>
-      <w:bookmarkStart w:id="20" w:name="_Toc232263338"/>
+      <w:bookmarkStart w:id="26" w:name="_Toc232501920"/>
       <w:r>
         <w:rPr>
           <w:lang w:val="pt-BR"/>
         </w:rPr>
         <w:t>Descrição da entidade de dados 1</w:t>
       </w:r>
-      <w:bookmarkEnd w:id="20"/>
+      <w:bookmarkEnd w:id="26"/>
     </w:p>
     <w:p>
       <w:pPr>
@@ -3587,7 +3848,7 @@
           <w:lang w:val="pt-BR"/>
         </w:rPr>
       </w:pPr>
-      <w:bookmarkStart w:id="21" w:name="_Toc232263339"/>
+      <w:bookmarkStart w:id="27" w:name="_Toc232501921"/>
       <w:r>
         <w:rPr>
           <w:lang w:val="pt-BR"/>
@@ -3595,7 +3856,7 @@
         <w:lastRenderedPageBreak/>
         <w:t>Descrição das Dependências</w:t>
       </w:r>
-      <w:bookmarkEnd w:id="21"/>
+      <w:bookmarkEnd w:id="27"/>
     </w:p>
     <w:p>
       <w:pPr>
@@ -3608,14 +3869,14 @@
           <w:lang w:val="pt-BR"/>
         </w:rPr>
       </w:pPr>
-      <w:bookmarkStart w:id="22" w:name="_Toc232263340"/>
+      <w:bookmarkStart w:id="28" w:name="_Toc232501922"/>
       <w:r>
         <w:rPr>
           <w:lang w:val="pt-BR"/>
         </w:rPr>
         <w:t>Dependência entre módulos</w:t>
       </w:r>
-      <w:bookmarkEnd w:id="22"/>
+      <w:bookmarkEnd w:id="28"/>
     </w:p>
     <w:p>
       <w:pPr>
@@ -3650,14 +3911,14 @@
           <w:lang w:val="pt-BR"/>
         </w:rPr>
       </w:pPr>
-      <w:bookmarkStart w:id="23" w:name="_Toc232263341"/>
+      <w:bookmarkStart w:id="29" w:name="_Toc232501923"/>
       <w:r>
         <w:rPr>
           <w:lang w:val="pt-BR"/>
         </w:rPr>
         <w:t>Dependência entre processos</w:t>
       </w:r>
-      <w:bookmarkEnd w:id="23"/>
+      <w:bookmarkEnd w:id="29"/>
     </w:p>
     <w:p>
       <w:pPr>
@@ -3692,14 +3953,14 @@
           <w:lang w:val="pt-BR"/>
         </w:rPr>
       </w:pPr>
-      <w:bookmarkStart w:id="24" w:name="_Toc232263342"/>
+      <w:bookmarkStart w:id="30" w:name="_Toc232501924"/>
       <w:r>
         <w:rPr>
           <w:lang w:val="pt-BR"/>
         </w:rPr>
         <w:t>Dependência entre dados</w:t>
       </w:r>
-      <w:bookmarkEnd w:id="24"/>
+      <w:bookmarkEnd w:id="30"/>
     </w:p>
     <w:p>
       <w:pPr>
@@ -3728,6 +3989,182 @@
         </w:rPr>
         <w:t xml:space="preserve"> Mais uma vez, em OO, a dependência entre dados é descrita juntamente com os módulos, não sendo necessário nesse item, portanto, repetir a análise dessa dependência; basta referenciar.</w:t>
       </w:r>
+      <w:r>
+        <w:rPr>
+          <w:lang w:val="pt-BR"/>
+        </w:rPr>
+        <w:t xml:space="preserve"> Referenciar também o </w:t>
+      </w:r>
+      <w:r>
+        <w:rPr>
+          <w:b/>
+          <w:lang w:val="pt-BR"/>
+        </w:rPr>
+        <w:t>Diagrama de Classes</w:t>
+      </w:r>
+      <w:r>
+        <w:rPr>
+          <w:lang w:val="pt-BR"/>
+        </w:rPr>
+        <w:t xml:space="preserve"> do ERS.</w:t>
+      </w:r>
+    </w:p>
+    <w:p>
+      <w:pPr>
+        <w:pStyle w:val="Ttulo2"/>
+        <w:numPr>
+          <w:ilvl w:val="1"/>
+          <w:numId w:val="2"/>
+        </w:numPr>
+        <w:rPr>
+          <w:lang w:val="pt-BR"/>
+        </w:rPr>
+      </w:pPr>
+      <w:bookmarkStart w:id="31" w:name="_Toc232501925"/>
+      <w:r>
+        <w:rPr>
+          <w:lang w:val="pt-BR"/>
+        </w:rPr>
+        <w:t>Diagramas de Seqüência</w:t>
+      </w:r>
+      <w:bookmarkEnd w:id="31"/>
+    </w:p>
+    <w:p>
+      <w:pPr>
+        <w:jc w:val="both"/>
+        <w:rPr>
+          <w:lang w:val="pt-BR"/>
+        </w:rPr>
+      </w:pPr>
+      <w:r>
+        <w:rPr>
+          <w:lang w:val="pt-BR"/>
+        </w:rPr>
+        <w:t>O diagrama de seqüência mostra claramente como as classes colaboram de maneira a executar um determinado caso de uso. Na Especificação de Requisitos de Software, diagramas de seqüência referentes a três estudos de casos, os quais também estão especificados no mesmo documento, foram apresentados, porém sem considerar as classes e os métodos do sistema.</w:t>
+      </w:r>
+    </w:p>
+    <w:p>
+      <w:pPr>
+        <w:jc w:val="both"/>
+        <w:rPr>
+          <w:lang w:val="pt-BR"/>
+        </w:rPr>
+      </w:pPr>
+      <w:r>
+        <w:rPr>
+          <w:lang w:val="pt-BR"/>
+        </w:rPr>
+        <w:t>Nesta seção, os mesmos diagramas são mostrados, mas agora contendo maiores detalhes em relação às classes e aos métodos.</w:t>
+      </w:r>
+    </w:p>
+    <w:p>
+      <w:pPr>
+        <w:pStyle w:val="Ttulo4"/>
+        <w:pBdr>
+          <w:bottom w:val="none" w:sz="0" w:space="0" w:color="auto"/>
+        </w:pBdr>
+        <w:ind w:left="360"/>
+        <w:rPr>
+          <w:lang w:val="pt-BR"/>
+        </w:rPr>
+      </w:pPr>
+      <w:r>
+        <w:rPr>
+          <w:lang w:val="pt-BR"/>
+        </w:rPr>
+        <w:t>Caso de Uso 1 – Criar Rua</w:t>
+      </w:r>
+    </w:p>
+    <w:p>
+      <w:pPr>
+        <w:pStyle w:val="Ttulo4"/>
+        <w:pBdr>
+          <w:bottom w:val="none" w:sz="0" w:space="0" w:color="auto"/>
+        </w:pBdr>
+        <w:ind w:left="360"/>
+        <w:rPr>
+          <w:lang w:val="pt-BR"/>
+        </w:rPr>
+      </w:pPr>
+      <w:r>
+        <w:rPr>
+          <w:lang w:val="pt-BR"/>
+        </w:rPr>
+        <w:t>Caso de Uso 7 – Semaforizar um Ponto</w:t>
+      </w:r>
+    </w:p>
+    <w:p>
+      <w:pPr>
+        <w:pStyle w:val="Ttulo4"/>
+        <w:pBdr>
+          <w:bottom w:val="none" w:sz="0" w:space="0" w:color="auto"/>
+        </w:pBdr>
+        <w:ind w:left="360"/>
+        <w:rPr>
+          <w:lang w:val="pt-BR"/>
+        </w:rPr>
+      </w:pPr>
+      <w:r>
+        <w:rPr>
+          <w:lang w:val="pt-BR"/>
+        </w:rPr>
+        <w:t>Caso de Uso 11 – Iniciar Simulação</w:t>
+      </w:r>
+    </w:p>
+    <w:p>
+      <w:pPr>
+        <w:pStyle w:val="Ttulo2"/>
+        <w:numPr>
+          <w:ilvl w:val="1"/>
+          <w:numId w:val="2"/>
+        </w:numPr>
+        <w:rPr>
+          <w:lang w:val="pt-BR"/>
+        </w:rPr>
+      </w:pPr>
+      <w:bookmarkStart w:id="32" w:name="_Toc232501926"/>
+      <w:r>
+        <w:rPr>
+          <w:lang w:val="pt-BR"/>
+        </w:rPr>
+        <w:t>Diagrama de Pacotes</w:t>
+      </w:r>
+      <w:bookmarkEnd w:id="32"/>
+    </w:p>
+    <w:p>
+      <w:pPr>
+        <w:jc w:val="both"/>
+        <w:rPr>
+          <w:lang w:val="pt-BR"/>
+        </w:rPr>
+      </w:pPr>
+      <w:r>
+        <w:rPr>
+          <w:lang w:val="pt-BR"/>
+        </w:rPr>
+        <w:t>O diagrama de pacotes é importante para descrever como os sub-sistemas do software são divididos em agrupamentos lógicos de classes e objetos coesos, mostrando as dependências existentes.</w:t>
+      </w:r>
+    </w:p>
+    <w:p>
+      <w:pPr>
+        <w:jc w:val="both"/>
+        <w:rPr>
+          <w:lang w:val="pt-BR"/>
+        </w:rPr>
+      </w:pPr>
+      <w:r>
+        <w:rPr>
+          <w:lang w:val="pt-BR"/>
+        </w:rPr>
+        <w:t>O diagrama de pacotes do TEN encontra-se abaixo.</w:t>
+      </w:r>
+    </w:p>
+    <w:p>
+      <w:pPr>
+        <w:rPr>
+          <w:lang w:val="pt-BR"/>
+        </w:rPr>
+      </w:pPr>
     </w:p>
     <w:p>
       <w:pPr>
@@ -3753,7 +4190,7 @@
           <w:lang w:val="pt-BR"/>
         </w:rPr>
       </w:pPr>
-      <w:bookmarkStart w:id="25" w:name="_Toc232263343"/>
+      <w:bookmarkStart w:id="33" w:name="_Toc232501927"/>
       <w:r>
         <w:rPr>
           <w:lang w:val="pt-BR"/>
@@ -3761,7 +4198,7 @@
         <w:lastRenderedPageBreak/>
         <w:t>Descrição das Interfaces</w:t>
       </w:r>
-      <w:bookmarkEnd w:id="25"/>
+      <w:bookmarkEnd w:id="33"/>
     </w:p>
     <w:p>
       <w:pPr>
@@ -3774,14 +4211,14 @@
           <w:lang w:val="pt-BR"/>
         </w:rPr>
       </w:pPr>
-      <w:bookmarkStart w:id="26" w:name="_Toc232263344"/>
+      <w:bookmarkStart w:id="34" w:name="_Toc232501928"/>
       <w:r>
         <w:rPr>
           <w:lang w:val="pt-BR"/>
         </w:rPr>
         <w:t>Interfaces dos Módulos</w:t>
       </w:r>
-      <w:bookmarkEnd w:id="26"/>
+      <w:bookmarkEnd w:id="34"/>
     </w:p>
     <w:p>
       <w:pPr>
@@ -3794,14 +4231,14 @@
           <w:lang w:val="pt-BR"/>
         </w:rPr>
       </w:pPr>
-      <w:bookmarkStart w:id="27" w:name="_Toc232263345"/>
+      <w:bookmarkStart w:id="35" w:name="_Toc232501929"/>
       <w:r>
         <w:rPr>
           <w:lang w:val="pt-BR"/>
         </w:rPr>
         <w:t>Interfaces do módulo 1</w:t>
       </w:r>
-      <w:bookmarkEnd w:id="27"/>
+      <w:bookmarkEnd w:id="35"/>
     </w:p>
     <w:p>
       <w:pPr>
@@ -3836,14 +4273,14 @@
           <w:lang w:val="pt-BR"/>
         </w:rPr>
       </w:pPr>
-      <w:bookmarkStart w:id="28" w:name="_Toc232263346"/>
+      <w:bookmarkStart w:id="36" w:name="_Toc232501930"/>
       <w:r>
         <w:rPr>
           <w:lang w:val="pt-BR"/>
         </w:rPr>
         <w:t>Interfaces entre Processos</w:t>
       </w:r>
-      <w:bookmarkEnd w:id="28"/>
+      <w:bookmarkEnd w:id="36"/>
     </w:p>
     <w:p>
       <w:pPr>
@@ -3856,14 +4293,14 @@
           <w:lang w:val="pt-BR"/>
         </w:rPr>
       </w:pPr>
-      <w:bookmarkStart w:id="29" w:name="_Toc232263347"/>
+      <w:bookmarkStart w:id="37" w:name="_Toc232501931"/>
       <w:r>
         <w:rPr>
           <w:lang w:val="pt-BR"/>
         </w:rPr>
         <w:t>Interfaces do processo 1</w:t>
       </w:r>
-      <w:bookmarkEnd w:id="29"/>
+      <w:bookmarkEnd w:id="37"/>
     </w:p>
     <w:p>
       <w:pPr>
@@ -3917,7 +4354,7 @@
           <w:lang w:val="pt-BR"/>
         </w:rPr>
       </w:pPr>
-      <w:bookmarkStart w:id="30" w:name="_Toc232263348"/>
+      <w:bookmarkStart w:id="38" w:name="_Toc232501932"/>
       <w:r>
         <w:rPr>
           <w:lang w:val="pt-BR"/>
@@ -3925,7 +4362,7 @@
         <w:lastRenderedPageBreak/>
         <w:t>Projeto Detalhado</w:t>
       </w:r>
-      <w:bookmarkEnd w:id="30"/>
+      <w:bookmarkEnd w:id="38"/>
     </w:p>
     <w:p>
       <w:pPr>
@@ -3938,14 +4375,14 @@
           <w:lang w:val="pt-BR"/>
         </w:rPr>
       </w:pPr>
-      <w:bookmarkStart w:id="31" w:name="_Toc232263349"/>
+      <w:bookmarkStart w:id="39" w:name="_Toc232501933"/>
       <w:r>
         <w:rPr>
           <w:lang w:val="pt-BR"/>
         </w:rPr>
         <w:t>Projeto Detalhado dos Módulos</w:t>
       </w:r>
-      <w:bookmarkEnd w:id="31"/>
+      <w:bookmarkEnd w:id="39"/>
     </w:p>
     <w:p>
       <w:pPr>
@@ -3958,14 +4395,14 @@
           <w:lang w:val="pt-BR"/>
         </w:rPr>
       </w:pPr>
-      <w:bookmarkStart w:id="32" w:name="_Toc232263350"/>
+      <w:bookmarkStart w:id="40" w:name="_Toc232501934"/>
       <w:r>
         <w:rPr>
           <w:lang w:val="pt-BR"/>
         </w:rPr>
         <w:t>Detalhamento do módulo 1</w:t>
       </w:r>
-      <w:bookmarkEnd w:id="32"/>
+      <w:bookmarkEnd w:id="40"/>
     </w:p>
     <w:p>
       <w:pPr>
@@ -4000,14 +4437,14 @@
           <w:lang w:val="pt-BR"/>
         </w:rPr>
       </w:pPr>
-      <w:bookmarkStart w:id="33" w:name="_Toc232263351"/>
+      <w:bookmarkStart w:id="41" w:name="_Toc232501935"/>
       <w:r>
         <w:rPr>
           <w:lang w:val="pt-BR"/>
         </w:rPr>
         <w:t>Projeto Detalhado das Entidades de Dados</w:t>
       </w:r>
-      <w:bookmarkEnd w:id="33"/>
+      <w:bookmarkEnd w:id="41"/>
     </w:p>
     <w:p>
       <w:pPr>
@@ -4020,14 +4457,14 @@
           <w:lang w:val="pt-BR"/>
         </w:rPr>
       </w:pPr>
-      <w:bookmarkStart w:id="34" w:name="_Toc232263352"/>
+      <w:bookmarkStart w:id="42" w:name="_Toc232501936"/>
       <w:r>
         <w:rPr>
           <w:lang w:val="pt-BR"/>
         </w:rPr>
         <w:t>Detalhamento da entidade de dados 1</w:t>
       </w:r>
-      <w:bookmarkEnd w:id="34"/>
+      <w:bookmarkEnd w:id="42"/>
     </w:p>
     <w:p>
       <w:pPr>
@@ -4054,6 +4491,12 @@
           <w:lang w:val="pt-BR"/>
         </w:rPr>
       </w:pPr>
+      <w:r>
+        <w:rPr>
+          <w:lang w:val="pt-BR"/>
+        </w:rPr>
+        <w:t xml:space="preserve"> </w:t>
+      </w:r>
     </w:p>
     <w:sectPr>
       <w:footerReference w:type="default" r:id="rId9"/>
@@ -4241,7 +4684,7 @@
                           <w:noProof/>
                           <w:color w:val="8C8C8C" w:themeColor="background1" w:themeShade="8C"/>
                         </w:rPr>
-                        <w:t>1</w:t>
+                        <w:t>3</w:t>
                       </w:r>
                       <w:r>
                         <w:rPr>
@@ -6285,6 +6728,92 @@
     </w:lvl>
   </w:abstractNum>
   <w:abstractNum w:abstractNumId="18">
+    <w:nsid w:val="57580E51"/>
+    <w:multiLevelType w:val="hybridMultilevel"/>
+    <w:tmpl w:val="60180262"/>
+    <w:lvl w:ilvl="0" w:tplc="0416000F">
+      <w:start w:val="1"/>
+      <w:numFmt w:val="decimal"/>
+      <w:lvlText w:val="%1."/>
+      <w:lvlJc w:val="left"/>
+      <w:pPr>
+        <w:ind w:left="720" w:hanging="360"/>
+      </w:pPr>
+    </w:lvl>
+    <w:lvl w:ilvl="1" w:tplc="04160019" w:tentative="1">
+      <w:start w:val="1"/>
+      <w:numFmt w:val="lowerLetter"/>
+      <w:lvlText w:val="%2."/>
+      <w:lvlJc w:val="left"/>
+      <w:pPr>
+        <w:ind w:left="1440" w:hanging="360"/>
+      </w:pPr>
+    </w:lvl>
+    <w:lvl w:ilvl="2" w:tplc="0416001B" w:tentative="1">
+      <w:start w:val="1"/>
+      <w:numFmt w:val="lowerRoman"/>
+      <w:lvlText w:val="%3."/>
+      <w:lvlJc w:val="right"/>
+      <w:pPr>
+        <w:ind w:left="2160" w:hanging="180"/>
+      </w:pPr>
+    </w:lvl>
+    <w:lvl w:ilvl="3" w:tplc="0416000F" w:tentative="1">
+      <w:start w:val="1"/>
+      <w:numFmt w:val="decimal"/>
+      <w:lvlText w:val="%4."/>
+      <w:lvlJc w:val="left"/>
+      <w:pPr>
+        <w:ind w:left="2880" w:hanging="360"/>
+      </w:pPr>
+    </w:lvl>
+    <w:lvl w:ilvl="4" w:tplc="04160019" w:tentative="1">
+      <w:start w:val="1"/>
+      <w:numFmt w:val="lowerLetter"/>
+      <w:lvlText w:val="%5."/>
+      <w:lvlJc w:val="left"/>
+      <w:pPr>
+        <w:ind w:left="3600" w:hanging="360"/>
+      </w:pPr>
+    </w:lvl>
+    <w:lvl w:ilvl="5" w:tplc="0416001B" w:tentative="1">
+      <w:start w:val="1"/>
+      <w:numFmt w:val="lowerRoman"/>
+      <w:lvlText w:val="%6."/>
+      <w:lvlJc w:val="right"/>
+      <w:pPr>
+        <w:ind w:left="4320" w:hanging="180"/>
+      </w:pPr>
+    </w:lvl>
+    <w:lvl w:ilvl="6" w:tplc="0416000F" w:tentative="1">
+      <w:start w:val="1"/>
+      <w:numFmt w:val="decimal"/>
+      <w:lvlText w:val="%7."/>
+      <w:lvlJc w:val="left"/>
+      <w:pPr>
+        <w:ind w:left="5040" w:hanging="360"/>
+      </w:pPr>
+    </w:lvl>
+    <w:lvl w:ilvl="7" w:tplc="04160019" w:tentative="1">
+      <w:start w:val="1"/>
+      <w:numFmt w:val="lowerLetter"/>
+      <w:lvlText w:val="%8."/>
+      <w:lvlJc w:val="left"/>
+      <w:pPr>
+        <w:ind w:left="5760" w:hanging="360"/>
+      </w:pPr>
+    </w:lvl>
+    <w:lvl w:ilvl="8" w:tplc="0416001B" w:tentative="1">
+      <w:start w:val="1"/>
+      <w:numFmt w:val="lowerRoman"/>
+      <w:lvlText w:val="%9."/>
+      <w:lvlJc w:val="right"/>
+      <w:pPr>
+        <w:ind w:left="6480" w:hanging="180"/>
+      </w:pPr>
+    </w:lvl>
+  </w:abstractNum>
+  <w:abstractNum w:abstractNumId="19">
     <w:nsid w:val="58087A0D"/>
     <w:multiLevelType w:val="hybridMultilevel"/>
     <w:tmpl w:val="133AFCB8"/>
@@ -6397,7 +6926,7 @@
       </w:rPr>
     </w:lvl>
   </w:abstractNum>
-  <w:abstractNum w:abstractNumId="19">
+  <w:abstractNum w:abstractNumId="20">
     <w:nsid w:val="60DB7F3E"/>
     <w:multiLevelType w:val="multilevel"/>
     <w:tmpl w:val="6BC0333A"/>
@@ -6518,7 +7047,7 @@
       </w:rPr>
     </w:lvl>
   </w:abstractNum>
-  <w:abstractNum w:abstractNumId="20">
+  <w:abstractNum w:abstractNumId="21">
     <w:nsid w:val="66D55223"/>
     <w:multiLevelType w:val="hybridMultilevel"/>
     <w:tmpl w:val="88EA1FCE"/>
@@ -6631,7 +7160,128 @@
       </w:rPr>
     </w:lvl>
   </w:abstractNum>
-  <w:abstractNum w:abstractNumId="21">
+  <w:abstractNum w:abstractNumId="22">
+    <w:nsid w:val="67CE1DFC"/>
+    <w:multiLevelType w:val="multilevel"/>
+    <w:tmpl w:val="6BC0333A"/>
+    <w:lvl w:ilvl="0">
+      <w:start w:val="1"/>
+      <w:numFmt w:val="decimal"/>
+      <w:lvlText w:val="%1."/>
+      <w:lvlJc w:val="left"/>
+      <w:pPr>
+        <w:ind w:left="720" w:hanging="360"/>
+      </w:pPr>
+      <w:rPr>
+        <w:rFonts w:hint="default"/>
+      </w:rPr>
+    </w:lvl>
+    <w:lvl w:ilvl="1">
+      <w:start w:val="1"/>
+      <w:numFmt w:val="decimal"/>
+      <w:isLgl/>
+      <w:lvlText w:val="%1.%2"/>
+      <w:lvlJc w:val="left"/>
+      <w:pPr>
+        <w:ind w:left="765" w:hanging="405"/>
+      </w:pPr>
+      <w:rPr>
+        <w:rFonts w:hint="default"/>
+      </w:rPr>
+    </w:lvl>
+    <w:lvl w:ilvl="2">
+      <w:start w:val="1"/>
+      <w:numFmt w:val="decimal"/>
+      <w:isLgl/>
+      <w:lvlText w:val="%1.%2.%3"/>
+      <w:lvlJc w:val="left"/>
+      <w:pPr>
+        <w:ind w:left="1080" w:hanging="720"/>
+      </w:pPr>
+      <w:rPr>
+        <w:rFonts w:hint="default"/>
+      </w:rPr>
+    </w:lvl>
+    <w:lvl w:ilvl="3">
+      <w:start w:val="1"/>
+      <w:numFmt w:val="decimal"/>
+      <w:isLgl/>
+      <w:lvlText w:val="%1.%2.%3.%4"/>
+      <w:lvlJc w:val="left"/>
+      <w:pPr>
+        <w:ind w:left="1080" w:hanging="720"/>
+      </w:pPr>
+      <w:rPr>
+        <w:rFonts w:hint="default"/>
+      </w:rPr>
+    </w:lvl>
+    <w:lvl w:ilvl="4">
+      <w:start w:val="1"/>
+      <w:numFmt w:val="decimal"/>
+      <w:isLgl/>
+      <w:lvlText w:val="%1.%2.%3.%4.%5"/>
+      <w:lvlJc w:val="left"/>
+      <w:pPr>
+        <w:ind w:left="1440" w:hanging="1080"/>
+      </w:pPr>
+      <w:rPr>
+        <w:rFonts w:hint="default"/>
+      </w:rPr>
+    </w:lvl>
+    <w:lvl w:ilvl="5">
+      <w:start w:val="1"/>
+      <w:numFmt w:val="decimal"/>
+      <w:isLgl/>
+      <w:lvlText w:val="%1.%2.%3.%4.%5.%6"/>
+      <w:lvlJc w:val="left"/>
+      <w:pPr>
+        <w:ind w:left="1440" w:hanging="1080"/>
+      </w:pPr>
+      <w:rPr>
+        <w:rFonts w:hint="default"/>
+      </w:rPr>
+    </w:lvl>
+    <w:lvl w:ilvl="6">
+      <w:start w:val="1"/>
+      <w:numFmt w:val="decimal"/>
+      <w:isLgl/>
+      <w:lvlText w:val="%1.%2.%3.%4.%5.%6.%7"/>
+      <w:lvlJc w:val="left"/>
+      <w:pPr>
+        <w:ind w:left="1800" w:hanging="1440"/>
+      </w:pPr>
+      <w:rPr>
+        <w:rFonts w:hint="default"/>
+      </w:rPr>
+    </w:lvl>
+    <w:lvl w:ilvl="7">
+      <w:start w:val="1"/>
+      <w:numFmt w:val="decimal"/>
+      <w:isLgl/>
+      <w:lvlText w:val="%1.%2.%3.%4.%5.%6.%7.%8"/>
+      <w:lvlJc w:val="left"/>
+      <w:pPr>
+        <w:ind w:left="1800" w:hanging="1440"/>
+      </w:pPr>
+      <w:rPr>
+        <w:rFonts w:hint="default"/>
+      </w:rPr>
+    </w:lvl>
+    <w:lvl w:ilvl="8">
+      <w:start w:val="1"/>
+      <w:numFmt w:val="decimal"/>
+      <w:isLgl/>
+      <w:lvlText w:val="%1.%2.%3.%4.%5.%6.%7.%8.%9"/>
+      <w:lvlJc w:val="left"/>
+      <w:pPr>
+        <w:ind w:left="1800" w:hanging="1440"/>
+      </w:pPr>
+      <w:rPr>
+        <w:rFonts w:hint="default"/>
+      </w:rPr>
+    </w:lvl>
+  </w:abstractNum>
+  <w:abstractNum w:abstractNumId="23">
     <w:nsid w:val="6B2241B3"/>
     <w:multiLevelType w:val="hybridMultilevel"/>
     <w:tmpl w:val="7CE25F8A"/>
@@ -6744,7 +7394,7 @@
       </w:rPr>
     </w:lvl>
   </w:abstractNum>
-  <w:abstractNum w:abstractNumId="22">
+  <w:abstractNum w:abstractNumId="24">
     <w:nsid w:val="6C3D2728"/>
     <w:multiLevelType w:val="hybridMultilevel"/>
     <w:tmpl w:val="050E460C"/>
@@ -6857,7 +7507,7 @@
       </w:rPr>
     </w:lvl>
   </w:abstractNum>
-  <w:abstractNum w:abstractNumId="23">
+  <w:abstractNum w:abstractNumId="25">
     <w:nsid w:val="7B6E088A"/>
     <w:multiLevelType w:val="multilevel"/>
     <w:tmpl w:val="8D5ED930"/>
@@ -6971,13 +7621,13 @@
     </w:lvl>
   </w:abstractNum>
   <w:num w:numId="1">
-    <w:abstractNumId w:val="19"/>
+    <w:abstractNumId w:val="20"/>
   </w:num>
   <w:num w:numId="2">
-    <w:abstractNumId w:val="19"/>
+    <w:abstractNumId w:val="20"/>
   </w:num>
   <w:num w:numId="3">
-    <w:abstractNumId w:val="23"/>
+    <w:abstractNumId w:val="25"/>
   </w:num>
   <w:num w:numId="4">
     <w:abstractNumId w:val="4"/>
@@ -6992,13 +7642,13 @@
     <w:abstractNumId w:val="8"/>
   </w:num>
   <w:num w:numId="8">
-    <w:abstractNumId w:val="18"/>
+    <w:abstractNumId w:val="19"/>
   </w:num>
   <w:num w:numId="9">
     <w:abstractNumId w:val="17"/>
   </w:num>
   <w:num w:numId="10">
-    <w:abstractNumId w:val="20"/>
+    <w:abstractNumId w:val="21"/>
   </w:num>
   <w:num w:numId="11">
     <w:abstractNumId w:val="11"/>
@@ -7022,7 +7672,7 @@
     <w:abstractNumId w:val="15"/>
   </w:num>
   <w:num w:numId="18">
-    <w:abstractNumId w:val="21"/>
+    <w:abstractNumId w:val="23"/>
   </w:num>
   <w:num w:numId="19">
     <w:abstractNumId w:val="1"/>
@@ -7043,6 +7693,12 @@
     <w:abstractNumId w:val="3"/>
   </w:num>
   <w:num w:numId="25">
+    <w:abstractNumId w:val="24"/>
+  </w:num>
+  <w:num w:numId="26">
+    <w:abstractNumId w:val="18"/>
+  </w:num>
+  <w:num w:numId="27">
     <w:abstractNumId w:val="22"/>
   </w:num>
 </w:numbering>
@@ -7290,7 +7946,6 @@
     <w:next w:val="Normal"/>
     <w:link w:val="Ttulo4Char"/>
     <w:uiPriority w:val="9"/>
-    <w:semiHidden/>
     <w:unhideWhenUsed/>
     <w:qFormat/>
     <w:rsid w:val="002635B6"/>
@@ -7686,7 +8341,6 @@
     <w:basedOn w:val="Fontepargpadro"/>
     <w:link w:val="Ttulo4"/>
     <w:uiPriority w:val="9"/>
-    <w:semiHidden/>
     <w:rsid w:val="002635B6"/>
     <w:rPr>
       <w:rFonts w:asciiTheme="majorHAnsi" w:eastAsiaTheme="majorEastAsia" w:hAnsiTheme="majorHAnsi" w:cstheme="majorBidi"/>
@@ -8477,7 +9131,7 @@
 </file>
 
 <file path=customXml/itemProps1.xml><?xml version="1.0" encoding="utf-8"?>
-<ds:datastoreItem xmlns:ds="http://schemas.openxmlformats.org/officeDocument/2006/customXml" ds:itemID="{D65432D9-7ABE-442D-BA45-5EB79F8C9F45}">
+<ds:datastoreItem xmlns:ds="http://schemas.openxmlformats.org/officeDocument/2006/customXml" ds:itemID="{9CB4593B-17D5-40DE-AFD1-5C2342D1D618}">
   <ds:schemaRefs>
     <ds:schemaRef ds:uri="http://schemas.openxmlformats.org/officeDocument/2006/bibliography"/>
   </ds:schemaRefs>

</xml_diff>

<commit_message>
Diagrama de Pacotes, Diagrama de Sequencia, Módulos adicionados. Projeto atualizado.
</commit_message>
<xml_diff>
--- a/Documentação/Projeto/Projeto.docx
+++ b/Documentação/Projeto/Projeto.docx
@@ -497,11 +497,11 @@
         </w:docPartObj>
       </w:sdtPr>
       <w:sdtContent>
-        <w:bookmarkStart w:id="10" w:name="_Toc232501908" w:displacedByCustomXml="prev"/>
-        <w:bookmarkStart w:id="11" w:name="_Toc232496343" w:displacedByCustomXml="prev"/>
+        <w:bookmarkStart w:id="10" w:name="_Toc232263326" w:displacedByCustomXml="prev"/>
+        <w:bookmarkStart w:id="11" w:name="_Toc225762289" w:displacedByCustomXml="prev"/>
         <w:bookmarkStart w:id="12" w:name="_Toc226113723" w:displacedByCustomXml="prev"/>
-        <w:bookmarkStart w:id="13" w:name="_Toc225762289" w:displacedByCustomXml="prev"/>
-        <w:bookmarkStart w:id="14" w:name="_Toc232263326" w:displacedByCustomXml="prev"/>
+        <w:bookmarkStart w:id="13" w:name="_Toc232496343" w:displacedByCustomXml="prev"/>
+        <w:bookmarkStart w:id="14" w:name="_Toc232501908" w:displacedByCustomXml="prev"/>
         <w:p>
           <w:pPr>
             <w:pStyle w:val="Ttulo1"/>
@@ -3610,7 +3610,72 @@
         <w:rPr>
           <w:lang w:val="pt-BR"/>
         </w:rPr>
-        <w:t>Decomposição da arquitetura em módulos.</w:t>
+        <w:t>O aplicativo será dividido em cinco módulos: simulador, interface, atualizador, dados do mapa e dados dos veículos. Abaixo se encontra um diagrama que representa essa divisão.</w:t>
+      </w:r>
+    </w:p>
+    <w:p>
+      <w:pPr>
+        <w:jc w:val="both"/>
+        <w:rPr>
+          <w:lang w:val="pt-BR"/>
+        </w:rPr>
+      </w:pPr>
+    </w:p>
+    <w:p>
+      <w:pPr>
+        <w:jc w:val="center"/>
+        <w:rPr>
+          <w:lang w:val="pt-BR"/>
+        </w:rPr>
+      </w:pPr>
+      <w:r>
+        <w:object w:dxaOrig="6523" w:dyaOrig="4394">
+          <v:shapetype id="_x0000_t75" coordsize="21600,21600" o:spt="75" o:preferrelative="t" path="m@4@5l@4@11@9@11@9@5xe" filled="f" stroked="f">
+            <v:stroke joinstyle="miter"/>
+            <v:formulas>
+              <v:f eqn="if lineDrawn pixelLineWidth 0"/>
+              <v:f eqn="sum @0 1 0"/>
+              <v:f eqn="sum 0 0 @1"/>
+              <v:f eqn="prod @2 1 2"/>
+              <v:f eqn="prod @3 21600 pixelWidth"/>
+              <v:f eqn="prod @3 21600 pixelHeight"/>
+              <v:f eqn="sum @0 0 1"/>
+              <v:f eqn="prod @6 1 2"/>
+              <v:f eqn="prod @7 21600 pixelWidth"/>
+              <v:f eqn="sum @8 21600 0"/>
+              <v:f eqn="prod @7 21600 pixelHeight"/>
+              <v:f eqn="sum @10 21600 0"/>
+            </v:formulas>
+            <v:path o:extrusionok="f" gradientshapeok="t" o:connecttype="rect"/>
+            <o:lock v:ext="edit" aspectratio="t"/>
+          </v:shapetype>
+          <v:shape id="_x0000_i1025" type="#_x0000_t75" style="width:326.25pt;height:219.75pt" o:ole="">
+            <v:imagedata r:id="rId9" o:title=""/>
+          </v:shape>
+          <o:OLEObject Type="Embed" ProgID="Visio.Drawing.11" ShapeID="_x0000_i1025" DrawAspect="Content" ObjectID="_1306272460" r:id="rId10"/>
+        </w:object>
+      </w:r>
+    </w:p>
+    <w:p>
+      <w:pPr>
+        <w:jc w:val="both"/>
+        <w:rPr>
+          <w:lang w:val="pt-BR"/>
+        </w:rPr>
+      </w:pPr>
+    </w:p>
+    <w:p>
+      <w:pPr>
+        <w:jc w:val="both"/>
+        <w:rPr>
+          <w:lang w:val="pt-BR"/>
+        </w:rPr>
+      </w:pPr>
+      <w:r>
+        <w:rPr>
+          <w:lang w:val="pt-BR"/>
+        </w:rPr>
+        <w:t>A seguir, cada um dos módulos será descrito.</w:t>
       </w:r>
     </w:p>
     <w:p>
@@ -3624,14 +3689,12 @@
           <w:lang w:val="pt-BR"/>
         </w:rPr>
       </w:pPr>
-      <w:bookmarkStart w:id="22" w:name="_Toc232501916"/>
-      <w:r>
-        <w:rPr>
-          <w:lang w:val="pt-BR"/>
-        </w:rPr>
-        <w:t>Descrição do módulo 1</w:t>
-      </w:r>
-      <w:bookmarkEnd w:id="22"/>
+      <w:r>
+        <w:rPr>
+          <w:lang w:val="pt-BR"/>
+        </w:rPr>
+        <w:t>Simulador</w:t>
+      </w:r>
     </w:p>
     <w:p>
       <w:pPr>
@@ -3648,7 +3711,136 @@
           <w:szCs w:val="24"/>
           <w:lang w:val="pt-BR"/>
         </w:rPr>
-        <w:t>Arquitetura do módulo 1.</w:t>
+        <w:t>Kiks ama a namorada dele. A namorada dele o ama. Logo, eles são felizes =D</w:t>
+      </w:r>
+    </w:p>
+    <w:p>
+      <w:pPr>
+        <w:pStyle w:val="Ttulo3"/>
+        <w:numPr>
+          <w:ilvl w:val="2"/>
+          <w:numId w:val="2"/>
+        </w:numPr>
+        <w:rPr>
+          <w:lang w:val="pt-BR"/>
+        </w:rPr>
+      </w:pPr>
+      <w:r>
+        <w:rPr>
+          <w:lang w:val="pt-BR"/>
+        </w:rPr>
+        <w:t>Interface</w:t>
+      </w:r>
+    </w:p>
+    <w:p>
+      <w:pPr>
+        <w:rPr>
+          <w:lang w:val="pt-BR"/>
+        </w:rPr>
+      </w:pPr>
+      <w:r>
+        <w:rPr>
+          <w:lang w:val="pt-BR"/>
+        </w:rPr>
+        <w:t>asds</w:t>
+      </w:r>
+    </w:p>
+    <w:p>
+      <w:pPr>
+        <w:pStyle w:val="Ttulo3"/>
+        <w:numPr>
+          <w:ilvl w:val="2"/>
+          <w:numId w:val="2"/>
+        </w:numPr>
+        <w:rPr>
+          <w:lang w:val="pt-BR"/>
+        </w:rPr>
+      </w:pPr>
+      <w:r>
+        <w:rPr>
+          <w:lang w:val="pt-BR"/>
+        </w:rPr>
+        <w:t>Atualizador</w:t>
+      </w:r>
+    </w:p>
+    <w:p>
+      <w:pPr>
+        <w:rPr>
+          <w:lang w:val="pt-BR"/>
+        </w:rPr>
+      </w:pPr>
+      <w:r>
+        <w:rPr>
+          <w:lang w:val="pt-BR"/>
+        </w:rPr>
+        <w:t>asdsd</w:t>
+      </w:r>
+    </w:p>
+    <w:p>
+      <w:pPr>
+        <w:pStyle w:val="Ttulo3"/>
+        <w:numPr>
+          <w:ilvl w:val="2"/>
+          <w:numId w:val="2"/>
+        </w:numPr>
+        <w:rPr>
+          <w:lang w:val="pt-BR"/>
+        </w:rPr>
+      </w:pPr>
+      <w:r>
+        <w:rPr>
+          <w:lang w:val="pt-BR"/>
+        </w:rPr>
+        <w:t>Dados do Mapa</w:t>
+      </w:r>
+    </w:p>
+    <w:p>
+      <w:pPr>
+        <w:rPr>
+          <w:lang w:val="pt-BR"/>
+        </w:rPr>
+      </w:pPr>
+      <w:r>
+        <w:rPr>
+          <w:lang w:val="pt-BR"/>
+        </w:rPr>
+        <w:t>asdsd</w:t>
+      </w:r>
+    </w:p>
+    <w:p>
+      <w:pPr>
+        <w:pStyle w:val="Ttulo3"/>
+        <w:numPr>
+          <w:ilvl w:val="2"/>
+          <w:numId w:val="2"/>
+        </w:numPr>
+        <w:rPr>
+          <w:lang w:val="pt-BR"/>
+        </w:rPr>
+      </w:pPr>
+      <w:r>
+        <w:rPr>
+          <w:lang w:val="pt-BR"/>
+        </w:rPr>
+        <w:t>Dados dos Veículos</w:t>
+      </w:r>
+    </w:p>
+    <w:p>
+      <w:pPr>
+        <w:jc w:val="both"/>
+        <w:rPr>
+          <w:sz w:val="24"/>
+          <w:szCs w:val="24"/>
+          <w:lang w:val="pt-BR"/>
+        </w:rPr>
+      </w:pPr>
+      <w:r>
+        <w:rPr>
+          <w:sz w:val="24"/>
+          <w:szCs w:val="24"/>
+          <w:lang w:val="pt-BR"/>
+        </w:rPr>
+        <w:t>asdasd</w:t>
       </w:r>
     </w:p>
     <w:p>
@@ -3662,14 +3854,14 @@
           <w:lang w:val="pt-BR"/>
         </w:rPr>
       </w:pPr>
-      <w:bookmarkStart w:id="23" w:name="_Toc232501917"/>
+      <w:bookmarkStart w:id="22" w:name="_Toc232501917"/>
       <w:r>
         <w:rPr>
           <w:lang w:val="pt-BR"/>
         </w:rPr>
         <w:t>Decomposição em Processos Concorrentes</w:t>
       </w:r>
-      <w:bookmarkEnd w:id="23"/>
+      <w:bookmarkEnd w:id="22"/>
     </w:p>
     <w:p>
       <w:pPr>
@@ -3696,14 +3888,12 @@
           <w:lang w:val="pt-BR"/>
         </w:rPr>
       </w:pPr>
-      <w:bookmarkStart w:id="24" w:name="_Toc232501918"/>
-      <w:r>
-        <w:rPr>
-          <w:lang w:val="pt-BR"/>
-        </w:rPr>
-        <w:t>Descrição do processo 1</w:t>
-      </w:r>
-      <w:bookmarkEnd w:id="24"/>
+      <w:r>
+        <w:rPr>
+          <w:lang w:val="pt-BR"/>
+        </w:rPr>
+        <w:t>Interface</w:t>
+      </w:r>
     </w:p>
     <w:p>
       <w:pPr>
@@ -3720,7 +3910,206 @@
           <w:szCs w:val="24"/>
           <w:lang w:val="pt-BR"/>
         </w:rPr>
-        <w:t>Arquitetura do processo 1, com os módulos que o compõem.</w:t>
+        <w:t>Este processo é responsável pela manutenção da interface gr</w:t>
+      </w:r>
+      <w:r>
+        <w:rPr>
+          <w:sz w:val="24"/>
+          <w:szCs w:val="24"/>
+          <w:lang w:val="pt-BR"/>
+        </w:rPr>
+        <w:t xml:space="preserve">áfica e por cada evento disparado </w:t>
+      </w:r>
+      <w:r>
+        <w:rPr>
+          <w:sz w:val="24"/>
+          <w:szCs w:val="24"/>
+          <w:lang w:val="pt-BR"/>
+        </w:rPr>
+        <w:t>de</w:t>
+      </w:r>
+      <w:r>
+        <w:rPr>
+          <w:sz w:val="24"/>
+          <w:szCs w:val="24"/>
+          <w:lang w:val="pt-BR"/>
+        </w:rPr>
+        <w:t xml:space="preserve"> </w:t>
+      </w:r>
+      <w:r>
+        <w:rPr>
+          <w:sz w:val="24"/>
+          <w:szCs w:val="24"/>
+          <w:lang w:val="pt-BR"/>
+        </w:rPr>
+        <w:t xml:space="preserve">suas </w:t>
+      </w:r>
+      <w:r>
+        <w:rPr>
+          <w:sz w:val="24"/>
+          <w:szCs w:val="24"/>
+          <w:lang w:val="pt-BR"/>
+        </w:rPr>
+        <w:t>possíveis interaç</w:t>
+      </w:r>
+      <w:r>
+        <w:rPr>
+          <w:sz w:val="24"/>
+          <w:szCs w:val="24"/>
+          <w:lang w:val="pt-BR"/>
+        </w:rPr>
+        <w:t>ões</w:t>
+      </w:r>
+      <w:r>
+        <w:rPr>
+          <w:sz w:val="24"/>
+          <w:szCs w:val="24"/>
+          <w:lang w:val="pt-BR"/>
+        </w:rPr>
+        <w:t xml:space="preserve"> com o usuário</w:t>
+      </w:r>
+      <w:r>
+        <w:rPr>
+          <w:sz w:val="24"/>
+          <w:szCs w:val="24"/>
+          <w:lang w:val="pt-BR"/>
+        </w:rPr>
+        <w:t>.</w:t>
+      </w:r>
+    </w:p>
+    <w:p>
+      <w:pPr>
+        <w:pStyle w:val="Ttulo3"/>
+        <w:numPr>
+          <w:ilvl w:val="2"/>
+          <w:numId w:val="2"/>
+        </w:numPr>
+        <w:rPr>
+          <w:lang w:val="pt-BR"/>
+        </w:rPr>
+      </w:pPr>
+      <w:r>
+        <w:rPr>
+          <w:lang w:val="pt-BR"/>
+        </w:rPr>
+        <w:t>Simulação</w:t>
+      </w:r>
+    </w:p>
+    <w:p>
+      <w:pPr>
+        <w:jc w:val="both"/>
+        <w:rPr>
+          <w:sz w:val="24"/>
+          <w:szCs w:val="24"/>
+          <w:lang w:val="pt-BR"/>
+        </w:rPr>
+      </w:pPr>
+      <w:r>
+        <w:rPr>
+          <w:sz w:val="24"/>
+          <w:szCs w:val="24"/>
+          <w:lang w:val="pt-BR"/>
+        </w:rPr>
+        <w:lastRenderedPageBreak/>
+        <w:t>Este processo é responsável pela aplicação de algoritmos de simulação sobre os dados do mapa e dados dos veículos.</w:t>
+      </w:r>
+    </w:p>
+    <w:p>
+      <w:pPr>
+        <w:pStyle w:val="Ttulo3"/>
+        <w:numPr>
+          <w:ilvl w:val="2"/>
+          <w:numId w:val="2"/>
+        </w:numPr>
+        <w:rPr>
+          <w:lang w:val="pt-BR"/>
+        </w:rPr>
+      </w:pPr>
+      <w:r>
+        <w:rPr>
+          <w:lang w:val="pt-BR"/>
+        </w:rPr>
+        <w:t xml:space="preserve">Controle </w:t>
+      </w:r>
+      <w:r>
+        <w:rPr>
+          <w:lang w:val="pt-BR"/>
+        </w:rPr>
+        <w:t>de redesenho da interface</w:t>
+      </w:r>
+    </w:p>
+    <w:p>
+      <w:pPr>
+        <w:jc w:val="both"/>
+        <w:rPr>
+          <w:sz w:val="24"/>
+          <w:szCs w:val="24"/>
+          <w:lang w:val="pt-BR"/>
+        </w:rPr>
+      </w:pPr>
+      <w:r>
+        <w:rPr>
+          <w:sz w:val="24"/>
+          <w:szCs w:val="24"/>
+          <w:lang w:val="pt-BR"/>
+        </w:rPr>
+        <w:t>Este processo é responsável pelo controle de redesenho da interface gráfica durante uma simulação: nem toda iteração da simulação implica em um redesenho.</w:t>
+      </w:r>
+      <w:r>
+        <w:rPr>
+          <w:sz w:val="24"/>
+          <w:szCs w:val="24"/>
+          <w:lang w:val="pt-BR"/>
+        </w:rPr>
+        <w:t xml:space="preserve"> Este</w:t>
+      </w:r>
+      <w:r>
+        <w:rPr>
+          <w:sz w:val="24"/>
+          <w:szCs w:val="24"/>
+          <w:lang w:val="pt-BR"/>
+        </w:rPr>
+        <w:t xml:space="preserve"> controle</w:t>
+      </w:r>
+      <w:r>
+        <w:rPr>
+          <w:sz w:val="24"/>
+          <w:szCs w:val="24"/>
+          <w:lang w:val="pt-BR"/>
+        </w:rPr>
+        <w:t xml:space="preserve"> é realizado com intuito de reduzir o custo</w:t>
+      </w:r>
+      <w:r>
+        <w:rPr>
+          <w:sz w:val="24"/>
+          <w:szCs w:val="24"/>
+          <w:lang w:val="pt-BR"/>
+        </w:rPr>
+        <w:t xml:space="preserve"> computacional </w:t>
+      </w:r>
+      <w:r>
+        <w:rPr>
+          <w:sz w:val="24"/>
+          <w:szCs w:val="24"/>
+          <w:lang w:val="pt-BR"/>
+        </w:rPr>
+        <w:t xml:space="preserve">do sistema </w:t>
+      </w:r>
+      <w:r>
+        <w:rPr>
+          <w:sz w:val="24"/>
+          <w:szCs w:val="24"/>
+          <w:lang w:val="pt-BR"/>
+        </w:rPr>
+        <w:t>evitando uma sobrecarga de redesenhos</w:t>
+      </w:r>
+      <w:r>
+        <w:rPr>
+          <w:sz w:val="24"/>
+          <w:szCs w:val="24"/>
+          <w:lang w:val="pt-BR"/>
+        </w:rPr>
+        <w:t>.</w:t>
       </w:r>
     </w:p>
     <w:p>
@@ -3734,14 +4123,14 @@
           <w:lang w:val="pt-BR"/>
         </w:rPr>
       </w:pPr>
-      <w:bookmarkStart w:id="25" w:name="_Toc232501919"/>
+      <w:bookmarkStart w:id="23" w:name="_Toc232501919"/>
       <w:r>
         <w:rPr>
           <w:lang w:val="pt-BR"/>
         </w:rPr>
         <w:t>Decomposição de Dados</w:t>
       </w:r>
-      <w:bookmarkEnd w:id="25"/>
+      <w:bookmarkEnd w:id="23"/>
     </w:p>
     <w:p>
       <w:pPr>
@@ -3793,14 +4182,14 @@
           <w:lang w:val="pt-BR"/>
         </w:rPr>
       </w:pPr>
-      <w:bookmarkStart w:id="26" w:name="_Toc232501920"/>
+      <w:bookmarkStart w:id="24" w:name="_Toc232501920"/>
       <w:r>
         <w:rPr>
           <w:lang w:val="pt-BR"/>
         </w:rPr>
         <w:t>Descrição da entidade de dados 1</w:t>
       </w:r>
-      <w:bookmarkEnd w:id="26"/>
+      <w:bookmarkEnd w:id="24"/>
     </w:p>
     <w:p>
       <w:pPr>
@@ -3848,7 +4237,7 @@
           <w:lang w:val="pt-BR"/>
         </w:rPr>
       </w:pPr>
-      <w:bookmarkStart w:id="27" w:name="_Toc232501921"/>
+      <w:bookmarkStart w:id="25" w:name="_Toc232501921"/>
       <w:r>
         <w:rPr>
           <w:lang w:val="pt-BR"/>
@@ -3856,7 +4245,7 @@
         <w:lastRenderedPageBreak/>
         <w:t>Descrição das Dependências</w:t>
       </w:r>
-      <w:bookmarkEnd w:id="27"/>
+      <w:bookmarkEnd w:id="25"/>
     </w:p>
     <w:p>
       <w:pPr>
@@ -3869,35 +4258,94 @@
           <w:lang w:val="pt-BR"/>
         </w:rPr>
       </w:pPr>
-      <w:bookmarkStart w:id="28" w:name="_Toc232501922"/>
+      <w:bookmarkStart w:id="26" w:name="_Toc232501922"/>
       <w:r>
         <w:rPr>
           <w:lang w:val="pt-BR"/>
         </w:rPr>
         <w:t>Dependência entre módulos</w:t>
       </w:r>
-      <w:bookmarkEnd w:id="28"/>
+      <w:bookmarkEnd w:id="26"/>
     </w:p>
     <w:p>
       <w:pPr>
         <w:jc w:val="both"/>
-        <w:rPr>
-          <w:lang w:val="pt-BR"/>
-        </w:rPr>
-      </w:pPr>
-      <w:r>
         <w:rPr>
           <w:sz w:val="24"/>
           <w:szCs w:val="24"/>
           <w:lang w:val="pt-BR"/>
         </w:rPr>
-        <w:t>Descrever os acoplamentos entre os módulos</w:t>
-      </w:r>
-      <w:r>
-        <w:rPr>
-          <w:lang w:val="pt-BR"/>
-        </w:rPr>
-        <w:t>.</w:t>
+      </w:pPr>
+      <w:r>
+        <w:rPr>
+          <w:sz w:val="24"/>
+          <w:szCs w:val="24"/>
+          <w:lang w:val="pt-BR"/>
+        </w:rPr>
+        <w:t>Nano, deixar os itens abaixo nos trinques:</w:t>
+      </w:r>
+    </w:p>
+    <w:p>
+      <w:pPr>
+        <w:pStyle w:val="PargrafodaLista"/>
+        <w:numPr>
+          <w:ilvl w:val="0"/>
+          <w:numId w:val="25"/>
+        </w:numPr>
+        <w:jc w:val="both"/>
+        <w:rPr>
+          <w:lang w:val="pt-BR"/>
+        </w:rPr>
+      </w:pPr>
+      <w:r>
+        <w:rPr>
+          <w:sz w:val="24"/>
+          <w:szCs w:val="24"/>
+          <w:lang w:val="pt-BR"/>
+        </w:rPr>
+        <w:t>Interface depende dos módulos de dados para reproduzir a simulação.</w:t>
+      </w:r>
+    </w:p>
+    <w:p>
+      <w:pPr>
+        <w:pStyle w:val="PargrafodaLista"/>
+        <w:numPr>
+          <w:ilvl w:val="0"/>
+          <w:numId w:val="25"/>
+        </w:numPr>
+        <w:jc w:val="both"/>
+        <w:rPr>
+          <w:lang w:val="pt-BR"/>
+        </w:rPr>
+      </w:pPr>
+      <w:r>
+        <w:rPr>
+          <w:sz w:val="24"/>
+          <w:szCs w:val="24"/>
+          <w:lang w:val="pt-BR"/>
+        </w:rPr>
+        <w:t>Atualizador depende do simulador pra saber se ele deve ou não enviar redesenhos para a interface (simulação rodando ou não).</w:t>
+      </w:r>
+    </w:p>
+    <w:p>
+      <w:pPr>
+        <w:pStyle w:val="PargrafodaLista"/>
+        <w:numPr>
+          <w:ilvl w:val="0"/>
+          <w:numId w:val="25"/>
+        </w:numPr>
+        <w:jc w:val="both"/>
+        <w:rPr>
+          <w:lang w:val="pt-BR"/>
+        </w:rPr>
+      </w:pPr>
+      <w:r>
+        <w:rPr>
+          <w:sz w:val="24"/>
+          <w:szCs w:val="24"/>
+          <w:lang w:val="pt-BR"/>
+        </w:rPr>
+        <w:t>Simulador depende dos módulos de dados para aplicar os algoritmos de simulação.</w:t>
       </w:r>
     </w:p>
     <w:p>
@@ -3911,14 +4359,14 @@
           <w:lang w:val="pt-BR"/>
         </w:rPr>
       </w:pPr>
-      <w:bookmarkStart w:id="29" w:name="_Toc232501923"/>
+      <w:bookmarkStart w:id="27" w:name="_Toc232501923"/>
       <w:r>
         <w:rPr>
           <w:lang w:val="pt-BR"/>
         </w:rPr>
         <w:t>Dependência entre processos</w:t>
       </w:r>
-      <w:bookmarkEnd w:id="29"/>
+      <w:bookmarkEnd w:id="27"/>
     </w:p>
     <w:p>
       <w:pPr>
@@ -3933,13 +4381,47 @@
           <w:szCs w:val="24"/>
           <w:lang w:val="pt-BR"/>
         </w:rPr>
-        <w:t>Descrever os acoplamentos entre os processos</w:t>
-      </w:r>
-      <w:r>
-        <w:rPr>
-          <w:lang w:val="pt-BR"/>
-        </w:rPr>
-        <w:t>.</w:t>
+        <w:t>Não há. Só tem aquela dependência do atualizador com o simulador</w:t>
+      </w:r>
+      <w:r>
+        <w:rPr>
+          <w:sz w:val="24"/>
+          <w:szCs w:val="24"/>
+          <w:lang w:val="pt-BR"/>
+        </w:rPr>
+        <w:t xml:space="preserve"> que disse no item acima</w:t>
+      </w:r>
+      <w:r>
+        <w:rPr>
+          <w:sz w:val="24"/>
+          <w:szCs w:val="24"/>
+          <w:lang w:val="pt-BR"/>
+        </w:rPr>
+        <w:t>, mas, fora isso, são independentes.</w:t>
+      </w:r>
+      <w:r>
+        <w:rPr>
+          <w:sz w:val="24"/>
+          <w:szCs w:val="24"/>
+          <w:lang w:val="pt-BR"/>
+        </w:rPr>
+        <w:t xml:space="preserve"> Talvez seja importante dizer que há compartilhamento de dados em comum (tanto dados do mapa quanto dados dos veículos) e que</w:t>
+      </w:r>
+      <w:r>
+        <w:rPr>
+          <w:sz w:val="24"/>
+          <w:szCs w:val="24"/>
+          <w:lang w:val="pt-BR"/>
+        </w:rPr>
+        <w:t>, por isso,</w:t>
+      </w:r>
+      <w:r>
+        <w:rPr>
+          <w:sz w:val="24"/>
+          <w:szCs w:val="24"/>
+          <w:lang w:val="pt-BR"/>
+        </w:rPr>
+        <w:t xml:space="preserve"> é necessário um controle de concorrência – só entre simulador e interface.</w:t>
       </w:r>
     </w:p>
     <w:p>
@@ -3953,14 +4435,14 @@
           <w:lang w:val="pt-BR"/>
         </w:rPr>
       </w:pPr>
-      <w:bookmarkStart w:id="30" w:name="_Toc232501924"/>
+      <w:bookmarkStart w:id="28" w:name="_Toc232501924"/>
       <w:r>
         <w:rPr>
           <w:lang w:val="pt-BR"/>
         </w:rPr>
         <w:t>Dependência entre dados</w:t>
       </w:r>
-      <w:bookmarkEnd w:id="30"/>
+      <w:bookmarkEnd w:id="28"/>
     </w:p>
     <w:p>
       <w:pPr>
@@ -4020,14 +4502,14 @@
           <w:lang w:val="pt-BR"/>
         </w:rPr>
       </w:pPr>
-      <w:bookmarkStart w:id="31" w:name="_Toc232501925"/>
+      <w:bookmarkStart w:id="29" w:name="_Toc232501925"/>
       <w:r>
         <w:rPr>
           <w:lang w:val="pt-BR"/>
         </w:rPr>
         <w:t>Diagramas de Seqüência</w:t>
       </w:r>
-      <w:bookmarkEnd w:id="31"/>
+      <w:bookmarkEnd w:id="29"/>
     </w:p>
     <w:p>
       <w:pPr>
@@ -4122,14 +4604,14 @@
           <w:lang w:val="pt-BR"/>
         </w:rPr>
       </w:pPr>
-      <w:bookmarkStart w:id="32" w:name="_Toc232501926"/>
+      <w:bookmarkStart w:id="30" w:name="_Toc232501926"/>
       <w:r>
         <w:rPr>
           <w:lang w:val="pt-BR"/>
         </w:rPr>
         <w:t>Diagrama de Pacotes</w:t>
       </w:r>
-      <w:bookmarkEnd w:id="32"/>
+      <w:bookmarkEnd w:id="30"/>
     </w:p>
     <w:p>
       <w:pPr>
@@ -4157,6 +4639,22 @@
           <w:lang w:val="pt-BR"/>
         </w:rPr>
         <w:t>O diagrama de pacotes do TEN encontra-se abaixo.</w:t>
+      </w:r>
+    </w:p>
+    <w:p>
+      <w:pPr>
+        <w:jc w:val="both"/>
+        <w:rPr>
+          <w:lang w:val="pt-BR"/>
+        </w:rPr>
+      </w:pPr>
+      <w:r>
+        <w:object w:dxaOrig="8574" w:dyaOrig="9953">
+          <v:shape id="_x0000_i1026" type="#_x0000_t75" style="width:424.5pt;height:493.5pt" o:ole="">
+            <v:imagedata r:id="rId11" o:title=""/>
+          </v:shape>
+          <o:OLEObject Type="Embed" ProgID="Visio.Drawing.11" ShapeID="_x0000_i1026" DrawAspect="Content" ObjectID="_1306272461" r:id="rId12"/>
+        </w:object>
       </w:r>
     </w:p>
     <w:p>
@@ -4190,7 +4688,7 @@
           <w:lang w:val="pt-BR"/>
         </w:rPr>
       </w:pPr>
-      <w:bookmarkStart w:id="33" w:name="_Toc232501927"/>
+      <w:bookmarkStart w:id="31" w:name="_Toc232501927"/>
       <w:r>
         <w:rPr>
           <w:lang w:val="pt-BR"/>
@@ -4198,7 +4696,7 @@
         <w:lastRenderedPageBreak/>
         <w:t>Descrição das Interfaces</w:t>
       </w:r>
-      <w:bookmarkEnd w:id="33"/>
+      <w:bookmarkEnd w:id="31"/>
     </w:p>
     <w:p>
       <w:pPr>
@@ -4211,14 +4709,14 @@
           <w:lang w:val="pt-BR"/>
         </w:rPr>
       </w:pPr>
-      <w:bookmarkStart w:id="34" w:name="_Toc232501928"/>
+      <w:bookmarkStart w:id="32" w:name="_Toc232501928"/>
       <w:r>
         <w:rPr>
           <w:lang w:val="pt-BR"/>
         </w:rPr>
         <w:t>Interfaces dos Módulos</w:t>
       </w:r>
-      <w:bookmarkEnd w:id="34"/>
+      <w:bookmarkEnd w:id="32"/>
     </w:p>
     <w:p>
       <w:pPr>
@@ -4231,14 +4729,14 @@
           <w:lang w:val="pt-BR"/>
         </w:rPr>
       </w:pPr>
-      <w:bookmarkStart w:id="35" w:name="_Toc232501929"/>
+      <w:bookmarkStart w:id="33" w:name="_Toc232501929"/>
       <w:r>
         <w:rPr>
           <w:lang w:val="pt-BR"/>
         </w:rPr>
         <w:t>Interfaces do módulo 1</w:t>
       </w:r>
-      <w:bookmarkEnd w:id="35"/>
+      <w:bookmarkEnd w:id="33"/>
     </w:p>
     <w:p>
       <w:pPr>
@@ -4260,6 +4758,20 @@
           <w:lang w:val="pt-BR"/>
         </w:rPr>
         <w:t>.</w:t>
+      </w:r>
+    </w:p>
+    <w:p>
+      <w:pPr>
+        <w:jc w:val="both"/>
+        <w:rPr>
+          <w:lang w:val="pt-BR"/>
+        </w:rPr>
+      </w:pPr>
+      <w:r>
+        <w:rPr>
+          <w:lang w:val="pt-BR"/>
+        </w:rPr>
+        <w:t>Não tem interfaces externas. Interfaces internas = métodos públicos.</w:t>
       </w:r>
     </w:p>
     <w:p>
@@ -4273,14 +4785,27 @@
           <w:lang w:val="pt-BR"/>
         </w:rPr>
       </w:pPr>
-      <w:bookmarkStart w:id="36" w:name="_Toc232501930"/>
+      <w:bookmarkStart w:id="34" w:name="_Toc232501930"/>
       <w:r>
         <w:rPr>
           <w:lang w:val="pt-BR"/>
         </w:rPr>
         <w:t>Interfaces entre Processos</w:t>
       </w:r>
-      <w:bookmarkEnd w:id="36"/>
+      <w:bookmarkEnd w:id="34"/>
+    </w:p>
+    <w:p>
+      <w:pPr>
+        <w:rPr>
+          <w:lang w:val="pt-BR"/>
+        </w:rPr>
+      </w:pPr>
+      <w:r>
+        <w:rPr>
+          <w:lang w:val="pt-BR"/>
+        </w:rPr>
+        <w:t>A comunicação entre os processos é feita através dos módulos expostos acima.</w:t>
+      </w:r>
     </w:p>
     <w:p>
       <w:pPr>
@@ -4293,14 +4818,14 @@
           <w:lang w:val="pt-BR"/>
         </w:rPr>
       </w:pPr>
-      <w:bookmarkStart w:id="37" w:name="_Toc232501931"/>
+      <w:bookmarkStart w:id="35" w:name="_Toc232501931"/>
       <w:r>
         <w:rPr>
           <w:lang w:val="pt-BR"/>
         </w:rPr>
         <w:t>Interfaces do processo 1</w:t>
       </w:r>
-      <w:bookmarkEnd w:id="37"/>
+      <w:bookmarkEnd w:id="35"/>
     </w:p>
     <w:p>
       <w:pPr>
@@ -4354,7 +4879,7 @@
           <w:lang w:val="pt-BR"/>
         </w:rPr>
       </w:pPr>
-      <w:bookmarkStart w:id="38" w:name="_Toc232501932"/>
+      <w:bookmarkStart w:id="36" w:name="_Toc232501932"/>
       <w:r>
         <w:rPr>
           <w:lang w:val="pt-BR"/>
@@ -4362,7 +4887,7 @@
         <w:lastRenderedPageBreak/>
         <w:t>Projeto Detalhado</w:t>
       </w:r>
-      <w:bookmarkEnd w:id="38"/>
+      <w:bookmarkEnd w:id="36"/>
     </w:p>
     <w:p>
       <w:pPr>
@@ -4375,14 +4900,27 @@
           <w:lang w:val="pt-BR"/>
         </w:rPr>
       </w:pPr>
-      <w:bookmarkStart w:id="39" w:name="_Toc232501933"/>
+      <w:bookmarkStart w:id="37" w:name="_Toc232501933"/>
       <w:r>
         <w:rPr>
           <w:lang w:val="pt-BR"/>
         </w:rPr>
         <w:t>Projeto Detalhado dos Módulos</w:t>
       </w:r>
-      <w:bookmarkEnd w:id="39"/>
+      <w:bookmarkEnd w:id="37"/>
+    </w:p>
+    <w:p>
+      <w:pPr>
+        <w:rPr>
+          <w:lang w:val="pt-BR"/>
+        </w:rPr>
+      </w:pPr>
+      <w:r>
+        <w:rPr>
+          <w:lang w:val="pt-BR"/>
+        </w:rPr>
+        <w:t>Nano, se puder adiantar os métodos que estão nos diagramas de sequencia (e fazer os similares)...</w:t>
+      </w:r>
     </w:p>
     <w:p>
       <w:pPr>
@@ -4395,14 +4933,14 @@
           <w:lang w:val="pt-BR"/>
         </w:rPr>
       </w:pPr>
-      <w:bookmarkStart w:id="40" w:name="_Toc232501934"/>
+      <w:bookmarkStart w:id="38" w:name="_Toc232501934"/>
       <w:r>
         <w:rPr>
           <w:lang w:val="pt-BR"/>
         </w:rPr>
         <w:t>Detalhamento do módulo 1</w:t>
       </w:r>
-      <w:bookmarkEnd w:id="40"/>
+      <w:bookmarkEnd w:id="38"/>
     </w:p>
     <w:p>
       <w:pPr>
@@ -4437,14 +4975,14 @@
           <w:lang w:val="pt-BR"/>
         </w:rPr>
       </w:pPr>
-      <w:bookmarkStart w:id="41" w:name="_Toc232501935"/>
+      <w:bookmarkStart w:id="39" w:name="_Toc232501935"/>
       <w:r>
         <w:rPr>
           <w:lang w:val="pt-BR"/>
         </w:rPr>
         <w:t>Projeto Detalhado das Entidades de Dados</w:t>
       </w:r>
-      <w:bookmarkEnd w:id="41"/>
+      <w:bookmarkEnd w:id="39"/>
     </w:p>
     <w:p>
       <w:pPr>
@@ -4457,14 +4995,14 @@
           <w:lang w:val="pt-BR"/>
         </w:rPr>
       </w:pPr>
-      <w:bookmarkStart w:id="42" w:name="_Toc232501936"/>
+      <w:bookmarkStart w:id="40" w:name="_Toc232501936"/>
       <w:r>
         <w:rPr>
           <w:lang w:val="pt-BR"/>
         </w:rPr>
         <w:t>Detalhamento da entidade de dados 1</w:t>
       </w:r>
-      <w:bookmarkEnd w:id="42"/>
+      <w:bookmarkEnd w:id="40"/>
     </w:p>
     <w:p>
       <w:pPr>
@@ -4499,7 +5037,7 @@
       </w:r>
     </w:p>
     <w:sectPr>
-      <w:footerReference w:type="default" r:id="rId9"/>
+      <w:footerReference w:type="default" r:id="rId13"/>
       <w:pgSz w:w="11906" w:h="16838"/>
       <w:pgMar w:top="1417" w:right="1701" w:bottom="1417" w:left="1701" w:header="708" w:footer="708" w:gutter="0"/>
       <w:pgNumType w:start="1"/>
@@ -7397,7 +7935,7 @@
   <w:abstractNum w:abstractNumId="24">
     <w:nsid w:val="6C3D2728"/>
     <w:multiLevelType w:val="hybridMultilevel"/>
-    <w:tmpl w:val="050E460C"/>
+    <w:tmpl w:val="1CDC9B30"/>
     <w:lvl w:ilvl="0" w:tplc="04160001">
       <w:start w:val="1"/>
       <w:numFmt w:val="bullet"/>
@@ -9131,7 +9669,7 @@
 </file>
 
 <file path=customXml/itemProps1.xml><?xml version="1.0" encoding="utf-8"?>
-<ds:datastoreItem xmlns:ds="http://schemas.openxmlformats.org/officeDocument/2006/customXml" ds:itemID="{9CB4593B-17D5-40DE-AFD1-5C2342D1D618}">
+<ds:datastoreItem xmlns:ds="http://schemas.openxmlformats.org/officeDocument/2006/customXml" ds:itemID="{1912C72B-3943-4F61-8158-38DEB53B9675}">
   <ds:schemaRefs>
     <ds:schemaRef ds:uri="http://schemas.openxmlformats.org/officeDocument/2006/bibliography"/>
   </ds:schemaRefs>

</xml_diff>

<commit_message>
Projeto: inclusão dos casos de uso e algumas modificações.
</commit_message>
<xml_diff>
--- a/Documentação/Projeto/Projeto.docx
+++ b/Documentação/Projeto/Projeto.docx
@@ -497,11 +497,11 @@
         </w:docPartObj>
       </w:sdtPr>
       <w:sdtContent>
-        <w:bookmarkStart w:id="10" w:name="_Toc232263326" w:displacedByCustomXml="prev"/>
-        <w:bookmarkStart w:id="11" w:name="_Toc225762289" w:displacedByCustomXml="prev"/>
+        <w:bookmarkStart w:id="10" w:name="_Toc232501908" w:displacedByCustomXml="prev"/>
+        <w:bookmarkStart w:id="11" w:name="_Toc232496343" w:displacedByCustomXml="prev"/>
         <w:bookmarkStart w:id="12" w:name="_Toc226113723" w:displacedByCustomXml="prev"/>
-        <w:bookmarkStart w:id="13" w:name="_Toc232496343" w:displacedByCustomXml="prev"/>
-        <w:bookmarkStart w:id="14" w:name="_Toc232501908" w:displacedByCustomXml="prev"/>
+        <w:bookmarkStart w:id="13" w:name="_Toc225762289" w:displacedByCustomXml="prev"/>
+        <w:bookmarkStart w:id="14" w:name="_Toc232263326" w:displacedByCustomXml="prev"/>
         <w:p>
           <w:pPr>
             <w:pStyle w:val="Ttulo1"/>
@@ -1208,20 +1208,17 @@
                 <w:noProof/>
                 <w:webHidden/>
               </w:rPr>
-            </w:r>
-            <w:r>
-              <w:rPr>
-                <w:noProof/>
-                <w:webHidden/>
-              </w:rPr>
               <w:fldChar w:fldCharType="separate"/>
             </w:r>
             <w:r>
               <w:rPr>
-                <w:noProof/>
-                <w:webHidden/>
-              </w:rPr>
-              <w:t>3</w:t>
+                <w:b/>
+                <w:bCs/>
+                <w:noProof/>
+                <w:webHidden/>
+                <w:lang w:val="pt-BR"/>
+              </w:rPr>
+              <w:t>Erro! Indicador não definido.</w:t>
             </w:r>
             <w:r>
               <w:rPr>
@@ -1380,20 +1377,17 @@
                 <w:noProof/>
                 <w:webHidden/>
               </w:rPr>
-            </w:r>
-            <w:r>
-              <w:rPr>
-                <w:noProof/>
-                <w:webHidden/>
-              </w:rPr>
               <w:fldChar w:fldCharType="separate"/>
             </w:r>
             <w:r>
               <w:rPr>
-                <w:noProof/>
-                <w:webHidden/>
-              </w:rPr>
-              <w:t>3</w:t>
+                <w:b/>
+                <w:bCs/>
+                <w:noProof/>
+                <w:webHidden/>
+                <w:lang w:val="pt-BR"/>
+              </w:rPr>
+              <w:t>Erro! Indicador não definido.</w:t>
             </w:r>
             <w:r>
               <w:rPr>
@@ -1479,7 +1473,7 @@
                 <w:noProof/>
                 <w:webHidden/>
               </w:rPr>
-              <w:t>3</w:t>
+              <w:t>4</w:t>
             </w:r>
             <w:r>
               <w:rPr>
@@ -1565,7 +1559,7 @@
                 <w:noProof/>
                 <w:webHidden/>
               </w:rPr>
-              <w:t>3</w:t>
+              <w:t>4</w:t>
             </w:r>
             <w:r>
               <w:rPr>
@@ -1651,7 +1645,7 @@
                 <w:noProof/>
                 <w:webHidden/>
               </w:rPr>
-              <w:t>4</w:t>
+              <w:t>5</w:t>
             </w:r>
             <w:r>
               <w:rPr>
@@ -1737,7 +1731,7 @@
                 <w:noProof/>
                 <w:webHidden/>
               </w:rPr>
-              <w:t>4</w:t>
+              <w:t>5</w:t>
             </w:r>
             <w:r>
               <w:rPr>
@@ -1823,7 +1817,7 @@
                 <w:noProof/>
                 <w:webHidden/>
               </w:rPr>
-              <w:t>4</w:t>
+              <w:t>5</w:t>
             </w:r>
             <w:r>
               <w:rPr>
@@ -1909,7 +1903,7 @@
                 <w:noProof/>
                 <w:webHidden/>
               </w:rPr>
-              <w:t>4</w:t>
+              <w:t>5</w:t>
             </w:r>
             <w:r>
               <w:rPr>
@@ -1995,7 +1989,7 @@
                 <w:noProof/>
                 <w:webHidden/>
               </w:rPr>
-              <w:t>4</w:t>
+              <w:t>5</w:t>
             </w:r>
             <w:r>
               <w:rPr>
@@ -2081,7 +2075,7 @@
                 <w:noProof/>
                 <w:webHidden/>
               </w:rPr>
-              <w:t>4</w:t>
+              <w:t>6</w:t>
             </w:r>
             <w:r>
               <w:rPr>
@@ -2167,7 +2161,7 @@
                 <w:noProof/>
                 <w:webHidden/>
               </w:rPr>
-              <w:t>5</w:t>
+              <w:t>7</w:t>
             </w:r>
             <w:r>
               <w:rPr>
@@ -2253,7 +2247,7 @@
                 <w:noProof/>
                 <w:webHidden/>
               </w:rPr>
-              <w:t>5</w:t>
+              <w:t>7</w:t>
             </w:r>
             <w:r>
               <w:rPr>
@@ -2339,7 +2333,7 @@
                 <w:noProof/>
                 <w:webHidden/>
               </w:rPr>
-              <w:t>5</w:t>
+              <w:t>7</w:t>
             </w:r>
             <w:r>
               <w:rPr>
@@ -2425,7 +2419,7 @@
                 <w:noProof/>
                 <w:webHidden/>
               </w:rPr>
-              <w:t>5</w:t>
+              <w:t>7</w:t>
             </w:r>
             <w:r>
               <w:rPr>
@@ -2511,7 +2505,7 @@
                 <w:noProof/>
                 <w:webHidden/>
               </w:rPr>
-              <w:t>5</w:t>
+              <w:t>7</w:t>
             </w:r>
             <w:r>
               <w:rPr>
@@ -2597,7 +2591,7 @@
                 <w:noProof/>
                 <w:webHidden/>
               </w:rPr>
-              <w:t>6</w:t>
+              <w:t>7</w:t>
             </w:r>
             <w:r>
               <w:rPr>
@@ -2683,7 +2677,7 @@
                 <w:noProof/>
                 <w:webHidden/>
               </w:rPr>
-              <w:t>6</w:t>
+              <w:t>7</w:t>
             </w:r>
             <w:r>
               <w:rPr>
@@ -2769,7 +2763,7 @@
                 <w:noProof/>
                 <w:webHidden/>
               </w:rPr>
-              <w:t>6</w:t>
+              <w:t>7</w:t>
             </w:r>
             <w:r>
               <w:rPr>
@@ -2855,7 +2849,7 @@
                 <w:noProof/>
                 <w:webHidden/>
               </w:rPr>
-              <w:t>6</w:t>
+              <w:t>7</w:t>
             </w:r>
             <w:r>
               <w:rPr>
@@ -2941,7 +2935,7 @@
                 <w:noProof/>
                 <w:webHidden/>
               </w:rPr>
-              <w:t>6</w:t>
+              <w:t>7</w:t>
             </w:r>
             <w:r>
               <w:rPr>
@@ -3591,6 +3585,8 @@
         </w:rPr>
       </w:pPr>
       <w:bookmarkStart w:id="21" w:name="_Toc232501915"/>
+      <w:bookmarkStart w:id="22" w:name="_Ref232700093"/>
+      <w:bookmarkStart w:id="23" w:name="_Ref232700094"/>
       <w:r>
         <w:rPr>
           <w:lang w:val="pt-BR"/>
@@ -3598,6 +3594,8 @@
         <w:t>Decomposição em Módulos</w:t>
       </w:r>
       <w:bookmarkEnd w:id="21"/>
+      <w:bookmarkEnd w:id="22"/>
+      <w:bookmarkEnd w:id="23"/>
     </w:p>
     <w:p>
       <w:pPr>
@@ -3652,7 +3650,7 @@
           <v:shape id="_x0000_i1025" type="#_x0000_t75" style="width:326.25pt;height:219.75pt" o:ole="">
             <v:imagedata r:id="rId9" o:title=""/>
           </v:shape>
-          <o:OLEObject Type="Embed" ProgID="Visio.Drawing.11" ShapeID="_x0000_i1025" DrawAspect="Content" ObjectID="_1306272460" r:id="rId10"/>
+          <o:OLEObject Type="Embed" ProgID="Visio.Drawing.11" ShapeID="_x0000_i1025" DrawAspect="Content" ObjectID="_1306442781" r:id="rId10"/>
         </w:object>
       </w:r>
     </w:p>
@@ -3854,14 +3852,14 @@
           <w:lang w:val="pt-BR"/>
         </w:rPr>
       </w:pPr>
-      <w:bookmarkStart w:id="22" w:name="_Toc232501917"/>
+      <w:bookmarkStart w:id="24" w:name="_Toc232501917"/>
       <w:r>
         <w:rPr>
           <w:lang w:val="pt-BR"/>
         </w:rPr>
         <w:t>Decomposição em Processos Concorrentes</w:t>
       </w:r>
-      <w:bookmarkEnd w:id="22"/>
+      <w:bookmarkEnd w:id="24"/>
     </w:p>
     <w:p>
       <w:pPr>
@@ -3874,7 +3872,43 @@
         <w:rPr>
           <w:lang w:val="pt-BR"/>
         </w:rPr>
-        <w:t>Decomposição da arquitetura em processos concorrentes, caso haja.</w:t>
+        <w:t xml:space="preserve">O sistema pode ser dividido em três processos concorrentes: o primeiro é responsável pela interface, o segundo pela simulação e o último deles encarrega-se do controle de redesenho da interface durante a execução de uma simulação. </w:t>
+      </w:r>
+      <w:r>
+        <w:rPr>
+          <w:lang w:val="pt-BR"/>
+        </w:rPr>
+        <w:t xml:space="preserve">Cada um desses </w:t>
+      </w:r>
+      <w:r>
+        <w:rPr>
+          <w:lang w:val="pt-BR"/>
+        </w:rPr>
+        <w:t xml:space="preserve">processos </w:t>
+      </w:r>
+      <w:r>
+        <w:rPr>
+          <w:lang w:val="pt-BR"/>
+        </w:rPr>
+        <w:t xml:space="preserve">é </w:t>
+      </w:r>
+      <w:r>
+        <w:rPr>
+          <w:lang w:val="pt-BR"/>
+        </w:rPr>
+        <w:t xml:space="preserve">melhor </w:t>
+      </w:r>
+      <w:r>
+        <w:rPr>
+          <w:lang w:val="pt-BR"/>
+        </w:rPr>
+        <w:t xml:space="preserve">explicado </w:t>
+      </w:r>
+      <w:r>
+        <w:rPr>
+          <w:lang w:val="pt-BR"/>
+        </w:rPr>
+        <w:t>abaixo.</w:t>
       </w:r>
     </w:p>
     <w:p>
@@ -3992,6 +4026,7 @@
         <w:rPr>
           <w:lang w:val="pt-BR"/>
         </w:rPr>
+        <w:lastRenderedPageBreak/>
         <w:t>Simulação</w:t>
       </w:r>
     </w:p>
@@ -4010,7 +4045,6 @@
           <w:szCs w:val="24"/>
           <w:lang w:val="pt-BR"/>
         </w:rPr>
-        <w:lastRenderedPageBreak/>
         <w:t>Este processo é responsável pela aplicação de algoritmos de simulação sobre os dados do mapa e dados dos veículos.</w:t>
       </w:r>
     </w:p>
@@ -4123,19 +4157,21 @@
           <w:lang w:val="pt-BR"/>
         </w:rPr>
       </w:pPr>
-      <w:bookmarkStart w:id="23" w:name="_Toc232501919"/>
+      <w:bookmarkStart w:id="25" w:name="_Toc232501919"/>
       <w:r>
         <w:rPr>
           <w:lang w:val="pt-BR"/>
         </w:rPr>
         <w:t>Decomposição de Dados</w:t>
       </w:r>
-      <w:bookmarkEnd w:id="23"/>
+      <w:bookmarkEnd w:id="25"/>
     </w:p>
     <w:p>
       <w:pPr>
         <w:jc w:val="both"/>
         <w:rPr>
+          <w:sz w:val="24"/>
+          <w:szCs w:val="24"/>
           <w:lang w:val="pt-BR"/>
         </w:rPr>
       </w:pPr>
@@ -4170,26 +4206,6 @@
         </w:rPr>
         <w:t>.</w:t>
       </w:r>
-    </w:p>
-    <w:p>
-      <w:pPr>
-        <w:pStyle w:val="Ttulo3"/>
-        <w:numPr>
-          <w:ilvl w:val="2"/>
-          <w:numId w:val="2"/>
-        </w:numPr>
-        <w:rPr>
-          <w:lang w:val="pt-BR"/>
-        </w:rPr>
-      </w:pPr>
-      <w:bookmarkStart w:id="24" w:name="_Toc232501920"/>
-      <w:r>
-        <w:rPr>
-          <w:lang w:val="pt-BR"/>
-        </w:rPr>
-        <w:t>Descrição da entidade de dados 1</w:t>
-      </w:r>
-      <w:bookmarkEnd w:id="24"/>
     </w:p>
     <w:p>
       <w:pPr>
@@ -4202,14 +4218,6 @@
           <w:lang w:val="pt-BR"/>
         </w:rPr>
       </w:pPr>
-      <w:r>
-        <w:rPr>
-          <w:sz w:val="24"/>
-          <w:szCs w:val="24"/>
-          <w:lang w:val="pt-BR"/>
-        </w:rPr>
-        <w:t>Estrutura da entidade 1.</w:t>
-      </w:r>
     </w:p>
     <w:p>
       <w:pPr>
@@ -4237,7 +4245,7 @@
           <w:lang w:val="pt-BR"/>
         </w:rPr>
       </w:pPr>
-      <w:bookmarkStart w:id="25" w:name="_Toc232501921"/>
+      <w:bookmarkStart w:id="26" w:name="_Toc232501921"/>
       <w:r>
         <w:rPr>
           <w:lang w:val="pt-BR"/>
@@ -4245,7 +4253,7 @@
         <w:lastRenderedPageBreak/>
         <w:t>Descrição das Dependências</w:t>
       </w:r>
-      <w:bookmarkEnd w:id="25"/>
+      <w:bookmarkEnd w:id="26"/>
     </w:p>
     <w:p>
       <w:pPr>
@@ -4258,14 +4266,14 @@
           <w:lang w:val="pt-BR"/>
         </w:rPr>
       </w:pPr>
-      <w:bookmarkStart w:id="26" w:name="_Toc232501922"/>
+      <w:bookmarkStart w:id="27" w:name="_Toc232501922"/>
       <w:r>
         <w:rPr>
           <w:lang w:val="pt-BR"/>
         </w:rPr>
         <w:t>Dependência entre módulos</w:t>
       </w:r>
-      <w:bookmarkEnd w:id="26"/>
+      <w:bookmarkEnd w:id="27"/>
     </w:p>
     <w:p>
       <w:pPr>
@@ -4359,14 +4367,14 @@
           <w:lang w:val="pt-BR"/>
         </w:rPr>
       </w:pPr>
-      <w:bookmarkStart w:id="27" w:name="_Toc232501923"/>
+      <w:bookmarkStart w:id="28" w:name="_Toc232501923"/>
       <w:r>
         <w:rPr>
           <w:lang w:val="pt-BR"/>
         </w:rPr>
         <w:t>Dependência entre processos</w:t>
       </w:r>
-      <w:bookmarkEnd w:id="27"/>
+      <w:bookmarkEnd w:id="28"/>
     </w:p>
     <w:p>
       <w:pPr>
@@ -4435,28 +4443,149 @@
           <w:lang w:val="pt-BR"/>
         </w:rPr>
       </w:pPr>
-      <w:bookmarkStart w:id="28" w:name="_Toc232501924"/>
+      <w:bookmarkStart w:id="29" w:name="_Toc232501924"/>
       <w:r>
         <w:rPr>
           <w:lang w:val="pt-BR"/>
         </w:rPr>
         <w:t>Dependência entre dados</w:t>
       </w:r>
-      <w:bookmarkEnd w:id="28"/>
+      <w:bookmarkEnd w:id="29"/>
     </w:p>
     <w:p>
       <w:pPr>
         <w:jc w:val="both"/>
-        <w:rPr>
-          <w:lang w:val="pt-BR"/>
-        </w:rPr>
-      </w:pPr>
-      <w:r>
         <w:rPr>
           <w:sz w:val="24"/>
           <w:szCs w:val="24"/>
           <w:lang w:val="pt-BR"/>
         </w:rPr>
+      </w:pPr>
+      <w:r>
+        <w:rPr>
+          <w:sz w:val="24"/>
+          <w:szCs w:val="24"/>
+          <w:lang w:val="pt-BR"/>
+        </w:rPr>
+        <w:t xml:space="preserve">A dependência entre os dados </w:t>
+      </w:r>
+      <w:r>
+        <w:rPr>
+          <w:sz w:val="24"/>
+          <w:szCs w:val="24"/>
+          <w:lang w:val="pt-BR"/>
+        </w:rPr>
+        <w:t>é mostrada</w:t>
+      </w:r>
+      <w:r>
+        <w:rPr>
+          <w:sz w:val="24"/>
+          <w:szCs w:val="24"/>
+          <w:lang w:val="pt-BR"/>
+        </w:rPr>
+        <w:t xml:space="preserve"> anteriormente na decomposição do sistema em módulos</w:t>
+      </w:r>
+      <w:r>
+        <w:rPr>
+          <w:sz w:val="24"/>
+          <w:szCs w:val="24"/>
+          <w:lang w:val="pt-BR"/>
+        </w:rPr>
+        <w:t>,</w:t>
+      </w:r>
+      <w:r>
+        <w:rPr>
+          <w:sz w:val="24"/>
+          <w:szCs w:val="24"/>
+          <w:lang w:val="pt-BR"/>
+        </w:rPr>
+        <w:t xml:space="preserve"> que se encontra no item </w:t>
+      </w:r>
+      <w:r>
+        <w:rPr>
+          <w:sz w:val="24"/>
+          <w:szCs w:val="24"/>
+          <w:lang w:val="pt-BR"/>
+        </w:rPr>
+        <w:fldChar w:fldCharType="begin"/>
+      </w:r>
+      <w:r>
+        <w:rPr>
+          <w:sz w:val="24"/>
+          <w:szCs w:val="24"/>
+          <w:lang w:val="pt-BR"/>
+        </w:rPr>
+        <w:instrText xml:space="preserve"> REF _Ref232700094 \r \h </w:instrText>
+      </w:r>
+      <w:r>
+        <w:rPr>
+          <w:sz w:val="24"/>
+          <w:szCs w:val="24"/>
+          <w:lang w:val="pt-BR"/>
+        </w:rPr>
+      </w:r>
+      <w:r>
+        <w:rPr>
+          <w:sz w:val="24"/>
+          <w:szCs w:val="24"/>
+          <w:lang w:val="pt-BR"/>
+        </w:rPr>
+        <w:fldChar w:fldCharType="separate"/>
+      </w:r>
+      <w:r>
+        <w:rPr>
+          <w:sz w:val="24"/>
+          <w:szCs w:val="24"/>
+          <w:lang w:val="pt-BR"/>
+        </w:rPr>
+        <w:t>3.1</w:t>
+      </w:r>
+      <w:r>
+        <w:rPr>
+          <w:sz w:val="24"/>
+          <w:szCs w:val="24"/>
+          <w:lang w:val="pt-BR"/>
+        </w:rPr>
+        <w:fldChar w:fldCharType="end"/>
+      </w:r>
+      <w:r>
+        <w:rPr>
+          <w:sz w:val="24"/>
+          <w:szCs w:val="24"/>
+          <w:lang w:val="pt-BR"/>
+        </w:rPr>
+        <w:t xml:space="preserve"> deste documento. O diagrama de classes presente no item 3.2.5 da Especificação de Requisitos de Software também apresenta informações relevantes </w:t>
+      </w:r>
+      <w:r>
+        <w:rPr>
+          <w:sz w:val="24"/>
+          <w:szCs w:val="24"/>
+          <w:lang w:val="pt-BR"/>
+        </w:rPr>
+        <w:t>à dependência entre os dados.</w:t>
+      </w:r>
+    </w:p>
+    <w:p>
+      <w:pPr>
+        <w:jc w:val="both"/>
+        <w:rPr>
+          <w:lang w:val="pt-BR"/>
+        </w:rPr>
+      </w:pPr>
+      <w:r>
+        <w:rPr>
+          <w:sz w:val="24"/>
+          <w:szCs w:val="24"/>
+          <w:lang w:val="pt-BR"/>
+        </w:rPr>
+        <w:t>[</w:t>
+      </w:r>
+      <w:r>
+        <w:rPr>
+          <w:sz w:val="24"/>
+          <w:szCs w:val="24"/>
+          <w:lang w:val="pt-BR"/>
+        </w:rPr>
         <w:t>Descrever os relacionamentos entre os dados</w:t>
       </w:r>
       <w:r>
@@ -4489,6 +4618,12 @@
           <w:lang w:val="pt-BR"/>
         </w:rPr>
         <w:t xml:space="preserve"> do ERS.</w:t>
+      </w:r>
+      <w:r>
+        <w:rPr>
+          <w:lang w:val="pt-BR"/>
+        </w:rPr>
+        <w:t>]</w:t>
       </w:r>
     </w:p>
     <w:p>
@@ -4502,14 +4637,14 @@
           <w:lang w:val="pt-BR"/>
         </w:rPr>
       </w:pPr>
-      <w:bookmarkStart w:id="29" w:name="_Toc232501925"/>
+      <w:bookmarkStart w:id="30" w:name="_Toc232501925"/>
       <w:r>
         <w:rPr>
           <w:lang w:val="pt-BR"/>
         </w:rPr>
         <w:t>Diagramas de Seqüência</w:t>
       </w:r>
-      <w:bookmarkEnd w:id="29"/>
+      <w:bookmarkEnd w:id="30"/>
     </w:p>
     <w:p>
       <w:pPr>
@@ -4554,7 +4689,16 @@
         <w:rPr>
           <w:lang w:val="pt-BR"/>
         </w:rPr>
+        <w:lastRenderedPageBreak/>
         <w:t>Caso de Uso 1 – Criar Rua</w:t>
+      </w:r>
+      <w:r>
+        <w:object w:dxaOrig="9074" w:dyaOrig="6337">
+          <v:shape id="_x0000_i1027" type="#_x0000_t75" style="width:425.25pt;height:297pt" o:ole="">
+            <v:imagedata r:id="rId11" o:title=""/>
+          </v:shape>
+          <o:OLEObject Type="Embed" ProgID="Visio.Drawing.11" ShapeID="_x0000_i1027" DrawAspect="Content" ObjectID="_1306442782" r:id="rId12"/>
+        </w:object>
       </w:r>
     </w:p>
     <w:p>
@@ -4577,6 +4721,29 @@
     </w:p>
     <w:p>
       <w:pPr>
+        <w:rPr>
+          <w:lang w:val="pt-BR"/>
+        </w:rPr>
+      </w:pPr>
+    </w:p>
+    <w:p>
+      <w:pPr>
+        <w:jc w:val="center"/>
+        <w:rPr>
+          <w:lang w:val="pt-BR"/>
+        </w:rPr>
+      </w:pPr>
+      <w:r>
+        <w:object w:dxaOrig="9074" w:dyaOrig="5801">
+          <v:shape id="_x0000_i1028" type="#_x0000_t75" style="width:425.25pt;height:271.5pt" o:ole="">
+            <v:imagedata r:id="rId13" o:title=""/>
+          </v:shape>
+          <o:OLEObject Type="Embed" ProgID="Visio.Drawing.11" ShapeID="_x0000_i1028" DrawAspect="Content" ObjectID="_1306442783" r:id="rId14"/>
+        </w:object>
+      </w:r>
+    </w:p>
+    <w:p>
+      <w:pPr>
         <w:pStyle w:val="Ttulo4"/>
         <w:pBdr>
           <w:bottom w:val="none" w:sz="0" w:space="0" w:color="auto"/>
@@ -4595,6 +4762,28 @@
     </w:p>
     <w:p>
       <w:pPr>
+        <w:rPr>
+          <w:lang w:val="pt-BR"/>
+        </w:rPr>
+      </w:pPr>
+    </w:p>
+    <w:p>
+      <w:pPr>
+        <w:rPr>
+          <w:lang w:val="pt-BR"/>
+        </w:rPr>
+      </w:pPr>
+      <w:r>
+        <w:object w:dxaOrig="9074" w:dyaOrig="6206">
+          <v:shape id="_x0000_i1029" type="#_x0000_t75" style="width:425.25pt;height:291pt" o:ole="">
+            <v:imagedata r:id="rId15" o:title=""/>
+          </v:shape>
+          <o:OLEObject Type="Embed" ProgID="Visio.Drawing.11" ShapeID="_x0000_i1029" DrawAspect="Content" ObjectID="_1306442784" r:id="rId16"/>
+        </w:object>
+      </w:r>
+    </w:p>
+    <w:p>
+      <w:pPr>
         <w:pStyle w:val="Ttulo2"/>
         <w:numPr>
           <w:ilvl w:val="1"/>
@@ -4604,14 +4793,14 @@
           <w:lang w:val="pt-BR"/>
         </w:rPr>
       </w:pPr>
-      <w:bookmarkStart w:id="30" w:name="_Toc232501926"/>
+      <w:bookmarkStart w:id="31" w:name="_Toc232501926"/>
       <w:r>
         <w:rPr>
           <w:lang w:val="pt-BR"/>
         </w:rPr>
         <w:t>Diagrama de Pacotes</w:t>
       </w:r>
-      <w:bookmarkEnd w:id="30"/>
+      <w:bookmarkEnd w:id="31"/>
     </w:p>
     <w:p>
       <w:pPr>
@@ -4651,9 +4840,9 @@
       <w:r>
         <w:object w:dxaOrig="8574" w:dyaOrig="9953">
           <v:shape id="_x0000_i1026" type="#_x0000_t75" style="width:424.5pt;height:493.5pt" o:ole="">
-            <v:imagedata r:id="rId11" o:title=""/>
+            <v:imagedata r:id="rId17" o:title=""/>
           </v:shape>
-          <o:OLEObject Type="Embed" ProgID="Visio.Drawing.11" ShapeID="_x0000_i1026" DrawAspect="Content" ObjectID="_1306272461" r:id="rId12"/>
+          <o:OLEObject Type="Embed" ProgID="Visio.Drawing.11" ShapeID="_x0000_i1026" DrawAspect="Content" ObjectID="_1306442785" r:id="rId18"/>
         </w:object>
       </w:r>
     </w:p>
@@ -4688,7 +4877,7 @@
           <w:lang w:val="pt-BR"/>
         </w:rPr>
       </w:pPr>
-      <w:bookmarkStart w:id="31" w:name="_Toc232501927"/>
+      <w:bookmarkStart w:id="32" w:name="_Toc232501927"/>
       <w:r>
         <w:rPr>
           <w:lang w:val="pt-BR"/>
@@ -4696,7 +4885,7 @@
         <w:lastRenderedPageBreak/>
         <w:t>Descrição das Interfaces</w:t>
       </w:r>
-      <w:bookmarkEnd w:id="31"/>
+      <w:bookmarkEnd w:id="32"/>
     </w:p>
     <w:p>
       <w:pPr>
@@ -4709,14 +4898,14 @@
           <w:lang w:val="pt-BR"/>
         </w:rPr>
       </w:pPr>
-      <w:bookmarkStart w:id="32" w:name="_Toc232501928"/>
+      <w:bookmarkStart w:id="33" w:name="_Toc232501928"/>
       <w:r>
         <w:rPr>
           <w:lang w:val="pt-BR"/>
         </w:rPr>
         <w:t>Interfaces dos Módulos</w:t>
       </w:r>
-      <w:bookmarkEnd w:id="32"/>
+      <w:bookmarkEnd w:id="33"/>
     </w:p>
     <w:p>
       <w:pPr>
@@ -4729,14 +4918,14 @@
           <w:lang w:val="pt-BR"/>
         </w:rPr>
       </w:pPr>
-      <w:bookmarkStart w:id="33" w:name="_Toc232501929"/>
+      <w:bookmarkStart w:id="34" w:name="_Toc232501929"/>
       <w:r>
         <w:rPr>
           <w:lang w:val="pt-BR"/>
         </w:rPr>
         <w:t>Interfaces do módulo 1</w:t>
       </w:r>
-      <w:bookmarkEnd w:id="33"/>
+      <w:bookmarkEnd w:id="34"/>
     </w:p>
     <w:p>
       <w:pPr>
@@ -4785,14 +4974,14 @@
           <w:lang w:val="pt-BR"/>
         </w:rPr>
       </w:pPr>
-      <w:bookmarkStart w:id="34" w:name="_Toc232501930"/>
+      <w:bookmarkStart w:id="35" w:name="_Toc232501930"/>
       <w:r>
         <w:rPr>
           <w:lang w:val="pt-BR"/>
         </w:rPr>
         <w:t>Interfaces entre Processos</w:t>
       </w:r>
-      <w:bookmarkEnd w:id="34"/>
+      <w:bookmarkEnd w:id="35"/>
     </w:p>
     <w:p>
       <w:pPr>
@@ -4818,14 +5007,14 @@
           <w:lang w:val="pt-BR"/>
         </w:rPr>
       </w:pPr>
-      <w:bookmarkStart w:id="35" w:name="_Toc232501931"/>
+      <w:bookmarkStart w:id="36" w:name="_Toc232501931"/>
       <w:r>
         <w:rPr>
           <w:lang w:val="pt-BR"/>
         </w:rPr>
         <w:t>Interfaces do processo 1</w:t>
       </w:r>
-      <w:bookmarkEnd w:id="35"/>
+      <w:bookmarkEnd w:id="36"/>
     </w:p>
     <w:p>
       <w:pPr>
@@ -4879,7 +5068,7 @@
           <w:lang w:val="pt-BR"/>
         </w:rPr>
       </w:pPr>
-      <w:bookmarkStart w:id="36" w:name="_Toc232501932"/>
+      <w:bookmarkStart w:id="37" w:name="_Toc232501932"/>
       <w:r>
         <w:rPr>
           <w:lang w:val="pt-BR"/>
@@ -4887,7 +5076,7 @@
         <w:lastRenderedPageBreak/>
         <w:t>Projeto Detalhado</w:t>
       </w:r>
-      <w:bookmarkEnd w:id="36"/>
+      <w:bookmarkEnd w:id="37"/>
     </w:p>
     <w:p>
       <w:pPr>
@@ -4900,26 +5089,38 @@
           <w:lang w:val="pt-BR"/>
         </w:rPr>
       </w:pPr>
-      <w:bookmarkStart w:id="37" w:name="_Toc232501933"/>
+      <w:bookmarkStart w:id="38" w:name="_Toc232501933"/>
       <w:r>
         <w:rPr>
           <w:lang w:val="pt-BR"/>
         </w:rPr>
         <w:t>Projeto Detalhado dos Módulos</w:t>
       </w:r>
-      <w:bookmarkEnd w:id="37"/>
-    </w:p>
-    <w:p>
-      <w:pPr>
-        <w:rPr>
-          <w:lang w:val="pt-BR"/>
-        </w:rPr>
-      </w:pPr>
-      <w:r>
-        <w:rPr>
-          <w:lang w:val="pt-BR"/>
-        </w:rPr>
-        <w:t>Nano, se puder adiantar os métodos que estão nos diagramas de sequencia (e fazer os similares)...</w:t>
+      <w:bookmarkEnd w:id="38"/>
+    </w:p>
+    <w:p>
+      <w:pPr>
+        <w:rPr>
+          <w:lang w:val="pt-BR"/>
+        </w:rPr>
+      </w:pPr>
+      <w:r>
+        <w:rPr>
+          <w:lang w:val="pt-BR"/>
+        </w:rPr>
+        <w:t>Nano, se puder adiantar os métodos que estão nos diagramas de sequ</w:t>
+      </w:r>
+      <w:r>
+        <w:rPr>
+          <w:lang w:val="pt-BR"/>
+        </w:rPr>
+        <w:t>ê</w:t>
+      </w:r>
+      <w:r>
+        <w:rPr>
+          <w:lang w:val="pt-BR"/>
+        </w:rPr>
+        <w:t>ncia (e fazer os similares)...</w:t>
       </w:r>
     </w:p>
     <w:p>
@@ -4933,14 +5134,14 @@
           <w:lang w:val="pt-BR"/>
         </w:rPr>
       </w:pPr>
-      <w:bookmarkStart w:id="38" w:name="_Toc232501934"/>
+      <w:bookmarkStart w:id="39" w:name="_Toc232501934"/>
       <w:r>
         <w:rPr>
           <w:lang w:val="pt-BR"/>
         </w:rPr>
         <w:t>Detalhamento do módulo 1</w:t>
       </w:r>
-      <w:bookmarkEnd w:id="38"/>
+      <w:bookmarkEnd w:id="39"/>
     </w:p>
     <w:p>
       <w:pPr>
@@ -4975,14 +5176,14 @@
           <w:lang w:val="pt-BR"/>
         </w:rPr>
       </w:pPr>
-      <w:bookmarkStart w:id="39" w:name="_Toc232501935"/>
+      <w:bookmarkStart w:id="40" w:name="_Toc232501935"/>
       <w:r>
         <w:rPr>
           <w:lang w:val="pt-BR"/>
         </w:rPr>
         <w:t>Projeto Detalhado das Entidades de Dados</w:t>
       </w:r>
-      <w:bookmarkEnd w:id="39"/>
+      <w:bookmarkEnd w:id="40"/>
     </w:p>
     <w:p>
       <w:pPr>
@@ -4995,14 +5196,14 @@
           <w:lang w:val="pt-BR"/>
         </w:rPr>
       </w:pPr>
-      <w:bookmarkStart w:id="40" w:name="_Toc232501936"/>
+      <w:bookmarkStart w:id="41" w:name="_Toc232501936"/>
       <w:r>
         <w:rPr>
           <w:lang w:val="pt-BR"/>
         </w:rPr>
         <w:t>Detalhamento da entidade de dados 1</w:t>
       </w:r>
-      <w:bookmarkEnd w:id="40"/>
+      <w:bookmarkEnd w:id="41"/>
     </w:p>
     <w:p>
       <w:pPr>
@@ -5037,7 +5238,7 @@
       </w:r>
     </w:p>
     <w:sectPr>
-      <w:footerReference w:type="default" r:id="rId13"/>
+      <w:footerReference w:type="default" r:id="rId19"/>
       <w:pgSz w:w="11906" w:h="16838"/>
       <w:pgMar w:top="1417" w:right="1701" w:bottom="1417" w:left="1701" w:header="708" w:footer="708" w:gutter="0"/>
       <w:pgNumType w:start="1"/>
@@ -5222,7 +5423,7 @@
                           <w:noProof/>
                           <w:color w:val="8C8C8C" w:themeColor="background1" w:themeShade="8C"/>
                         </w:rPr>
-                        <w:t>3</w:t>
+                        <w:t>10</w:t>
                       </w:r>
                       <w:r>
                         <w:rPr>
@@ -9669,7 +9870,7 @@
 </file>
 
 <file path=customXml/itemProps1.xml><?xml version="1.0" encoding="utf-8"?>
-<ds:datastoreItem xmlns:ds="http://schemas.openxmlformats.org/officeDocument/2006/customXml" ds:itemID="{1912C72B-3943-4F61-8158-38DEB53B9675}">
+<ds:datastoreItem xmlns:ds="http://schemas.openxmlformats.org/officeDocument/2006/customXml" ds:itemID="{218535D7-E426-4506-9595-91329F4CC8AE}">
   <ds:schemaRefs>
     <ds:schemaRef ds:uri="http://schemas.openxmlformats.org/officeDocument/2006/bibliography"/>
   </ds:schemaRefs>

</xml_diff>

<commit_message>
Atualização do projeto. Curvas com desenho completo (divisão do desenho em camadas).
</commit_message>
<xml_diff>
--- a/Documentação/Projeto/Projeto.docx
+++ b/Documentação/Projeto/Projeto.docx
@@ -501,12 +501,12 @@
         </w:docPartObj>
       </w:sdtPr>
       <w:sdtContent>
-        <w:bookmarkStart w:id="12" w:name="_Toc232778530" w:displacedByCustomXml="prev"/>
-        <w:bookmarkStart w:id="13" w:name="_Toc232263326" w:displacedByCustomXml="prev"/>
-        <w:bookmarkStart w:id="14" w:name="_Toc225762289" w:displacedByCustomXml="prev"/>
-        <w:bookmarkStart w:id="15" w:name="_Toc226113723" w:displacedByCustomXml="prev"/>
-        <w:bookmarkStart w:id="16" w:name="_Toc232496343" w:displacedByCustomXml="prev"/>
-        <w:bookmarkStart w:id="17" w:name="_Toc232501908" w:displacedByCustomXml="prev"/>
+        <w:bookmarkStart w:id="12" w:name="_Toc232501908" w:displacedByCustomXml="prev"/>
+        <w:bookmarkStart w:id="13" w:name="_Toc232496343" w:displacedByCustomXml="prev"/>
+        <w:bookmarkStart w:id="14" w:name="_Toc226113723" w:displacedByCustomXml="prev"/>
+        <w:bookmarkStart w:id="15" w:name="_Toc225762289" w:displacedByCustomXml="prev"/>
+        <w:bookmarkStart w:id="16" w:name="_Toc232263326" w:displacedByCustomXml="prev"/>
+        <w:bookmarkStart w:id="17" w:name="_Toc232778530" w:displacedByCustomXml="prev"/>
         <w:p>
           <w:pPr>
             <w:pStyle w:val="Ttulo1"/>
@@ -4326,7 +4326,7 @@
           <v:shape id="_x0000_i1025" type="#_x0000_t75" style="width:326.25pt;height:219.75pt" o:ole="">
             <v:imagedata r:id="rId9" o:title=""/>
           </v:shape>
-          <o:OLEObject Type="Embed" ProgID="Visio.Drawing.11" ShapeID="_x0000_i1025" DrawAspect="Content" ObjectID="_1306529916" r:id="rId10"/>
+          <o:OLEObject Type="Embed" ProgID="Visio.Drawing.11" ShapeID="_x0000_i1025" DrawAspect="Content" ObjectID="_1306700544" r:id="rId10"/>
         </w:object>
       </w:r>
     </w:p>
@@ -4376,18 +4376,94 @@
       <w:pPr>
         <w:jc w:val="both"/>
         <w:rPr>
-          <w:sz w:val="24"/>
-          <w:szCs w:val="24"/>
-          <w:lang w:val="pt-BR"/>
-        </w:rPr>
-      </w:pPr>
-      <w:r>
-        <w:rPr>
-          <w:sz w:val="24"/>
-          <w:szCs w:val="24"/>
-          <w:lang w:val="pt-BR"/>
-        </w:rPr>
-        <w:t>Kiks ama a namorada dele. A namorada dele o ama. Logo, eles são felizes =D</w:t>
+          <w:lang w:val="pt-BR"/>
+        </w:rPr>
+      </w:pPr>
+      <w:r>
+        <w:rPr>
+          <w:lang w:val="pt-BR"/>
+        </w:rPr>
+        <w:t>Este módulo é responsável pelos algoritmos de simulação de tráfego</w:t>
+      </w:r>
+      <w:r>
+        <w:rPr>
+          <w:lang w:val="pt-BR"/>
+        </w:rPr>
+        <w:t xml:space="preserve">. As estruturas necessárias à realização da simulação estão presentes neste módulo, de forma que a alimentação de dados </w:t>
+      </w:r>
+      <w:r>
+        <w:rPr>
+          <w:lang w:val="pt-BR"/>
+        </w:rPr>
+        <w:t xml:space="preserve">é </w:t>
+      </w:r>
+      <w:r>
+        <w:rPr>
+          <w:lang w:val="pt-BR"/>
+        </w:rPr>
+        <w:t xml:space="preserve">feita </w:t>
+      </w:r>
+      <w:r>
+        <w:rPr>
+          <w:lang w:val="pt-BR"/>
+        </w:rPr>
+        <w:t>através</w:t>
+      </w:r>
+      <w:r>
+        <w:rPr>
+          <w:lang w:val="pt-BR"/>
+        </w:rPr>
+        <w:t xml:space="preserve"> </w:t>
+      </w:r>
+      <w:r>
+        <w:rPr>
+          <w:lang w:val="pt-BR"/>
+        </w:rPr>
+        <w:t xml:space="preserve">dos </w:t>
+      </w:r>
+      <w:r>
+        <w:rPr>
+          <w:lang w:val="pt-BR"/>
+        </w:rPr>
+        <w:t>módulo</w:t>
+      </w:r>
+      <w:r>
+        <w:rPr>
+          <w:lang w:val="pt-BR"/>
+        </w:rPr>
+        <w:t>s</w:t>
+      </w:r>
+      <w:r>
+        <w:rPr>
+          <w:lang w:val="pt-BR"/>
+        </w:rPr>
+        <w:t xml:space="preserve"> </w:t>
+      </w:r>
+      <w:r>
+        <w:rPr>
+          <w:b/>
+          <w:lang w:val="pt-BR"/>
+        </w:rPr>
+        <w:t>Dados do Mapa</w:t>
+      </w:r>
+      <w:r>
+        <w:rPr>
+          <w:lang w:val="pt-BR"/>
+        </w:rPr>
+        <w:t xml:space="preserve"> e </w:t>
+      </w:r>
+      <w:r>
+        <w:rPr>
+          <w:b/>
+          <w:lang w:val="pt-BR"/>
+        </w:rPr>
+        <w:t>Dados dos Veículos</w:t>
+      </w:r>
+      <w:r>
+        <w:rPr>
+          <w:lang w:val="pt-BR"/>
+        </w:rPr>
+        <w:t>.</w:t>
       </w:r>
     </w:p>
     <w:p>
@@ -4412,15 +4488,64 @@
     </w:p>
     <w:p>
       <w:pPr>
-        <w:rPr>
-          <w:lang w:val="pt-BR"/>
-        </w:rPr>
-      </w:pPr>
-      <w:r>
-        <w:rPr>
-          <w:lang w:val="pt-BR"/>
-        </w:rPr>
-        <w:t>asds</w:t>
+        <w:jc w:val="both"/>
+        <w:rPr>
+          <w:lang w:val="pt-BR"/>
+        </w:rPr>
+      </w:pPr>
+      <w:r>
+        <w:rPr>
+          <w:lang w:val="pt-BR"/>
+        </w:rPr>
+        <w:t xml:space="preserve">Este módulo é responsável por manter uma interface gráfica </w:t>
+      </w:r>
+      <w:r>
+        <w:rPr>
+          <w:lang w:val="pt-BR"/>
+        </w:rPr>
+        <w:t xml:space="preserve">com </w:t>
+      </w:r>
+      <w:r>
+        <w:rPr>
+          <w:lang w:val="pt-BR"/>
+        </w:rPr>
+        <w:t>o usuário, onde são exibid</w:t>
+      </w:r>
+      <w:r>
+        <w:rPr>
+          <w:lang w:val="pt-BR"/>
+        </w:rPr>
+        <w:t>os os controles gráficos – janelas, botões, menu e outros –,</w:t>
+      </w:r>
+      <w:r>
+        <w:rPr>
+          <w:lang w:val="pt-BR"/>
+        </w:rPr>
+        <w:t xml:space="preserve"> </w:t>
+      </w:r>
+      <w:r>
+        <w:rPr>
+          <w:lang w:val="pt-BR"/>
+        </w:rPr>
+        <w:t>a partir d</w:t>
+      </w:r>
+      <w:r>
+        <w:rPr>
+          <w:lang w:val="pt-BR"/>
+        </w:rPr>
+        <w:t>o</w:t>
+      </w:r>
+      <w:r>
+        <w:rPr>
+          <w:lang w:val="pt-BR"/>
+        </w:rPr>
+        <w:t>s quais são feitas todas as interações com o aplicativo</w:t>
+      </w:r>
+      <w:r>
+        <w:rPr>
+          <w:lang w:val="pt-BR"/>
+        </w:rPr>
+        <w:t>.</w:t>
       </w:r>
     </w:p>
     <w:p>
@@ -4445,15 +4570,40 @@
     </w:p>
     <w:p>
       <w:pPr>
-        <w:rPr>
-          <w:lang w:val="pt-BR"/>
-        </w:rPr>
-      </w:pPr>
-      <w:r>
-        <w:rPr>
-          <w:lang w:val="pt-BR"/>
-        </w:rPr>
-        <w:t>asdsd</w:t>
+        <w:jc w:val="both"/>
+        <w:rPr>
+          <w:lang w:val="pt-BR"/>
+        </w:rPr>
+      </w:pPr>
+      <w:r>
+        <w:rPr>
+          <w:lang w:val="pt-BR"/>
+        </w:rPr>
+        <w:t>O Atualizador é responsável</w:t>
+      </w:r>
+      <w:r>
+        <w:rPr>
+          <w:lang w:val="pt-BR"/>
+        </w:rPr>
+        <w:t xml:space="preserve"> por enviar pedidos de atualização à interface automaticamente durante a execução de uma simulação</w:t>
+      </w:r>
+      <w:r>
+        <w:rPr>
+          <w:lang w:val="pt-BR"/>
+        </w:rPr>
+        <w:t xml:space="preserve">. Os pedidos são feitos periodicamente a fim de manter uma sensação de cadência </w:t>
+      </w:r>
+      <w:r>
+        <w:rPr>
+          <w:lang w:val="pt-BR"/>
+        </w:rPr>
+        <w:t>a</w:t>
+      </w:r>
+      <w:r>
+        <w:rPr>
+          <w:lang w:val="pt-BR"/>
+        </w:rPr>
+        <w:t>o usuário.</w:t>
       </w:r>
     </w:p>
     <w:p>
@@ -4478,15 +4628,64 @@
     </w:p>
     <w:p>
       <w:pPr>
-        <w:rPr>
-          <w:lang w:val="pt-BR"/>
-        </w:rPr>
-      </w:pPr>
-      <w:r>
-        <w:rPr>
-          <w:lang w:val="pt-BR"/>
-        </w:rPr>
-        <w:t>asdsd</w:t>
+        <w:jc w:val="both"/>
+        <w:rPr>
+          <w:lang w:val="pt-BR"/>
+        </w:rPr>
+      </w:pPr>
+      <w:r>
+        <w:rPr>
+          <w:lang w:val="pt-BR"/>
+        </w:rPr>
+        <w:t xml:space="preserve">Os dados do mapa, como o nome sugere, </w:t>
+      </w:r>
+      <w:r>
+        <w:rPr>
+          <w:lang w:val="pt-BR"/>
+        </w:rPr>
+        <w:t>mantêm</w:t>
+      </w:r>
+      <w:r>
+        <w:rPr>
+          <w:lang w:val="pt-BR"/>
+        </w:rPr>
+        <w:t xml:space="preserve"> as estruturas de dados que contêm as informações que compõem o mapa gerado pelo usuário.</w:t>
+      </w:r>
+      <w:r>
+        <w:rPr>
+          <w:lang w:val="pt-BR"/>
+        </w:rPr>
+        <w:t xml:space="preserve"> Como estes dados são acessados por processos diferentes de forma </w:t>
+      </w:r>
+      <w:r>
+        <w:rPr>
+          <w:lang w:val="pt-BR"/>
+        </w:rPr>
+        <w:t>potencialmente simultânea</w:t>
+      </w:r>
+      <w:r>
+        <w:rPr>
+          <w:lang w:val="pt-BR"/>
+        </w:rPr>
+        <w:t xml:space="preserve">, é necessário </w:t>
+      </w:r>
+      <w:r>
+        <w:rPr>
+          <w:lang w:val="pt-BR"/>
+        </w:rPr>
+        <w:t xml:space="preserve">que os métodos </w:t>
+      </w:r>
+      <w:r>
+        <w:rPr>
+          <w:lang w:val="pt-BR"/>
+        </w:rPr>
+        <w:t>de acesso apresentem um controle de concorrência</w:t>
+      </w:r>
+      <w:r>
+        <w:rPr>
+          <w:lang w:val="pt-BR"/>
+        </w:rPr>
+        <w:t>.</w:t>
       </w:r>
     </w:p>
     <w:p>
@@ -4513,18 +4712,51 @@
       <w:pPr>
         <w:jc w:val="both"/>
         <w:rPr>
-          <w:sz w:val="24"/>
-          <w:szCs w:val="24"/>
-          <w:lang w:val="pt-BR"/>
-        </w:rPr>
-      </w:pPr>
-      <w:r>
-        <w:rPr>
-          <w:sz w:val="24"/>
-          <w:szCs w:val="24"/>
-          <w:lang w:val="pt-BR"/>
-        </w:rPr>
-        <w:t>asdasd</w:t>
+          <w:lang w:val="pt-BR"/>
+        </w:rPr>
+      </w:pPr>
+      <w:r>
+        <w:rPr>
+          <w:lang w:val="pt-BR"/>
+        </w:rPr>
+        <w:t xml:space="preserve">Os dados dos veículos, de maneira semelhante aos dados do mapa, também agregam estruturas de dados as quais contêm as informações necessárias </w:t>
+      </w:r>
+      <w:r>
+        <w:rPr>
+          <w:lang w:val="pt-BR"/>
+        </w:rPr>
+        <w:t>à identificação de</w:t>
+      </w:r>
+      <w:r>
+        <w:rPr>
+          <w:lang w:val="pt-BR"/>
+        </w:rPr>
+        <w:t xml:space="preserve"> cada </w:t>
+      </w:r>
+      <w:r>
+        <w:rPr>
+          <w:lang w:val="pt-BR"/>
+        </w:rPr>
+        <w:lastRenderedPageBreak/>
+        <w:t>veículo</w:t>
+      </w:r>
+      <w:r>
+        <w:rPr>
+          <w:lang w:val="pt-BR"/>
+        </w:rPr>
+        <w:t xml:space="preserve"> da simulação</w:t>
+      </w:r>
+      <w:r>
+        <w:rPr>
+          <w:lang w:val="pt-BR"/>
+        </w:rPr>
+        <w:t>.</w:t>
+      </w:r>
+      <w:r>
+        <w:rPr>
+          <w:lang w:val="pt-BR"/>
+        </w:rPr>
+        <w:t xml:space="preserve"> Também é necessário manter um controle de concorrência para acessar estes dados.</w:t>
       </w:r>
     </w:p>
     <w:p>
@@ -4704,6 +4936,22 @@
         </w:rPr>
         <w:t>.</w:t>
       </w:r>
+      <w:r>
+        <w:rPr>
+          <w:sz w:val="24"/>
+          <w:szCs w:val="24"/>
+          <w:lang w:val="pt-BR"/>
+        </w:rPr>
+        <w:t xml:space="preserve"> </w:t>
+      </w:r>
+      <w:r>
+        <w:rPr>
+          <w:sz w:val="24"/>
+          <w:szCs w:val="24"/>
+          <w:lang w:val="pt-BR"/>
+        </w:rPr>
+        <w:t>Como é necessário acessar dados que também são usados pelo processo de simulação, é preciso fazer um controle de concorrência.</w:t>
+      </w:r>
     </w:p>
     <w:p>
       <w:pPr>
@@ -4721,7 +4969,6 @@
         <w:rPr>
           <w:lang w:val="pt-BR"/>
         </w:rPr>
-        <w:lastRenderedPageBreak/>
         <w:t>Simulação</w:t>
       </w:r>
       <w:bookmarkEnd w:id="34"/>
@@ -4741,7 +4988,23 @@
           <w:szCs w:val="24"/>
           <w:lang w:val="pt-BR"/>
         </w:rPr>
-        <w:t>Este processo é responsável pela aplicação de algoritmos de simulação sobre os dados do mapa e dados dos veículos.</w:t>
+        <w:t>Este processo é responsável pela aplicação de algoritmos de simulação sobre os dados do mapa e dados dos veículos</w:t>
+      </w:r>
+      <w:r>
+        <w:rPr>
+          <w:sz w:val="24"/>
+          <w:szCs w:val="24"/>
+          <w:lang w:val="pt-BR"/>
+        </w:rPr>
+        <w:t>, que devem ser acessados levando em consideração a concorrência com o processo da interface</w:t>
+      </w:r>
+      <w:r>
+        <w:rPr>
+          <w:sz w:val="24"/>
+          <w:szCs w:val="24"/>
+          <w:lang w:val="pt-BR"/>
+        </w:rPr>
+        <w:t>.</w:t>
       </w:r>
     </w:p>
     <w:p>
@@ -5037,7 +5300,23 @@
           <w:szCs w:val="24"/>
           <w:lang w:val="pt-BR"/>
         </w:rPr>
-        <w:t>O módulo Interface depende das informações dos módulos Dados do Mapa e Dados dos Veículos para que a simulação do tráfego urbano possa ser reproduzida para o usuário;</w:t>
+        <w:t>O módulo Interface depende das informações dos módulos Dados do Mapa e Dados dos Veículos para que a simulação do tráfego urbano possa ser reproduzida para o usuário</w:t>
+      </w:r>
+      <w:r>
+        <w:rPr>
+          <w:sz w:val="24"/>
+          <w:szCs w:val="24"/>
+          <w:lang w:val="pt-BR"/>
+        </w:rPr>
+        <w:t xml:space="preserve"> – os dados são acessados através de métodos públicos</w:t>
+      </w:r>
+      <w:r>
+        <w:rPr>
+          <w:sz w:val="24"/>
+          <w:szCs w:val="24"/>
+          <w:lang w:val="pt-BR"/>
+        </w:rPr>
+        <w:t>;</w:t>
       </w:r>
     </w:p>
     <w:p>
@@ -5068,7 +5347,23 @@
           <w:szCs w:val="24"/>
           <w:lang w:val="pt-BR"/>
         </w:rPr>
-        <w:t>, de modo que ela fique atualizada para o usuário;</w:t>
+        <w:t>, de modo que ela fique atualizada para o usuário</w:t>
+      </w:r>
+      <w:r>
+        <w:rPr>
+          <w:sz w:val="24"/>
+          <w:szCs w:val="24"/>
+          <w:lang w:val="pt-BR"/>
+        </w:rPr>
+        <w:t xml:space="preserve"> – esta verificação é feita acessando uma propriedade pública para leitura</w:t>
+      </w:r>
+      <w:r>
+        <w:rPr>
+          <w:sz w:val="24"/>
+          <w:szCs w:val="24"/>
+          <w:lang w:val="pt-BR"/>
+        </w:rPr>
+        <w:t>;</w:t>
       </w:r>
     </w:p>
     <w:p>
@@ -5091,91 +5386,31 @@
           <w:szCs w:val="24"/>
           <w:lang w:val="pt-BR"/>
         </w:rPr>
-        <w:t>Para que os algoritmos de simulação sejam aplicados, é necessário que o módulo Simulador receba continuamente as informações dos módulos Dados do Mapa e Dados dos Veículos.</w:t>
-      </w:r>
-    </w:p>
-    <w:p>
-      <w:pPr>
-        <w:jc w:val="both"/>
-        <w:rPr>
-          <w:sz w:val="24"/>
-          <w:szCs w:val="24"/>
-          <w:lang w:val="pt-BR"/>
-        </w:rPr>
-      </w:pPr>
-      <w:r>
-        <w:rPr>
-          <w:sz w:val="24"/>
-          <w:szCs w:val="24"/>
-          <w:lang w:val="pt-BR"/>
-        </w:rPr>
-        <w:t>[</w:t>
-      </w:r>
-      <w:r>
-        <w:rPr>
-          <w:sz w:val="24"/>
-          <w:szCs w:val="24"/>
-          <w:lang w:val="pt-BR"/>
-        </w:rPr>
-        <w:t>Nano, deixar os itens abaixo nos trinques:</w:t>
-      </w:r>
-    </w:p>
-    <w:p>
-      <w:pPr>
-        <w:pStyle w:val="PargrafodaLista"/>
-        <w:numPr>
-          <w:ilvl w:val="0"/>
-          <w:numId w:val="25"/>
-        </w:numPr>
-        <w:jc w:val="both"/>
-        <w:rPr>
-          <w:lang w:val="pt-BR"/>
-        </w:rPr>
-      </w:pPr>
-      <w:r>
-        <w:rPr>
-          <w:sz w:val="24"/>
-          <w:szCs w:val="24"/>
-          <w:lang w:val="pt-BR"/>
-        </w:rPr>
-        <w:t>Interface depende dos módulos de dados para reproduzir a simulação.</w:t>
-      </w:r>
-    </w:p>
-    <w:p>
-      <w:pPr>
-        <w:pStyle w:val="PargrafodaLista"/>
-        <w:numPr>
-          <w:ilvl w:val="0"/>
-          <w:numId w:val="25"/>
-        </w:numPr>
-        <w:jc w:val="both"/>
-        <w:rPr>
-          <w:lang w:val="pt-BR"/>
-        </w:rPr>
-      </w:pPr>
-      <w:r>
-        <w:rPr>
-          <w:sz w:val="24"/>
-          <w:szCs w:val="24"/>
-          <w:lang w:val="pt-BR"/>
-        </w:rPr>
-        <w:t xml:space="preserve">Atualizador depende do simulador pra saber se ele deve ou não enviar redesenhos para a interface </w:t>
-      </w:r>
-      <w:commentRangeStart w:id="41"/>
-      <w:r>
-        <w:rPr>
-          <w:sz w:val="24"/>
-          <w:szCs w:val="24"/>
-          <w:lang w:val="pt-BR"/>
-        </w:rPr>
-        <w:t>(simulação rodando ou não)</w:t>
-      </w:r>
-      <w:commentRangeEnd w:id="41"/>
-      <w:r>
-        <w:rPr>
-          <w:rStyle w:val="Refdecomentrio"/>
-        </w:rPr>
-        <w:commentReference w:id="41"/>
+        <w:t>Para que os algoritmos de simulação sejam aplicados, é necessário que o módulo Simulador receba continuamente as informações dos módulos Dados do Mapa e Dados dos Veículos</w:t>
+      </w:r>
+      <w:r>
+        <w:rPr>
+          <w:sz w:val="24"/>
+          <w:szCs w:val="24"/>
+          <w:lang w:val="pt-BR"/>
+        </w:rPr>
+        <w:t>, acessad</w:t>
+      </w:r>
+      <w:r>
+        <w:rPr>
+          <w:sz w:val="24"/>
+          <w:szCs w:val="24"/>
+          <w:lang w:val="pt-BR"/>
+        </w:rPr>
+        <w:t>a</w:t>
+      </w:r>
+      <w:r>
+        <w:rPr>
+          <w:sz w:val="24"/>
+          <w:szCs w:val="24"/>
+          <w:lang w:val="pt-BR"/>
+        </w:rPr>
+        <w:t>s por métodos públicos</w:t>
       </w:r>
       <w:r>
         <w:rPr>
@@ -5184,35 +5419,6 @@
           <w:lang w:val="pt-BR"/>
         </w:rPr>
         <w:t>.</w:t>
-      </w:r>
-    </w:p>
-    <w:p>
-      <w:pPr>
-        <w:pStyle w:val="PargrafodaLista"/>
-        <w:numPr>
-          <w:ilvl w:val="0"/>
-          <w:numId w:val="25"/>
-        </w:numPr>
-        <w:jc w:val="both"/>
-        <w:rPr>
-          <w:lang w:val="pt-BR"/>
-        </w:rPr>
-      </w:pPr>
-      <w:r>
-        <w:rPr>
-          <w:sz w:val="24"/>
-          <w:szCs w:val="24"/>
-          <w:lang w:val="pt-BR"/>
-        </w:rPr>
-        <w:t>Simulador depende dos módulos de dados para aplicar os algoritmos de simulação.</w:t>
-      </w:r>
-      <w:r>
-        <w:rPr>
-          <w:sz w:val="24"/>
-          <w:szCs w:val="24"/>
-          <w:lang w:val="pt-BR"/>
-        </w:rPr>
-        <w:t>]</w:t>
       </w:r>
     </w:p>
     <w:p>
@@ -5226,38 +5432,78 @@
           <w:lang w:val="pt-BR"/>
         </w:rPr>
       </w:pPr>
-      <w:bookmarkStart w:id="42" w:name="_Toc232778550"/>
+      <w:bookmarkStart w:id="41" w:name="_Toc232778550"/>
       <w:r>
         <w:rPr>
           <w:lang w:val="pt-BR"/>
         </w:rPr>
         <w:t>Dependência entre processos</w:t>
       </w:r>
-      <w:bookmarkEnd w:id="42"/>
+      <w:bookmarkEnd w:id="41"/>
     </w:p>
     <w:p>
       <w:pPr>
         <w:jc w:val="both"/>
         <w:rPr>
-          <w:lang w:val="pt-BR"/>
-        </w:rPr>
-      </w:pPr>
-      <w:r>
-        <w:rPr>
-          <w:sz w:val="24"/>
-          <w:szCs w:val="24"/>
-          <w:lang w:val="pt-BR"/>
-        </w:rPr>
-        <w:t xml:space="preserve">Não há. Só tem aquela dependência do </w:t>
-      </w:r>
-      <w:commentRangeStart w:id="43"/>
-      <w:r>
-        <w:rPr>
-          <w:sz w:val="24"/>
-          <w:szCs w:val="24"/>
-          <w:lang w:val="pt-BR"/>
-        </w:rPr>
-        <w:t>atualizador com o simulador</w:t>
+          <w:sz w:val="24"/>
+          <w:szCs w:val="24"/>
+          <w:lang w:val="pt-BR"/>
+        </w:rPr>
+      </w:pPr>
+      <w:r>
+        <w:rPr>
+          <w:sz w:val="24"/>
+          <w:szCs w:val="24"/>
+          <w:lang w:val="pt-BR"/>
+        </w:rPr>
+        <w:t>As dependências entre os processos são:</w:t>
+      </w:r>
+    </w:p>
+    <w:p>
+      <w:pPr>
+        <w:pStyle w:val="PargrafodaLista"/>
+        <w:numPr>
+          <w:ilvl w:val="0"/>
+          <w:numId w:val="35"/>
+        </w:numPr>
+        <w:jc w:val="both"/>
+        <w:rPr>
+          <w:sz w:val="24"/>
+          <w:szCs w:val="24"/>
+          <w:lang w:val="pt-BR"/>
+        </w:rPr>
+      </w:pPr>
+      <w:r>
+        <w:rPr>
+          <w:sz w:val="24"/>
+          <w:szCs w:val="24"/>
+          <w:lang w:val="pt-BR"/>
+        </w:rPr>
+        <w:t>Simulador e Controlador de redesenho</w:t>
+      </w:r>
+      <w:r>
+        <w:rPr>
+          <w:sz w:val="24"/>
+          <w:szCs w:val="24"/>
+          <w:lang w:val="pt-BR"/>
+        </w:rPr>
+        <w:t>s</w:t>
+      </w:r>
+      <w:r>
+        <w:rPr>
+          <w:sz w:val="24"/>
+          <w:szCs w:val="24"/>
+          <w:lang w:val="pt-BR"/>
+        </w:rPr>
+        <w:t xml:space="preserve"> da Interface: o controlador de redesenho – representado pelo módulo Atualizador – só deve enviar pedidos de </w:t>
+      </w:r>
+      <w:r>
+        <w:rPr>
+          <w:sz w:val="24"/>
+          <w:szCs w:val="24"/>
+          <w:lang w:val="pt-BR"/>
+        </w:rPr>
+        <w:t>atualização</w:t>
       </w:r>
       <w:r>
         <w:rPr>
@@ -5267,28 +5513,196 @@
         </w:rPr>
         <w:t xml:space="preserve"> </w:t>
       </w:r>
-      <w:commentRangeEnd w:id="43"/>
-      <w:r>
-        <w:rPr>
-          <w:rStyle w:val="Refdecomentrio"/>
-        </w:rPr>
-        <w:commentReference w:id="43"/>
-      </w:r>
-      <w:r>
-        <w:rPr>
-          <w:sz w:val="24"/>
-          <w:szCs w:val="24"/>
-          <w:lang w:val="pt-BR"/>
-        </w:rPr>
-        <w:t>que disse no item acima</w:t>
-      </w:r>
-      <w:r>
-        <w:rPr>
-          <w:sz w:val="24"/>
-          <w:szCs w:val="24"/>
-          <w:lang w:val="pt-BR"/>
-        </w:rPr>
-        <w:t>, mas, fora isso, são independentes.</w:t>
+      <w:r>
+        <w:rPr>
+          <w:sz w:val="24"/>
+          <w:szCs w:val="24"/>
+          <w:lang w:val="pt-BR"/>
+        </w:rPr>
+        <w:t>d</w:t>
+      </w:r>
+      <w:r>
+        <w:rPr>
+          <w:sz w:val="24"/>
+          <w:szCs w:val="24"/>
+          <w:lang w:val="pt-BR"/>
+        </w:rPr>
+        <w:t>a interface</w:t>
+      </w:r>
+      <w:r>
+        <w:rPr>
+          <w:sz w:val="24"/>
+          <w:szCs w:val="24"/>
+          <w:lang w:val="pt-BR"/>
+        </w:rPr>
+        <w:t xml:space="preserve"> enquanto o simulador estiver </w:t>
+      </w:r>
+      <w:r>
+        <w:rPr>
+          <w:sz w:val="24"/>
+          <w:szCs w:val="24"/>
+          <w:lang w:val="pt-BR"/>
+        </w:rPr>
+        <w:t>ativo</w:t>
+      </w:r>
+      <w:r>
+        <w:rPr>
+          <w:sz w:val="24"/>
+          <w:szCs w:val="24"/>
+          <w:lang w:val="pt-BR"/>
+        </w:rPr>
+        <w:t>.</w:t>
+      </w:r>
+    </w:p>
+    <w:p>
+      <w:pPr>
+        <w:pStyle w:val="PargrafodaLista"/>
+        <w:numPr>
+          <w:ilvl w:val="0"/>
+          <w:numId w:val="35"/>
+        </w:numPr>
+        <w:jc w:val="both"/>
+        <w:rPr>
+          <w:sz w:val="24"/>
+          <w:szCs w:val="24"/>
+          <w:lang w:val="pt-BR"/>
+        </w:rPr>
+      </w:pPr>
+      <w:r>
+        <w:rPr>
+          <w:sz w:val="24"/>
+          <w:szCs w:val="24"/>
+          <w:lang w:val="pt-BR"/>
+        </w:rPr>
+        <w:t>Simulador e Interface: tanto o Simulador quanto a Interface acessam dados</w:t>
+      </w:r>
+      <w:r>
+        <w:rPr>
+          <w:sz w:val="24"/>
+          <w:szCs w:val="24"/>
+          <w:lang w:val="pt-BR"/>
+        </w:rPr>
+        <w:t xml:space="preserve"> em comum passíveis de alteração </w:t>
+      </w:r>
+      <w:r>
+        <w:rPr>
+          <w:sz w:val="24"/>
+          <w:szCs w:val="24"/>
+          <w:lang w:val="pt-BR"/>
+        </w:rPr>
+        <w:t>e, portanto, deve haver um controle de concorrência</w:t>
+      </w:r>
+      <w:r>
+        <w:rPr>
+          <w:sz w:val="24"/>
+          <w:szCs w:val="24"/>
+          <w:lang w:val="pt-BR"/>
+        </w:rPr>
+        <w:t xml:space="preserve"> para o acesso </w:t>
+      </w:r>
+      <w:r>
+        <w:rPr>
+          <w:sz w:val="24"/>
+          <w:szCs w:val="24"/>
+          <w:lang w:val="pt-BR"/>
+        </w:rPr>
+        <w:t>a</w:t>
+      </w:r>
+      <w:r>
+        <w:rPr>
+          <w:sz w:val="24"/>
+          <w:szCs w:val="24"/>
+          <w:lang w:val="pt-BR"/>
+        </w:rPr>
+        <w:t xml:space="preserve"> seções críticas</w:t>
+      </w:r>
+      <w:r>
+        <w:rPr>
+          <w:sz w:val="24"/>
+          <w:szCs w:val="24"/>
+          <w:lang w:val="pt-BR"/>
+        </w:rPr>
+        <w:t>.</w:t>
+      </w:r>
+      <w:r>
+        <w:rPr>
+          <w:sz w:val="24"/>
+          <w:szCs w:val="24"/>
+          <w:lang w:val="pt-BR"/>
+        </w:rPr>
+        <w:t xml:space="preserve"> Para isso, será implementado um método </w:t>
+      </w:r>
+      <w:r>
+        <w:rPr>
+          <w:sz w:val="24"/>
+          <w:szCs w:val="24"/>
+          <w:lang w:val="pt-BR"/>
+        </w:rPr>
+        <w:t xml:space="preserve">através do qual o </w:t>
+      </w:r>
+      <w:r>
+        <w:rPr>
+          <w:sz w:val="24"/>
+          <w:szCs w:val="24"/>
+          <w:lang w:val="pt-BR"/>
+        </w:rPr>
+        <w:t xml:space="preserve">acesso </w:t>
+      </w:r>
+      <w:r>
+        <w:rPr>
+          <w:sz w:val="24"/>
+          <w:szCs w:val="24"/>
+          <w:lang w:val="pt-BR"/>
+        </w:rPr>
+        <w:t xml:space="preserve">a estes dados </w:t>
+      </w:r>
+      <w:r>
+        <w:rPr>
+          <w:sz w:val="24"/>
+          <w:szCs w:val="24"/>
+          <w:lang w:val="pt-BR"/>
+        </w:rPr>
+        <w:t xml:space="preserve">é feito </w:t>
+      </w:r>
+      <w:r>
+        <w:rPr>
+          <w:sz w:val="24"/>
+          <w:szCs w:val="24"/>
+          <w:lang w:val="pt-BR"/>
+        </w:rPr>
+        <w:t xml:space="preserve">de forma </w:t>
+      </w:r>
+      <w:r>
+        <w:rPr>
+          <w:sz w:val="24"/>
+          <w:szCs w:val="24"/>
+          <w:lang w:val="pt-BR"/>
+        </w:rPr>
+        <w:t>mutuamente exclusiv</w:t>
+      </w:r>
+      <w:r>
+        <w:rPr>
+          <w:sz w:val="24"/>
+          <w:szCs w:val="24"/>
+          <w:lang w:val="pt-BR"/>
+        </w:rPr>
+        <w:t>a</w:t>
+      </w:r>
+      <w:r>
+        <w:rPr>
+          <w:sz w:val="24"/>
+          <w:szCs w:val="24"/>
+          <w:lang w:val="pt-BR"/>
+        </w:rPr>
+        <w:t xml:space="preserve"> – para esta implementação, usa-se </w:t>
+      </w:r>
+      <w:r>
+        <w:rPr>
+          <w:sz w:val="24"/>
+          <w:szCs w:val="24"/>
+          <w:lang w:val="pt-BR"/>
+        </w:rPr>
+        <w:t>a</w:t>
       </w:r>
       <w:r>
         <w:rPr>
@@ -5298,37 +5712,46 @@
         </w:rPr>
         <w:t xml:space="preserve"> </w:t>
       </w:r>
-      <w:commentRangeStart w:id="44"/>
-      <w:r>
-        <w:rPr>
-          <w:sz w:val="24"/>
-          <w:szCs w:val="24"/>
-          <w:lang w:val="pt-BR"/>
-        </w:rPr>
-        <w:t>Talvez seja importante dizer que há compartilhamento de dados em comum (tanto dados do mapa quanto dados dos veículos) e que</w:t>
-      </w:r>
-      <w:r>
-        <w:rPr>
-          <w:sz w:val="24"/>
-          <w:szCs w:val="24"/>
-          <w:lang w:val="pt-BR"/>
-        </w:rPr>
-        <w:t>, por isso,</w:t>
-      </w:r>
-      <w:r>
-        <w:rPr>
-          <w:sz w:val="24"/>
-          <w:szCs w:val="24"/>
-          <w:lang w:val="pt-BR"/>
-        </w:rPr>
-        <w:t xml:space="preserve"> é necessário um controle de concorrência – só entre simulador e interface.</w:t>
-      </w:r>
-      <w:commentRangeEnd w:id="44"/>
-      <w:r>
-        <w:rPr>
-          <w:rStyle w:val="Refdecomentrio"/>
-        </w:rPr>
-        <w:commentReference w:id="44"/>
+      <w:r>
+        <w:rPr>
+          <w:sz w:val="24"/>
+          <w:szCs w:val="24"/>
+          <w:lang w:val="pt-BR"/>
+        </w:rPr>
+        <w:t>declaração</w:t>
+      </w:r>
+      <w:r>
+        <w:rPr>
+          <w:sz w:val="24"/>
+          <w:szCs w:val="24"/>
+          <w:lang w:val="pt-BR"/>
+        </w:rPr>
+        <w:t xml:space="preserve"> </w:t>
+      </w:r>
+      <w:r>
+        <w:rPr>
+          <w:i/>
+          <w:sz w:val="24"/>
+          <w:szCs w:val="24"/>
+          <w:lang w:val="pt-BR"/>
+        </w:rPr>
+        <w:t>lock</w:t>
+      </w:r>
+      <w:r>
+        <w:rPr>
+          <w:sz w:val="24"/>
+          <w:szCs w:val="24"/>
+          <w:lang w:val="pt-BR"/>
+        </w:rPr>
+        <w:t xml:space="preserve"> do C#</w:t>
+      </w:r>
+      <w:r>
+        <w:rPr>
+          <w:sz w:val="24"/>
+          <w:szCs w:val="24"/>
+          <w:lang w:val="pt-BR"/>
+        </w:rPr>
+        <w:t>.</w:t>
       </w:r>
     </w:p>
     <w:p>
@@ -5342,14 +5765,14 @@
           <w:lang w:val="pt-BR"/>
         </w:rPr>
       </w:pPr>
-      <w:bookmarkStart w:id="45" w:name="_Toc232778551"/>
+      <w:bookmarkStart w:id="42" w:name="_Toc232778551"/>
       <w:r>
         <w:rPr>
           <w:lang w:val="pt-BR"/>
         </w:rPr>
         <w:t>Dependência entre dados</w:t>
       </w:r>
-      <w:bookmarkEnd w:id="45"/>
+      <w:bookmarkEnd w:id="42"/>
     </w:p>
     <w:p>
       <w:pPr>
@@ -5485,14 +5908,6 @@
           <w:szCs w:val="24"/>
           <w:lang w:val="pt-BR"/>
         </w:rPr>
-      </w:r>
-      <w:r>
-        <w:rPr>
-          <w:sz w:val="24"/>
-          <w:szCs w:val="24"/>
-          <w:lang w:val="pt-BR"/>
-        </w:rPr>
-        <w:fldChar w:fldCharType="separate"/>
       </w:r>
       <w:r>
         <w:rPr>
@@ -5538,14 +5953,14 @@
           <w:lang w:val="pt-BR"/>
         </w:rPr>
       </w:pPr>
-      <w:bookmarkStart w:id="46" w:name="_Toc232778552"/>
+      <w:bookmarkStart w:id="43" w:name="_Toc232778552"/>
       <w:r>
         <w:rPr>
           <w:lang w:val="pt-BR"/>
         </w:rPr>
         <w:t>Diagramas de Seqüência</w:t>
       </w:r>
-      <w:bookmarkEnd w:id="46"/>
+      <w:bookmarkEnd w:id="43"/>
     </w:p>
     <w:p>
       <w:pPr>
@@ -5623,10 +6038,10 @@
       </w:pPr>
       <w:r>
         <w:object w:dxaOrig="9074" w:dyaOrig="6338">
-          <v:shape id="_x0000_i1029" type="#_x0000_t75" style="width:425.25pt;height:297pt" o:ole="">
+          <v:shape id="_x0000_i1026" type="#_x0000_t75" style="width:425.25pt;height:297pt" o:ole="">
             <v:imagedata r:id="rId12" o:title=""/>
           </v:shape>
-          <o:OLEObject Type="Embed" ProgID="Visio.Drawing.11" ShapeID="_x0000_i1029" DrawAspect="Content" ObjectID="_1306529917" r:id="rId13"/>
+          <o:OLEObject Type="Embed" ProgID="Visio.Drawing.11" ShapeID="_x0000_i1026" DrawAspect="Content" ObjectID="_1306700545" r:id="rId13"/>
         </w:object>
       </w:r>
     </w:p>
@@ -5677,10 +6092,10 @@
       </w:pPr>
       <w:r>
         <w:object w:dxaOrig="9074" w:dyaOrig="5801">
-          <v:shape id="_x0000_i1026" type="#_x0000_t75" style="width:425.25pt;height:271.5pt" o:ole="">
+          <v:shape id="_x0000_i1027" type="#_x0000_t75" style="width:425.25pt;height:271.5pt" o:ole="">
             <v:imagedata r:id="rId14" o:title=""/>
           </v:shape>
-          <o:OLEObject Type="Embed" ProgID="Visio.Drawing.11" ShapeID="_x0000_i1026" DrawAspect="Content" ObjectID="_1306529918" r:id="rId15"/>
+          <o:OLEObject Type="Embed" ProgID="Visio.Drawing.11" ShapeID="_x0000_i1027" DrawAspect="Content" ObjectID="_1306700546" r:id="rId15"/>
         </w:object>
       </w:r>
     </w:p>
@@ -5731,10 +6146,10 @@
       </w:pPr>
       <w:r>
         <w:object w:dxaOrig="9074" w:dyaOrig="6206">
-          <v:shape id="_x0000_i1027" type="#_x0000_t75" style="width:425.25pt;height:291pt" o:ole="">
+          <v:shape id="_x0000_i1028" type="#_x0000_t75" style="width:425.25pt;height:291pt" o:ole="">
             <v:imagedata r:id="rId16" o:title=""/>
           </v:shape>
-          <o:OLEObject Type="Embed" ProgID="Visio.Drawing.11" ShapeID="_x0000_i1027" DrawAspect="Content" ObjectID="_1306529919" r:id="rId17"/>
+          <o:OLEObject Type="Embed" ProgID="Visio.Drawing.11" ShapeID="_x0000_i1028" DrawAspect="Content" ObjectID="_1306700547" r:id="rId17"/>
         </w:object>
       </w:r>
     </w:p>
@@ -5749,14 +6164,14 @@
           <w:lang w:val="pt-BR"/>
         </w:rPr>
       </w:pPr>
-      <w:bookmarkStart w:id="47" w:name="_Toc232778553"/>
+      <w:bookmarkStart w:id="44" w:name="_Toc232778553"/>
       <w:r>
         <w:rPr>
           <w:lang w:val="pt-BR"/>
         </w:rPr>
         <w:t>Diagrama de Pacotes</w:t>
       </w:r>
-      <w:bookmarkEnd w:id="47"/>
+      <w:bookmarkEnd w:id="44"/>
     </w:p>
     <w:p>
       <w:pPr>
@@ -5796,10 +6211,10 @@
       </w:pPr>
       <w:r>
         <w:object w:dxaOrig="8574" w:dyaOrig="9953">
-          <v:shape id="_x0000_i1028" type="#_x0000_t75" style="width:424.5pt;height:493.5pt" o:ole="">
+          <v:shape id="_x0000_i1029" type="#_x0000_t75" style="width:424.5pt;height:493.5pt" o:ole="">
             <v:imagedata r:id="rId18" o:title=""/>
           </v:shape>
-          <o:OLEObject Type="Embed" ProgID="Visio.Drawing.11" ShapeID="_x0000_i1028" DrawAspect="Content" ObjectID="_1306529920" r:id="rId19"/>
+          <o:OLEObject Type="Embed" ProgID="Visio.Drawing.11" ShapeID="_x0000_i1029" DrawAspect="Content" ObjectID="_1306700548" r:id="rId19"/>
         </w:object>
       </w:r>
     </w:p>
@@ -5834,7 +6249,7 @@
           <w:lang w:val="pt-BR"/>
         </w:rPr>
       </w:pPr>
-      <w:bookmarkStart w:id="48" w:name="_Toc232778554"/>
+      <w:bookmarkStart w:id="45" w:name="_Toc232778554"/>
       <w:r>
         <w:rPr>
           <w:lang w:val="pt-BR"/>
@@ -5842,7 +6257,7 @@
         <w:lastRenderedPageBreak/>
         <w:t>Descrição das Interfaces</w:t>
       </w:r>
-      <w:bookmarkEnd w:id="48"/>
+      <w:bookmarkEnd w:id="45"/>
     </w:p>
     <w:p>
       <w:pPr>
@@ -5855,14 +6270,14 @@
           <w:lang w:val="pt-BR"/>
         </w:rPr>
       </w:pPr>
-      <w:bookmarkStart w:id="49" w:name="_Toc232778555"/>
+      <w:bookmarkStart w:id="46" w:name="_Toc232778555"/>
       <w:r>
         <w:rPr>
           <w:lang w:val="pt-BR"/>
         </w:rPr>
         <w:t>Interfaces dos Módulos</w:t>
       </w:r>
-      <w:bookmarkEnd w:id="49"/>
+      <w:bookmarkEnd w:id="46"/>
     </w:p>
     <w:p>
       <w:pPr>
@@ -5875,14 +6290,14 @@
           <w:lang w:val="pt-BR"/>
         </w:rPr>
       </w:pPr>
-      <w:bookmarkStart w:id="50" w:name="_Toc232778556"/>
+      <w:bookmarkStart w:id="47" w:name="_Toc232778556"/>
       <w:r>
         <w:rPr>
           <w:lang w:val="pt-BR"/>
         </w:rPr>
         <w:t>Interface</w:t>
       </w:r>
-      <w:bookmarkEnd w:id="50"/>
+      <w:bookmarkEnd w:id="47"/>
       <w:r>
         <w:rPr>
           <w:lang w:val="pt-BR"/>
@@ -5917,21 +6332,21 @@
           <w:lang w:val="pt-BR"/>
         </w:rPr>
       </w:pPr>
-      <w:commentRangeStart w:id="51"/>
+      <w:commentRangeStart w:id="48"/>
       <w:r>
         <w:rPr>
           <w:lang w:val="pt-BR"/>
         </w:rPr>
         <w:t>Interfaces Internas</w:t>
       </w:r>
-      <w:commentRangeEnd w:id="51"/>
+      <w:commentRangeEnd w:id="48"/>
       <w:r>
         <w:rPr>
           <w:rStyle w:val="Refdecomentrio"/>
           <w:rFonts w:asciiTheme="minorHAnsi" w:eastAsiaTheme="minorEastAsia" w:hAnsiTheme="minorHAnsi" w:cstheme="minorBidi"/>
           <w:color w:val="auto"/>
         </w:rPr>
-        <w:commentReference w:id="51"/>
+        <w:commentReference w:id="48"/>
       </w:r>
     </w:p>
     <w:p>
@@ -5991,34 +6406,39 @@
           <w:lang w:val="pt-BR"/>
         </w:rPr>
       </w:pPr>
-      <w:bookmarkStart w:id="52" w:name="_Toc232778557"/>
+      <w:bookmarkStart w:id="49" w:name="_Toc232778557"/>
       <w:r>
         <w:rPr>
           <w:lang w:val="pt-BR"/>
         </w:rPr>
         <w:t>Interfaces entre Processos</w:t>
       </w:r>
-      <w:bookmarkEnd w:id="52"/>
-    </w:p>
-    <w:p>
-      <w:pPr>
-        <w:rPr>
-          <w:lang w:val="pt-BR"/>
-        </w:rPr>
-      </w:pPr>
-      <w:commentRangeStart w:id="53"/>
-      <w:r>
-        <w:rPr>
-          <w:lang w:val="pt-BR"/>
-        </w:rPr>
-        <w:t>A comunicação entre os processos é feita através dos módulos expostos acima.</w:t>
-      </w:r>
-      <w:commentRangeEnd w:id="53"/>
-      <w:r>
-        <w:rPr>
-          <w:rStyle w:val="Refdecomentrio"/>
-        </w:rPr>
-        <w:commentReference w:id="53"/>
+      <w:bookmarkEnd w:id="49"/>
+    </w:p>
+    <w:p>
+      <w:pPr>
+        <w:jc w:val="both"/>
+        <w:rPr>
+          <w:lang w:val="pt-BR"/>
+        </w:rPr>
+      </w:pPr>
+      <w:r>
+        <w:rPr>
+          <w:lang w:val="pt-BR"/>
+        </w:rPr>
+        <w:t xml:space="preserve">A comunicação entre os processos é feita através </w:t>
+      </w:r>
+      <w:r>
+        <w:rPr>
+          <w:lang w:val="pt-BR"/>
+        </w:rPr>
+        <w:t>de propriedades estáticas de classes em comum</w:t>
+      </w:r>
+      <w:r>
+        <w:rPr>
+          <w:lang w:val="pt-BR"/>
+        </w:rPr>
+        <w:t>.</w:t>
       </w:r>
     </w:p>
     <w:p>
@@ -6032,14 +6452,12 @@
           <w:lang w:val="pt-BR"/>
         </w:rPr>
       </w:pPr>
-      <w:bookmarkStart w:id="54" w:name="_Toc232778558"/>
-      <w:r>
-        <w:rPr>
-          <w:lang w:val="pt-BR"/>
-        </w:rPr>
-        <w:t>Interfaces do processo 1</w:t>
-      </w:r>
-      <w:bookmarkEnd w:id="54"/>
+      <w:r>
+        <w:rPr>
+          <w:lang w:val="pt-BR"/>
+        </w:rPr>
+        <w:t>TenApp</w:t>
+      </w:r>
     </w:p>
     <w:p>
       <w:pPr>
@@ -6052,13 +6470,49 @@
         <w:rPr>
           <w:lang w:val="pt-BR"/>
         </w:rPr>
-        <w:t>Interfaces do processo 1 com os demais processos</w:t>
+        <w:t xml:space="preserve">A classe estática TenApp possuirá propriedades estáticas que fazem referência </w:t>
+      </w:r>
+      <w:r>
+        <w:rPr>
+          <w:lang w:val="pt-BR"/>
+        </w:rPr>
+        <w:t>às classes principais de cada processo concorrente</w:t>
       </w:r>
       <w:r>
         <w:rPr>
           <w:lang w:val="pt-BR"/>
         </w:rPr>
         <w:t>.</w:t>
+      </w:r>
+      <w:r>
+        <w:rPr>
+          <w:lang w:val="pt-BR"/>
+        </w:rPr>
+        <w:t xml:space="preserve"> Desta forma, cada processo pode acessar todas as propriedades e métodos públicos inerentes a </w:t>
+      </w:r>
+      <w:r>
+        <w:rPr>
+          <w:lang w:val="pt-BR"/>
+        </w:rPr>
+        <w:t>objetos</w:t>
+      </w:r>
+      <w:r>
+        <w:rPr>
+          <w:lang w:val="pt-BR"/>
+        </w:rPr>
+        <w:t xml:space="preserve"> associad</w:t>
+      </w:r>
+      <w:r>
+        <w:rPr>
+          <w:lang w:val="pt-BR"/>
+        </w:rPr>
+        <w:t>o</w:t>
+      </w:r>
+      <w:r>
+        <w:rPr>
+          <w:lang w:val="pt-BR"/>
+        </w:rPr>
+        <w:t>s a outros processos.</w:t>
       </w:r>
     </w:p>
     <w:p>
@@ -6093,8 +6547,7 @@
           <w:lang w:val="pt-BR"/>
         </w:rPr>
       </w:pPr>
-      <w:bookmarkStart w:id="55" w:name="_Toc232778559"/>
-      <w:commentRangeStart w:id="56"/>
+      <w:bookmarkStart w:id="50" w:name="_Toc232778559"/>
       <w:r>
         <w:rPr>
           <w:lang w:val="pt-BR"/>
@@ -6102,18 +6555,7 @@
         <w:lastRenderedPageBreak/>
         <w:t>Projeto Detalhado</w:t>
       </w:r>
-      <w:bookmarkEnd w:id="55"/>
-      <w:commentRangeEnd w:id="56"/>
-      <w:r>
-        <w:rPr>
-          <w:rStyle w:val="Refdecomentrio"/>
-          <w:rFonts w:asciiTheme="minorHAnsi" w:eastAsiaTheme="minorEastAsia" w:hAnsiTheme="minorHAnsi" w:cstheme="minorBidi"/>
-          <w:b w:val="0"/>
-          <w:bCs w:val="0"/>
-          <w:color w:val="auto"/>
-        </w:rPr>
-        <w:commentReference w:id="56"/>
-      </w:r>
+      <w:bookmarkEnd w:id="50"/>
     </w:p>
     <w:p>
       <w:pPr>
@@ -6126,14 +6568,27 @@
           <w:lang w:val="pt-BR"/>
         </w:rPr>
       </w:pPr>
-      <w:bookmarkStart w:id="57" w:name="_Toc232778560"/>
+      <w:bookmarkStart w:id="51" w:name="_Toc232778560"/>
       <w:r>
         <w:rPr>
           <w:lang w:val="pt-BR"/>
         </w:rPr>
         <w:t>Projeto Detalhado dos Módulos</w:t>
       </w:r>
-      <w:bookmarkEnd w:id="57"/>
+      <w:bookmarkEnd w:id="51"/>
+    </w:p>
+    <w:p>
+      <w:pPr>
+        <w:rPr>
+          <w:lang w:val="pt-BR"/>
+        </w:rPr>
+      </w:pPr>
+      <w:r>
+        <w:rPr>
+          <w:lang w:val="pt-BR"/>
+        </w:rPr>
+        <w:t>Nas seções abaixo serão descritos os métodos referentes a cada um dos módulos.</w:t>
+      </w:r>
     </w:p>
     <w:p>
       <w:pPr>
@@ -6155,6 +6610,11 @@
     </w:p>
     <w:p>
       <w:pPr>
+        <w:pStyle w:val="PargrafodaLista"/>
+        <w:numPr>
+          <w:ilvl w:val="0"/>
+          <w:numId w:val="36"/>
+        </w:numPr>
         <w:jc w:val="both"/>
         <w:rPr>
           <w:lang w:val="pt-BR"/>
@@ -6162,20 +6622,329 @@
       </w:pPr>
       <w:r>
         <w:rPr>
-          <w:sz w:val="24"/>
-          <w:szCs w:val="24"/>
-          <w:lang w:val="pt-BR"/>
-        </w:rPr>
-        <w:t xml:space="preserve">Descrição da lógica e das estruturas de dados </w:t>
-      </w:r>
-      <w:r>
-        <w:rPr>
-          <w:sz w:val="24"/>
-          <w:szCs w:val="24"/>
-          <w:lang w:val="pt-BR"/>
-        </w:rPr>
-        <w:t>do simulador.</w:t>
-      </w:r>
+          <w:lang w:val="pt-BR"/>
+        </w:rPr>
+        <w:t>void Start();</w:t>
+      </w:r>
+    </w:p>
+    <w:p>
+      <w:pPr>
+        <w:pStyle w:val="PargrafodaLista"/>
+        <w:spacing w:after="120"/>
+        <w:ind w:left="1418" w:firstLine="0"/>
+        <w:jc w:val="both"/>
+        <w:rPr>
+          <w:lang w:val="pt-BR"/>
+        </w:rPr>
+      </w:pPr>
+      <w:r>
+        <w:rPr>
+          <w:lang w:val="pt-BR"/>
+        </w:rPr>
+        <w:t xml:space="preserve">Método chamado para iniciar </w:t>
+      </w:r>
+      <w:r>
+        <w:rPr>
+          <w:lang w:val="pt-BR"/>
+        </w:rPr>
+        <w:t xml:space="preserve">ou retomar um </w:t>
+      </w:r>
+      <w:r>
+        <w:rPr>
+          <w:lang w:val="pt-BR"/>
+        </w:rPr>
+        <w:t>processo de simulação</w:t>
+      </w:r>
+      <w:r>
+        <w:rPr>
+          <w:lang w:val="pt-BR"/>
+        </w:rPr>
+        <w:t>,</w:t>
+      </w:r>
+      <w:r>
+        <w:rPr>
+          <w:lang w:val="pt-BR"/>
+        </w:rPr>
+        <w:t xml:space="preserve"> aplicando os algoritmos </w:t>
+      </w:r>
+      <w:r>
+        <w:rPr>
+          <w:lang w:val="pt-BR"/>
+        </w:rPr>
+        <w:t>do software</w:t>
+      </w:r>
+      <w:r>
+        <w:rPr>
+          <w:lang w:val="pt-BR"/>
+        </w:rPr>
+        <w:t>.</w:t>
+      </w:r>
+      <w:r>
+        <w:rPr>
+          <w:lang w:val="pt-BR"/>
+        </w:rPr>
+        <w:t xml:space="preserve"> </w:t>
+      </w:r>
+      <w:r>
+        <w:rPr>
+          <w:lang w:val="pt-BR"/>
+        </w:rPr>
+        <w:t>O</w:t>
+      </w:r>
+      <w:r>
+        <w:rPr>
+          <w:lang w:val="pt-BR"/>
+        </w:rPr>
+        <w:t xml:space="preserve"> Atualizador</w:t>
+      </w:r>
+      <w:r>
+        <w:rPr>
+          <w:lang w:val="pt-BR"/>
+        </w:rPr>
+        <w:t xml:space="preserve"> </w:t>
+      </w:r>
+      <w:r>
+        <w:rPr>
+          <w:lang w:val="pt-BR"/>
+        </w:rPr>
+        <w:t xml:space="preserve">é ativado </w:t>
+      </w:r>
+      <w:r>
+        <w:rPr>
+          <w:lang w:val="pt-BR"/>
+        </w:rPr>
+        <w:t xml:space="preserve">para </w:t>
+      </w:r>
+      <w:r>
+        <w:rPr>
+          <w:lang w:val="pt-BR"/>
+        </w:rPr>
+        <w:t xml:space="preserve">realizar o </w:t>
+      </w:r>
+      <w:r>
+        <w:rPr>
+          <w:lang w:val="pt-BR"/>
+        </w:rPr>
+        <w:t xml:space="preserve">redesenho </w:t>
+      </w:r>
+      <w:r>
+        <w:rPr>
+          <w:lang w:val="pt-BR"/>
+        </w:rPr>
+        <w:t>periódico d</w:t>
+      </w:r>
+      <w:r>
+        <w:rPr>
+          <w:lang w:val="pt-BR"/>
+        </w:rPr>
+        <w:t>a interface</w:t>
+      </w:r>
+      <w:r>
+        <w:rPr>
+          <w:lang w:val="pt-BR"/>
+        </w:rPr>
+        <w:t>. Caso já exista</w:t>
+      </w:r>
+      <w:r>
+        <w:rPr>
+          <w:lang w:val="pt-BR"/>
+        </w:rPr>
+        <w:t>m</w:t>
+      </w:r>
+      <w:r>
+        <w:rPr>
+          <w:lang w:val="pt-BR"/>
+        </w:rPr>
+        <w:t xml:space="preserve"> dados de simulação sendo usados, </w:t>
+      </w:r>
+      <w:r>
+        <w:rPr>
+          <w:lang w:val="pt-BR"/>
+        </w:rPr>
+        <w:t>eles são retomados para dar seguimento à simulação.</w:t>
+      </w:r>
+    </w:p>
+    <w:p>
+      <w:pPr>
+        <w:pStyle w:val="PargrafodaLista"/>
+        <w:spacing w:after="120"/>
+        <w:ind w:left="1418" w:firstLine="0"/>
+        <w:jc w:val="both"/>
+        <w:rPr>
+          <w:lang w:val="pt-BR"/>
+        </w:rPr>
+      </w:pPr>
+    </w:p>
+    <w:p>
+      <w:pPr>
+        <w:pStyle w:val="PargrafodaLista"/>
+        <w:numPr>
+          <w:ilvl w:val="0"/>
+          <w:numId w:val="36"/>
+        </w:numPr>
+        <w:jc w:val="both"/>
+        <w:rPr>
+          <w:lang w:val="pt-BR"/>
+        </w:rPr>
+      </w:pPr>
+      <w:r>
+        <w:rPr>
+          <w:lang w:val="pt-BR"/>
+        </w:rPr>
+        <w:t>void  Stop();</w:t>
+      </w:r>
+    </w:p>
+    <w:p>
+      <w:pPr>
+        <w:pStyle w:val="PargrafodaLista"/>
+        <w:ind w:left="1416" w:firstLine="0"/>
+        <w:jc w:val="both"/>
+        <w:rPr>
+          <w:lang w:val="pt-BR"/>
+        </w:rPr>
+      </w:pPr>
+      <w:r>
+        <w:rPr>
+          <w:lang w:val="pt-BR"/>
+        </w:rPr>
+        <w:t xml:space="preserve">Método </w:t>
+      </w:r>
+      <w:r>
+        <w:rPr>
+          <w:lang w:val="pt-BR"/>
+        </w:rPr>
+        <w:t>usado para interromper</w:t>
+      </w:r>
+      <w:r>
+        <w:rPr>
+          <w:lang w:val="pt-BR"/>
+        </w:rPr>
+        <w:t xml:space="preserve"> a simulação e limpar os dados </w:t>
+      </w:r>
+      <w:r>
+        <w:rPr>
+          <w:lang w:val="pt-BR"/>
+        </w:rPr>
+        <w:t>associados</w:t>
+      </w:r>
+      <w:r>
+        <w:rPr>
+          <w:lang w:val="pt-BR"/>
+        </w:rPr>
+        <w:t xml:space="preserve"> a ela</w:t>
+      </w:r>
+      <w:r>
+        <w:rPr>
+          <w:lang w:val="pt-BR"/>
+        </w:rPr>
+        <w:t xml:space="preserve"> – veículos, contadores internos, dados de relatórios e outros</w:t>
+      </w:r>
+      <w:r>
+        <w:rPr>
+          <w:lang w:val="pt-BR"/>
+        </w:rPr>
+        <w:t>.</w:t>
+      </w:r>
+    </w:p>
+    <w:p>
+      <w:pPr>
+        <w:pStyle w:val="PargrafodaLista"/>
+        <w:ind w:left="1416" w:firstLine="0"/>
+        <w:jc w:val="both"/>
+        <w:rPr>
+          <w:lang w:val="pt-BR"/>
+        </w:rPr>
+      </w:pPr>
+    </w:p>
+    <w:p>
+      <w:pPr>
+        <w:pStyle w:val="PargrafodaLista"/>
+        <w:numPr>
+          <w:ilvl w:val="0"/>
+          <w:numId w:val="36"/>
+        </w:numPr>
+        <w:jc w:val="both"/>
+        <w:rPr>
+          <w:lang w:val="pt-BR"/>
+        </w:rPr>
+      </w:pPr>
+      <w:r>
+        <w:rPr>
+          <w:lang w:val="pt-BR"/>
+        </w:rPr>
+        <w:t>void Pause();</w:t>
+      </w:r>
+    </w:p>
+    <w:p>
+      <w:pPr>
+        <w:pStyle w:val="PargrafodaLista"/>
+        <w:ind w:left="1416" w:firstLine="0"/>
+        <w:jc w:val="both"/>
+        <w:rPr>
+          <w:lang w:val="pt-BR"/>
+        </w:rPr>
+      </w:pPr>
+      <w:r>
+        <w:rPr>
+          <w:lang w:val="pt-BR"/>
+        </w:rPr>
+        <w:t>Método chamado para pausar uma simulação em andamento, mantendo os dados da simulação para que seja possível retomá-la.</w:t>
+      </w:r>
+    </w:p>
+    <w:p>
+      <w:pPr>
+        <w:pStyle w:val="PargrafodaLista"/>
+        <w:ind w:left="1416" w:firstLine="0"/>
+        <w:jc w:val="both"/>
+        <w:rPr>
+          <w:lang w:val="pt-BR"/>
+        </w:rPr>
+      </w:pPr>
+    </w:p>
+    <w:p>
+      <w:pPr>
+        <w:pStyle w:val="PargrafodaLista"/>
+        <w:numPr>
+          <w:ilvl w:val="0"/>
+          <w:numId w:val="36"/>
+        </w:numPr>
+        <w:jc w:val="both"/>
+        <w:rPr>
+          <w:lang w:val="pt-BR"/>
+        </w:rPr>
+      </w:pPr>
+      <w:r>
+        <w:rPr>
+          <w:lang w:val="pt-BR"/>
+        </w:rPr>
+        <w:t>void Restart();</w:t>
+      </w:r>
+    </w:p>
+    <w:p>
+      <w:pPr>
+        <w:pStyle w:val="PargrafodaLista"/>
+        <w:ind w:left="1416" w:firstLine="0"/>
+        <w:jc w:val="both"/>
+        <w:rPr>
+          <w:lang w:val="pt-BR"/>
+        </w:rPr>
+      </w:pPr>
+      <w:r>
+        <w:rPr>
+          <w:lang w:val="pt-BR"/>
+        </w:rPr>
+        <w:t>Método usado para reiniciar a simulação, interrompendo a que está em andamento e limpando seus dados.</w:t>
+      </w:r>
+    </w:p>
+    <w:p>
+      <w:pPr>
+        <w:pStyle w:val="PargrafodaLista"/>
+        <w:ind w:left="1416" w:firstLine="0"/>
+        <w:jc w:val="both"/>
+        <w:rPr>
+          <w:lang w:val="pt-BR"/>
+        </w:rPr>
+      </w:pPr>
     </w:p>
     <w:p>
       <w:pPr>
@@ -6197,6 +6966,11 @@
     </w:p>
     <w:p>
       <w:pPr>
+        <w:pStyle w:val="PargrafodaLista"/>
+        <w:numPr>
+          <w:ilvl w:val="0"/>
+          <w:numId w:val="36"/>
+        </w:numPr>
         <w:jc w:val="both"/>
         <w:rPr>
           <w:lang w:val="pt-BR"/>
@@ -6206,8 +6980,109 @@
         <w:rPr>
           <w:lang w:val="pt-BR"/>
         </w:rPr>
-        <w:t>Djdjdjd</w:t>
-      </w:r>
+        <w:t>void SetState(AppState newState);</w:t>
+      </w:r>
+    </w:p>
+    <w:p>
+      <w:pPr>
+        <w:pStyle w:val="PargrafodaLista"/>
+        <w:ind w:left="1416" w:firstLine="0"/>
+        <w:jc w:val="both"/>
+        <w:rPr>
+          <w:lang w:val="pt-BR"/>
+        </w:rPr>
+      </w:pPr>
+      <w:r>
+        <w:rPr>
+          <w:lang w:val="pt-BR"/>
+        </w:rPr>
+        <w:t xml:space="preserve">Define um novo estado para a interface, habilitando e desabilitando os botões necessários </w:t>
+      </w:r>
+      <w:r>
+        <w:rPr>
+          <w:lang w:val="pt-BR"/>
+        </w:rPr>
+        <w:t xml:space="preserve">de acordo com o </w:t>
+      </w:r>
+      <w:r>
+        <w:rPr>
+          <w:lang w:val="pt-BR"/>
+        </w:rPr>
+        <w:t>novo estado.</w:t>
+      </w:r>
+      <w:r>
+        <w:rPr>
+          <w:lang w:val="pt-BR"/>
+        </w:rPr>
+        <w:t xml:space="preserve"> Caso o usuário clique no botão de iniciar a simulação, por exemplo, os botões de adicionar ruas e semáforos são desativados.</w:t>
+      </w:r>
+    </w:p>
+    <w:p>
+      <w:pPr>
+        <w:pStyle w:val="PargrafodaLista"/>
+        <w:ind w:left="1416" w:firstLine="0"/>
+        <w:jc w:val="both"/>
+        <w:rPr>
+          <w:lang w:val="pt-BR"/>
+        </w:rPr>
+      </w:pPr>
+    </w:p>
+    <w:p>
+      <w:pPr>
+        <w:pStyle w:val="PargrafodaLista"/>
+        <w:numPr>
+          <w:ilvl w:val="0"/>
+          <w:numId w:val="36"/>
+        </w:numPr>
+        <w:jc w:val="both"/>
+        <w:rPr>
+          <w:lang w:val="pt-BR"/>
+        </w:rPr>
+      </w:pPr>
+      <w:r>
+        <w:rPr>
+          <w:lang w:val="pt-BR"/>
+        </w:rPr>
+        <w:t>void Draw();</w:t>
+      </w:r>
+    </w:p>
+    <w:p>
+      <w:pPr>
+        <w:pStyle w:val="PargrafodaLista"/>
+        <w:ind w:left="1416" w:firstLine="0"/>
+        <w:jc w:val="both"/>
+        <w:rPr>
+          <w:lang w:val="pt-BR"/>
+        </w:rPr>
+      </w:pPr>
+      <w:r>
+        <w:rPr>
+          <w:lang w:val="pt-BR"/>
+        </w:rPr>
+        <w:t xml:space="preserve">Método chamado para redesenhar a região </w:t>
+      </w:r>
+      <w:r>
+        <w:rPr>
+          <w:lang w:val="pt-BR"/>
+        </w:rPr>
+        <w:t xml:space="preserve">da interface </w:t>
+      </w:r>
+      <w:r>
+        <w:rPr>
+          <w:lang w:val="pt-BR"/>
+        </w:rPr>
+        <w:t>referente à simulação.</w:t>
+      </w:r>
+    </w:p>
+    <w:p>
+      <w:pPr>
+        <w:pStyle w:val="PargrafodaLista"/>
+        <w:ind w:left="1416" w:firstLine="0"/>
+        <w:jc w:val="both"/>
+        <w:rPr>
+          <w:lang w:val="pt-BR"/>
+        </w:rPr>
+      </w:pPr>
     </w:p>
     <w:p>
       <w:pPr>
@@ -6229,6 +7104,11 @@
     </w:p>
     <w:p>
       <w:pPr>
+        <w:pStyle w:val="PargrafodaLista"/>
+        <w:numPr>
+          <w:ilvl w:val="0"/>
+          <w:numId w:val="36"/>
+        </w:numPr>
         <w:jc w:val="both"/>
         <w:rPr>
           <w:lang w:val="pt-BR"/>
@@ -6238,8 +7118,133 @@
         <w:rPr>
           <w:lang w:val="pt-BR"/>
         </w:rPr>
-        <w:t>Djdjdjd</w:t>
-      </w:r>
+        <w:t>void Run();</w:t>
+      </w:r>
+    </w:p>
+    <w:p>
+      <w:pPr>
+        <w:pStyle w:val="PargrafodaLista"/>
+        <w:ind w:left="1416" w:firstLine="0"/>
+        <w:jc w:val="both"/>
+        <w:rPr>
+          <w:lang w:val="pt-BR"/>
+        </w:rPr>
+      </w:pPr>
+      <w:r>
+        <w:rPr>
+          <w:lang w:val="pt-BR"/>
+        </w:rPr>
+        <w:t xml:space="preserve">Método que ativa o processo de controle de redesenho da interface de modo que pedidos de atualização sejam enviados periodicamente </w:t>
+      </w:r>
+      <w:r>
+        <w:rPr>
+          <w:lang w:val="pt-BR"/>
+        </w:rPr>
+        <w:t>a</w:t>
+      </w:r>
+      <w:r>
+        <w:rPr>
+          <w:lang w:val="pt-BR"/>
+        </w:rPr>
+        <w:t xml:space="preserve"> ela.</w:t>
+      </w:r>
+    </w:p>
+    <w:p>
+      <w:pPr>
+        <w:pStyle w:val="PargrafodaLista"/>
+        <w:ind w:left="1416" w:firstLine="0"/>
+        <w:jc w:val="both"/>
+        <w:rPr>
+          <w:lang w:val="pt-BR"/>
+        </w:rPr>
+      </w:pPr>
+    </w:p>
+    <w:p>
+      <w:pPr>
+        <w:pStyle w:val="PargrafodaLista"/>
+        <w:numPr>
+          <w:ilvl w:val="0"/>
+          <w:numId w:val="36"/>
+        </w:numPr>
+        <w:jc w:val="both"/>
+        <w:rPr>
+          <w:lang w:val="pt-BR"/>
+        </w:rPr>
+      </w:pPr>
+      <w:r>
+        <w:rPr>
+          <w:lang w:val="pt-BR"/>
+        </w:rPr>
+        <w:t>void Stop();</w:t>
+      </w:r>
+    </w:p>
+    <w:p>
+      <w:pPr>
+        <w:pStyle w:val="PargrafodaLista"/>
+        <w:ind w:left="1416" w:firstLine="0"/>
+        <w:jc w:val="both"/>
+        <w:rPr>
+          <w:lang w:val="pt-BR"/>
+        </w:rPr>
+      </w:pPr>
+      <w:r>
+        <w:rPr>
+          <w:lang w:val="pt-BR"/>
+        </w:rPr>
+        <w:t>Desativa a</w:t>
+      </w:r>
+      <w:r>
+        <w:rPr>
+          <w:lang w:val="pt-BR"/>
+        </w:rPr>
+        <w:t xml:space="preserve">s chamadas de atualização </w:t>
+      </w:r>
+      <w:r>
+        <w:rPr>
+          <w:lang w:val="pt-BR"/>
+        </w:rPr>
+        <w:t xml:space="preserve">enviadas pelo processo </w:t>
+      </w:r>
+      <w:r>
+        <w:rPr>
+          <w:lang w:val="pt-BR"/>
+        </w:rPr>
+        <w:t>do Atualizador</w:t>
+      </w:r>
+      <w:r>
+        <w:rPr>
+          <w:lang w:val="pt-BR"/>
+        </w:rPr>
+        <w:t>,</w:t>
+      </w:r>
+      <w:r>
+        <w:rPr>
+          <w:lang w:val="pt-BR"/>
+        </w:rPr>
+        <w:t xml:space="preserve"> </w:t>
+      </w:r>
+      <w:r>
+        <w:rPr>
+          <w:lang w:val="pt-BR"/>
+        </w:rPr>
+        <w:t xml:space="preserve">a fim de </w:t>
+      </w:r>
+      <w:r>
+        <w:rPr>
+          <w:lang w:val="pt-BR"/>
+        </w:rPr>
+        <w:t>evitar a sobrecarga de processamento enquanto não há necessidade de redesenhos.</w:t>
+      </w:r>
+    </w:p>
+    <w:p>
+      <w:pPr>
+        <w:pStyle w:val="PargrafodaLista"/>
+        <w:ind w:left="1416" w:firstLine="0"/>
+        <w:jc w:val="both"/>
+        <w:rPr>
+          <w:lang w:val="pt-BR"/>
+        </w:rPr>
+      </w:pPr>
     </w:p>
     <w:p>
       <w:pPr>
@@ -6261,6 +7266,11 @@
     </w:p>
     <w:p>
       <w:pPr>
+        <w:pStyle w:val="PargrafodaLista"/>
+        <w:numPr>
+          <w:ilvl w:val="0"/>
+          <w:numId w:val="36"/>
+        </w:numPr>
         <w:jc w:val="both"/>
         <w:rPr>
           <w:lang w:val="pt-BR"/>
@@ -6270,8 +7280,233 @@
         <w:rPr>
           <w:lang w:val="pt-BR"/>
         </w:rPr>
-        <w:t>Jjjj</w:t>
-      </w:r>
+        <w:t>List&lt;MapEdge&gt; GetEdges();</w:t>
+      </w:r>
+    </w:p>
+    <w:p>
+      <w:pPr>
+        <w:pStyle w:val="PargrafodaLista"/>
+        <w:ind w:left="1416" w:firstLine="0"/>
+        <w:jc w:val="both"/>
+        <w:rPr>
+          <w:lang w:val="pt-BR"/>
+        </w:rPr>
+      </w:pPr>
+      <w:r>
+        <w:rPr>
+          <w:lang w:val="pt-BR"/>
+        </w:rPr>
+        <w:lastRenderedPageBreak/>
+        <w:t xml:space="preserve">Retorna o conjunto de arestas presentes no mapa através de um método </w:t>
+      </w:r>
+      <w:r>
+        <w:rPr>
+          <w:lang w:val="pt-BR"/>
+        </w:rPr>
+        <w:t xml:space="preserve">seguro para threads concorrentes </w:t>
+      </w:r>
+      <w:r>
+        <w:rPr>
+          <w:lang w:val="pt-BR"/>
+        </w:rPr>
+        <w:t>–</w:t>
+      </w:r>
+      <w:r>
+        <w:rPr>
+          <w:lang w:val="pt-BR"/>
+        </w:rPr>
+        <w:t xml:space="preserve"> </w:t>
+      </w:r>
+      <w:r>
+        <w:rPr>
+          <w:lang w:val="pt-BR"/>
+        </w:rPr>
+        <w:t>é possível chamar o método sem se preocupar com problemas de concorrência.</w:t>
+      </w:r>
+    </w:p>
+    <w:p>
+      <w:pPr>
+        <w:pStyle w:val="PargrafodaLista"/>
+        <w:ind w:left="1416" w:firstLine="0"/>
+        <w:jc w:val="both"/>
+        <w:rPr>
+          <w:lang w:val="pt-BR"/>
+        </w:rPr>
+      </w:pPr>
+    </w:p>
+    <w:p>
+      <w:pPr>
+        <w:pStyle w:val="PargrafodaLista"/>
+        <w:numPr>
+          <w:ilvl w:val="0"/>
+          <w:numId w:val="36"/>
+        </w:numPr>
+        <w:jc w:val="both"/>
+        <w:rPr>
+          <w:lang w:val="pt-BR"/>
+        </w:rPr>
+      </w:pPr>
+      <w:r>
+        <w:rPr>
+          <w:lang w:val="pt-BR"/>
+        </w:rPr>
+        <w:t>List&lt;MapNode&gt; GetNodes();</w:t>
+      </w:r>
+    </w:p>
+    <w:p>
+      <w:pPr>
+        <w:ind w:left="1416" w:firstLine="0"/>
+        <w:jc w:val="both"/>
+        <w:rPr>
+          <w:lang w:val="pt-BR"/>
+        </w:rPr>
+      </w:pPr>
+      <w:r>
+        <w:rPr>
+          <w:lang w:val="pt-BR"/>
+        </w:rPr>
+        <w:t>Retorna o conjunto de nós contidos no mapa através de um método seguro para threads concorrentes.</w:t>
+      </w:r>
+    </w:p>
+    <w:p>
+      <w:pPr>
+        <w:ind w:left="1416" w:firstLine="0"/>
+        <w:jc w:val="both"/>
+        <w:rPr>
+          <w:lang w:val="pt-BR"/>
+        </w:rPr>
+      </w:pPr>
+    </w:p>
+    <w:p>
+      <w:pPr>
+        <w:pStyle w:val="PargrafodaLista"/>
+        <w:numPr>
+          <w:ilvl w:val="0"/>
+          <w:numId w:val="36"/>
+        </w:numPr>
+        <w:jc w:val="both"/>
+        <w:rPr>
+          <w:lang w:val="pt-BR"/>
+        </w:rPr>
+      </w:pPr>
+      <w:r>
+        <w:rPr>
+          <w:lang w:val="pt-BR"/>
+        </w:rPr>
+        <w:t>List&lt;FlowNode&gt; GetFlowNodes();</w:t>
+      </w:r>
+    </w:p>
+    <w:p>
+      <w:pPr>
+        <w:pStyle w:val="PargrafodaLista"/>
+        <w:ind w:left="1416" w:firstLine="0"/>
+        <w:jc w:val="both"/>
+        <w:rPr>
+          <w:lang w:val="pt-BR"/>
+        </w:rPr>
+      </w:pPr>
+      <w:r>
+        <w:rPr>
+          <w:lang w:val="pt-BR"/>
+        </w:rPr>
+        <w:t xml:space="preserve">Retorna o conjunto de </w:t>
+      </w:r>
+      <w:r>
+        <w:rPr>
+          <w:lang w:val="pt-BR"/>
+        </w:rPr>
+        <w:t>objetos FlowNode</w:t>
+      </w:r>
+      <w:r>
+        <w:rPr>
+          <w:lang w:val="pt-BR"/>
+        </w:rPr>
+        <w:t xml:space="preserve"> </w:t>
+      </w:r>
+      <w:r>
+        <w:rPr>
+          <w:lang w:val="pt-BR"/>
+        </w:rPr>
+        <w:t xml:space="preserve">que o </w:t>
+      </w:r>
+      <w:r>
+        <w:rPr>
+          <w:lang w:val="pt-BR"/>
+        </w:rPr>
+        <w:t xml:space="preserve">mapa </w:t>
+      </w:r>
+      <w:r>
+        <w:rPr>
+          <w:lang w:val="pt-BR"/>
+        </w:rPr>
+        <w:t xml:space="preserve">possui </w:t>
+      </w:r>
+      <w:r>
+        <w:rPr>
+          <w:lang w:val="pt-BR"/>
+        </w:rPr>
+        <w:t>através de um método seguro para threads concorrentes.</w:t>
+      </w:r>
+    </w:p>
+    <w:p>
+      <w:pPr>
+        <w:pStyle w:val="PargrafodaLista"/>
+        <w:ind w:left="1416" w:firstLine="0"/>
+        <w:jc w:val="both"/>
+        <w:rPr>
+          <w:lang w:val="pt-BR"/>
+        </w:rPr>
+      </w:pPr>
+    </w:p>
+    <w:p>
+      <w:pPr>
+        <w:pStyle w:val="PargrafodaLista"/>
+        <w:numPr>
+          <w:ilvl w:val="0"/>
+          <w:numId w:val="36"/>
+        </w:numPr>
+        <w:jc w:val="both"/>
+        <w:rPr>
+          <w:lang w:val="pt-BR"/>
+        </w:rPr>
+      </w:pPr>
+      <w:r>
+        <w:rPr>
+          <w:lang w:val="pt-BR"/>
+        </w:rPr>
+        <w:t>List&lt;Semaphore&gt; GetSempahores();</w:t>
+      </w:r>
+    </w:p>
+    <w:p>
+      <w:pPr>
+        <w:pStyle w:val="PargrafodaLista"/>
+        <w:ind w:left="1416" w:firstLine="0"/>
+        <w:jc w:val="both"/>
+        <w:rPr>
+          <w:lang w:val="pt-BR"/>
+        </w:rPr>
+      </w:pPr>
+      <w:r>
+        <w:rPr>
+          <w:lang w:val="pt-BR"/>
+        </w:rPr>
+        <w:t>Retorna o conjunto de sem</w:t>
+      </w:r>
+      <w:r>
+        <w:rPr>
+          <w:lang w:val="pt-BR"/>
+        </w:rPr>
+        <w:t>áforos contidos no mapa através de um método seguro para threads concorrentes.</w:t>
+      </w:r>
+    </w:p>
+    <w:p>
+      <w:pPr>
+        <w:ind w:firstLine="0"/>
+        <w:jc w:val="both"/>
+        <w:rPr>
+          <w:lang w:val="pt-BR"/>
+        </w:rPr>
+      </w:pPr>
     </w:p>
     <w:p>
       <w:pPr>
@@ -6293,6 +7528,11 @@
     </w:p>
     <w:p>
       <w:pPr>
+        <w:pStyle w:val="PargrafodaLista"/>
+        <w:numPr>
+          <w:ilvl w:val="0"/>
+          <w:numId w:val="36"/>
+        </w:numPr>
         <w:jc w:val="both"/>
         <w:rPr>
           <w:lang w:val="pt-BR"/>
@@ -6302,8 +7542,34 @@
         <w:rPr>
           <w:lang w:val="pt-BR"/>
         </w:rPr>
-        <w:t>sjjsjs</w:t>
-      </w:r>
+        <w:t>List&lt;Vehicle&gt; GetVehicles();</w:t>
+      </w:r>
+    </w:p>
+    <w:p>
+      <w:pPr>
+        <w:pStyle w:val="PargrafodaLista"/>
+        <w:ind w:left="1416" w:firstLine="0"/>
+        <w:jc w:val="both"/>
+        <w:rPr>
+          <w:lang w:val="pt-BR"/>
+        </w:rPr>
+      </w:pPr>
+      <w:r>
+        <w:rPr>
+          <w:lang w:val="pt-BR"/>
+        </w:rPr>
+        <w:t>Retorna o conjunto de veículos da simulação em andamento por um método seguro para threads concorrentes.</w:t>
+      </w:r>
+    </w:p>
+    <w:p>
+      <w:pPr>
+        <w:pStyle w:val="PargrafodaLista"/>
+        <w:ind w:left="1416" w:firstLine="0"/>
+        <w:jc w:val="both"/>
+        <w:rPr>
+          <w:lang w:val="pt-BR"/>
+        </w:rPr>
+      </w:pPr>
     </w:p>
     <w:p>
       <w:pPr>
@@ -6316,60 +7582,27 @@
           <w:lang w:val="pt-BR"/>
         </w:rPr>
       </w:pPr>
-      <w:bookmarkStart w:id="58" w:name="_Toc232778562"/>
+      <w:bookmarkStart w:id="52" w:name="_Toc232778562"/>
       <w:r>
         <w:rPr>
           <w:lang w:val="pt-BR"/>
         </w:rPr>
         <w:t>Projeto Detalhado das Entidades de Dados</w:t>
       </w:r>
-      <w:bookmarkEnd w:id="58"/>
-    </w:p>
-    <w:p>
-      <w:pPr>
-        <w:pStyle w:val="Ttulo3"/>
-        <w:numPr>
-          <w:ilvl w:val="2"/>
-          <w:numId w:val="2"/>
-        </w:numPr>
-        <w:rPr>
-          <w:lang w:val="pt-BR"/>
-        </w:rPr>
-      </w:pPr>
-      <w:bookmarkStart w:id="59" w:name="_Toc232778563"/>
-      <w:r>
-        <w:rPr>
-          <w:lang w:val="pt-BR"/>
-        </w:rPr>
-        <w:t>Detalhamento da entidade de dados 1</w:t>
-      </w:r>
-      <w:bookmarkEnd w:id="59"/>
-    </w:p>
-    <w:p>
-      <w:pPr>
-        <w:rPr>
-          <w:lang w:val="pt-BR"/>
-        </w:rPr>
-      </w:pPr>
-      <w:r>
-        <w:rPr>
-          <w:lang w:val="pt-BR"/>
-        </w:rPr>
-        <w:t>Modelo físico da entidade de dados 1</w:t>
-      </w:r>
-      <w:r>
-        <w:rPr>
-          <w:lang w:val="pt-BR"/>
-        </w:rPr>
-        <w:t>.</w:t>
-      </w:r>
-    </w:p>
-    <w:p>
-      <w:pPr>
-        <w:rPr>
-          <w:lang w:val="pt-BR"/>
-        </w:rPr>
-      </w:pPr>
+      <w:bookmarkEnd w:id="52"/>
+    </w:p>
+    <w:p>
+      <w:pPr>
+        <w:rPr>
+          <w:lang w:val="pt-BR"/>
+        </w:rPr>
+      </w:pPr>
+      <w:r>
+        <w:rPr>
+          <w:lang w:val="pt-BR"/>
+        </w:rPr>
+        <w:t>Não se aplica.</w:t>
+      </w:r>
       <w:r>
         <w:rPr>
           <w:lang w:val="pt-BR"/>
@@ -6419,161 +7652,41 @@
       </w:r>
     </w:p>
   </w:comment>
-  <w:comment w:id="41" w:author="Fernando Seabra" w:date="2009-06-14T23:16:00Z" w:initials="FS">
+  <w:comment w:id="48" w:author="Fernando Seabra" w:date="2009-06-16T18:31:00Z" w:initials="FS">
+    <w:p>
+      <w:pPr>
+        <w:pStyle w:val="Textodecomentrio"/>
+        <w:rPr>
+          <w:lang w:val="pt-BR"/>
+        </w:rPr>
+      </w:pPr>
+      <w:r>
+        <w:rPr>
+          <w:rStyle w:val="Refdecomentrio"/>
+        </w:rPr>
+        <w:annotationRef/>
+      </w:r>
+      <w:r>
+        <w:rPr>
+          <w:lang w:val="pt-BR"/>
+        </w:rPr>
+        <w:t>Há interfaces internas entre todos os m</w:t>
+      </w:r>
+      <w:r>
+        <w:rPr>
+          <w:lang w:val="pt-BR"/>
+        </w:rPr>
+        <w:t>ódulos? Tipo, todas as combinações possíveis? Se não, temos que especificar entre quais módulos há interfaces....</w:t>
+      </w:r>
+    </w:p>
     <w:p>
       <w:pPr>
         <w:pStyle w:val="Textodecomentrio"/>
         <w:ind w:firstLine="0"/>
-      </w:pPr>
-      <w:r>
-        <w:rPr>
-          <w:rStyle w:val="Refdecomentrio"/>
-        </w:rPr>
-        <w:annotationRef/>
-      </w:r>
-      <w:r>
-        <w:t>Nano não entendeu….</w:t>
-      </w:r>
-    </w:p>
-  </w:comment>
-  <w:comment w:id="43" w:author="Fernando Seabra" w:date="2009-06-14T23:17:00Z" w:initials="FS">
-    <w:p>
-      <w:pPr>
-        <w:pStyle w:val="Textodecomentrio"/>
-        <w:rPr>
-          <w:lang w:val="pt-BR"/>
-        </w:rPr>
-      </w:pPr>
-      <w:r>
-        <w:rPr>
-          <w:rStyle w:val="Refdecomentrio"/>
-        </w:rPr>
-        <w:annotationRef/>
-      </w:r>
-      <w:r>
-        <w:rPr>
-          <w:lang w:val="pt-BR"/>
-        </w:rPr>
-        <w:t>Nesse caso, você está falando dos m</w:t>
-      </w:r>
-      <w:r>
-        <w:rPr>
-          <w:lang w:val="pt-BR"/>
-        </w:rPr>
-        <w:t>ódulos, e não dos processos, né!? Não existe processo chamado Atualizador...</w:t>
-      </w:r>
-    </w:p>
-  </w:comment>
-  <w:comment w:id="44" w:author="Fernando Seabra" w:date="2009-06-14T23:22:00Z" w:initials="FS">
-    <w:p>
-      <w:pPr>
-        <w:pStyle w:val="Textodecomentrio"/>
-        <w:rPr>
-          <w:lang w:val="pt-BR"/>
-        </w:rPr>
-      </w:pPr>
-      <w:r>
-        <w:rPr>
-          <w:rStyle w:val="Refdecomentrio"/>
-        </w:rPr>
-        <w:annotationRef/>
-      </w:r>
-      <w:r>
-        <w:rPr>
-          <w:lang w:val="pt-BR"/>
-        </w:rPr>
-        <w:t>Isso seria uma depend</w:t>
-      </w:r>
-      <w:r>
-        <w:rPr>
-          <w:lang w:val="pt-BR"/>
-        </w:rPr>
-        <w:t>ência? Ou seria melhor colocar isso na seção de ‘Decomposição em Processos Concorrentes</w:t>
-      </w:r>
-      <w:r>
-        <w:rPr>
-          <w:lang w:val="pt-BR"/>
-        </w:rPr>
-        <w:t>’</w:t>
-      </w:r>
-      <w:r>
-        <w:rPr>
-          <w:lang w:val="pt-BR"/>
-        </w:rPr>
-        <w:t>?</w:t>
-      </w:r>
-    </w:p>
-  </w:comment>
-  <w:comment w:id="51" w:author="Fernando Seabra" w:date="2009-06-14T23:50:00Z" w:initials="FS">
-    <w:p>
-      <w:pPr>
-        <w:pStyle w:val="Textodecomentrio"/>
-        <w:rPr>
-          <w:lang w:val="pt-BR"/>
-        </w:rPr>
-      </w:pPr>
-      <w:r>
-        <w:rPr>
-          <w:rStyle w:val="Refdecomentrio"/>
-        </w:rPr>
-        <w:annotationRef/>
-      </w:r>
-      <w:r>
-        <w:rPr>
-          <w:lang w:val="pt-BR"/>
-        </w:rPr>
-        <w:t>Há interfaces internas entre todos os m</w:t>
-      </w:r>
-      <w:r>
-        <w:rPr>
-          <w:lang w:val="pt-BR"/>
-        </w:rPr>
-        <w:t>ódulos? Tipo, todas as combinações possíveis? Se não, temos que especificar entre quais módulos há interfaces....</w:t>
-      </w:r>
-    </w:p>
-  </w:comment>
-  <w:comment w:id="53" w:author="Fernando Seabra" w:date="2009-06-15T00:01:00Z" w:initials="FS">
-    <w:p>
-      <w:pPr>
-        <w:pStyle w:val="Textodecomentrio"/>
-      </w:pPr>
-      <w:r>
-        <w:rPr>
-          <w:rStyle w:val="Refdecomentrio"/>
-        </w:rPr>
-        <w:annotationRef/>
-      </w:r>
-      <w:r>
-        <w:t>Como assim?</w:t>
-      </w:r>
-    </w:p>
-  </w:comment>
-  <w:comment w:id="56" w:author="Fernando Seabra" w:date="2009-06-15T00:11:00Z" w:initials="FS">
-    <w:p>
-      <w:pPr>
-        <w:pStyle w:val="Textodecomentrio"/>
-        <w:rPr>
-          <w:lang w:val="pt-BR"/>
-        </w:rPr>
-      </w:pPr>
-      <w:r>
-        <w:rPr>
-          <w:rStyle w:val="Refdecomentrio"/>
-        </w:rPr>
-        <w:annotationRef/>
-      </w:r>
-      <w:r>
-        <w:rPr>
-          <w:lang w:val="pt-BR"/>
-        </w:rPr>
-        <w:t>Não deu tempo de fazer agora… j</w:t>
-      </w:r>
-      <w:r>
-        <w:rPr>
-          <w:lang w:val="pt-BR"/>
-        </w:rPr>
-        <w:t xml:space="preserve">á são 00:20... </w:t>
-      </w:r>
+        <w:rPr>
+          <w:lang w:val="pt-BR"/>
+        </w:rPr>
+      </w:pPr>
     </w:p>
   </w:comment>
 </w:comments>
@@ -6753,7 +7866,7 @@
                           <w:noProof/>
                           <w:color w:val="8C8C8C" w:themeColor="background1" w:themeShade="8C"/>
                         </w:rPr>
-                        <w:t>10</w:t>
+                        <w:t>11</w:t>
                       </w:r>
                       <w:r>
                         <w:rPr>
@@ -6925,6 +8038,119 @@
     </w:lvl>
   </w:abstractNum>
   <w:abstractNum w:abstractNumId="1">
+    <w:nsid w:val="10BA554B"/>
+    <w:multiLevelType w:val="hybridMultilevel"/>
+    <w:tmpl w:val="2B34CF9E"/>
+    <w:lvl w:ilvl="0" w:tplc="04160001">
+      <w:start w:val="1"/>
+      <w:numFmt w:val="bullet"/>
+      <w:lvlText w:val=""/>
+      <w:lvlJc w:val="left"/>
+      <w:pPr>
+        <w:ind w:left="1080" w:hanging="360"/>
+      </w:pPr>
+      <w:rPr>
+        <w:rFonts w:ascii="Symbol" w:hAnsi="Symbol" w:hint="default"/>
+      </w:rPr>
+    </w:lvl>
+    <w:lvl w:ilvl="1" w:tplc="04160003">
+      <w:start w:val="1"/>
+      <w:numFmt w:val="bullet"/>
+      <w:lvlText w:val="o"/>
+      <w:lvlJc w:val="left"/>
+      <w:pPr>
+        <w:ind w:left="1800" w:hanging="360"/>
+      </w:pPr>
+      <w:rPr>
+        <w:rFonts w:ascii="Courier New" w:hAnsi="Courier New" w:cs="Courier New" w:hint="default"/>
+      </w:rPr>
+    </w:lvl>
+    <w:lvl w:ilvl="2" w:tplc="04160005" w:tentative="1">
+      <w:start w:val="1"/>
+      <w:numFmt w:val="bullet"/>
+      <w:lvlText w:val=""/>
+      <w:lvlJc w:val="left"/>
+      <w:pPr>
+        <w:ind w:left="2520" w:hanging="360"/>
+      </w:pPr>
+      <w:rPr>
+        <w:rFonts w:ascii="Wingdings" w:hAnsi="Wingdings" w:hint="default"/>
+      </w:rPr>
+    </w:lvl>
+    <w:lvl w:ilvl="3" w:tplc="04160001" w:tentative="1">
+      <w:start w:val="1"/>
+      <w:numFmt w:val="bullet"/>
+      <w:lvlText w:val=""/>
+      <w:lvlJc w:val="left"/>
+      <w:pPr>
+        <w:ind w:left="3240" w:hanging="360"/>
+      </w:pPr>
+      <w:rPr>
+        <w:rFonts w:ascii="Symbol" w:hAnsi="Symbol" w:hint="default"/>
+      </w:rPr>
+    </w:lvl>
+    <w:lvl w:ilvl="4" w:tplc="04160003" w:tentative="1">
+      <w:start w:val="1"/>
+      <w:numFmt w:val="bullet"/>
+      <w:lvlText w:val="o"/>
+      <w:lvlJc w:val="left"/>
+      <w:pPr>
+        <w:ind w:left="3960" w:hanging="360"/>
+      </w:pPr>
+      <w:rPr>
+        <w:rFonts w:ascii="Courier New" w:hAnsi="Courier New" w:cs="Courier New" w:hint="default"/>
+      </w:rPr>
+    </w:lvl>
+    <w:lvl w:ilvl="5" w:tplc="04160005" w:tentative="1">
+      <w:start w:val="1"/>
+      <w:numFmt w:val="bullet"/>
+      <w:lvlText w:val=""/>
+      <w:lvlJc w:val="left"/>
+      <w:pPr>
+        <w:ind w:left="4680" w:hanging="360"/>
+      </w:pPr>
+      <w:rPr>
+        <w:rFonts w:ascii="Wingdings" w:hAnsi="Wingdings" w:hint="default"/>
+      </w:rPr>
+    </w:lvl>
+    <w:lvl w:ilvl="6" w:tplc="04160001" w:tentative="1">
+      <w:start w:val="1"/>
+      <w:numFmt w:val="bullet"/>
+      <w:lvlText w:val=""/>
+      <w:lvlJc w:val="left"/>
+      <w:pPr>
+        <w:ind w:left="5400" w:hanging="360"/>
+      </w:pPr>
+      <w:rPr>
+        <w:rFonts w:ascii="Symbol" w:hAnsi="Symbol" w:hint="default"/>
+      </w:rPr>
+    </w:lvl>
+    <w:lvl w:ilvl="7" w:tplc="04160003" w:tentative="1">
+      <w:start w:val="1"/>
+      <w:numFmt w:val="bullet"/>
+      <w:lvlText w:val="o"/>
+      <w:lvlJc w:val="left"/>
+      <w:pPr>
+        <w:ind w:left="6120" w:hanging="360"/>
+      </w:pPr>
+      <w:rPr>
+        <w:rFonts w:ascii="Courier New" w:hAnsi="Courier New" w:cs="Courier New" w:hint="default"/>
+      </w:rPr>
+    </w:lvl>
+    <w:lvl w:ilvl="8" w:tplc="04160005" w:tentative="1">
+      <w:start w:val="1"/>
+      <w:numFmt w:val="bullet"/>
+      <w:lvlText w:val=""/>
+      <w:lvlJc w:val="left"/>
+      <w:pPr>
+        <w:ind w:left="6840" w:hanging="360"/>
+      </w:pPr>
+      <w:rPr>
+        <w:rFonts w:ascii="Wingdings" w:hAnsi="Wingdings" w:hint="default"/>
+      </w:rPr>
+    </w:lvl>
+  </w:abstractNum>
+  <w:abstractNum w:abstractNumId="2">
     <w:nsid w:val="14BF2941"/>
     <w:multiLevelType w:val="hybridMultilevel"/>
     <w:tmpl w:val="AD006450"/>
@@ -7010,7 +8236,7 @@
       </w:pPr>
     </w:lvl>
   </w:abstractNum>
-  <w:abstractNum w:abstractNumId="2">
+  <w:abstractNum w:abstractNumId="3">
     <w:nsid w:val="16C8206E"/>
     <w:multiLevelType w:val="hybridMultilevel"/>
     <w:tmpl w:val="CC6601D6"/>
@@ -7123,7 +8349,7 @@
       </w:rPr>
     </w:lvl>
   </w:abstractNum>
-  <w:abstractNum w:abstractNumId="3">
+  <w:abstractNum w:abstractNumId="4">
     <w:nsid w:val="17EB46D2"/>
     <w:multiLevelType w:val="hybridMultilevel"/>
     <w:tmpl w:val="2F424EB6"/>
@@ -7236,7 +8462,7 @@
       </w:rPr>
     </w:lvl>
   </w:abstractNum>
-  <w:abstractNum w:abstractNumId="4">
+  <w:abstractNum w:abstractNumId="5">
     <w:nsid w:val="1B2D3F5F"/>
     <w:multiLevelType w:val="multilevel"/>
     <w:tmpl w:val="6BC0333A"/>
@@ -7357,7 +8583,7 @@
       </w:rPr>
     </w:lvl>
   </w:abstractNum>
-  <w:abstractNum w:abstractNumId="5">
+  <w:abstractNum w:abstractNumId="6">
     <w:nsid w:val="1CCC7D98"/>
     <w:multiLevelType w:val="multilevel"/>
     <w:tmpl w:val="E3724AA4"/>
@@ -7470,7 +8696,120 @@
       </w:rPr>
     </w:lvl>
   </w:abstractNum>
-  <w:abstractNum w:abstractNumId="6">
+  <w:abstractNum w:abstractNumId="7">
+    <w:nsid w:val="1E7B0B7C"/>
+    <w:multiLevelType w:val="hybridMultilevel"/>
+    <w:tmpl w:val="7E027322"/>
+    <w:lvl w:ilvl="0" w:tplc="04160001">
+      <w:start w:val="1"/>
+      <w:numFmt w:val="bullet"/>
+      <w:lvlText w:val=""/>
+      <w:lvlJc w:val="left"/>
+      <w:pPr>
+        <w:ind w:left="1080" w:hanging="360"/>
+      </w:pPr>
+      <w:rPr>
+        <w:rFonts w:ascii="Symbol" w:hAnsi="Symbol" w:hint="default"/>
+      </w:rPr>
+    </w:lvl>
+    <w:lvl w:ilvl="1" w:tplc="04160003" w:tentative="1">
+      <w:start w:val="1"/>
+      <w:numFmt w:val="bullet"/>
+      <w:lvlText w:val="o"/>
+      <w:lvlJc w:val="left"/>
+      <w:pPr>
+        <w:ind w:left="1800" w:hanging="360"/>
+      </w:pPr>
+      <w:rPr>
+        <w:rFonts w:ascii="Courier New" w:hAnsi="Courier New" w:cs="Courier New" w:hint="default"/>
+      </w:rPr>
+    </w:lvl>
+    <w:lvl w:ilvl="2" w:tplc="04160005" w:tentative="1">
+      <w:start w:val="1"/>
+      <w:numFmt w:val="bullet"/>
+      <w:lvlText w:val=""/>
+      <w:lvlJc w:val="left"/>
+      <w:pPr>
+        <w:ind w:left="2520" w:hanging="360"/>
+      </w:pPr>
+      <w:rPr>
+        <w:rFonts w:ascii="Wingdings" w:hAnsi="Wingdings" w:hint="default"/>
+      </w:rPr>
+    </w:lvl>
+    <w:lvl w:ilvl="3" w:tplc="04160001" w:tentative="1">
+      <w:start w:val="1"/>
+      <w:numFmt w:val="bullet"/>
+      <w:lvlText w:val=""/>
+      <w:lvlJc w:val="left"/>
+      <w:pPr>
+        <w:ind w:left="3240" w:hanging="360"/>
+      </w:pPr>
+      <w:rPr>
+        <w:rFonts w:ascii="Symbol" w:hAnsi="Symbol" w:hint="default"/>
+      </w:rPr>
+    </w:lvl>
+    <w:lvl w:ilvl="4" w:tplc="04160003" w:tentative="1">
+      <w:start w:val="1"/>
+      <w:numFmt w:val="bullet"/>
+      <w:lvlText w:val="o"/>
+      <w:lvlJc w:val="left"/>
+      <w:pPr>
+        <w:ind w:left="3960" w:hanging="360"/>
+      </w:pPr>
+      <w:rPr>
+        <w:rFonts w:ascii="Courier New" w:hAnsi="Courier New" w:cs="Courier New" w:hint="default"/>
+      </w:rPr>
+    </w:lvl>
+    <w:lvl w:ilvl="5" w:tplc="04160005" w:tentative="1">
+      <w:start w:val="1"/>
+      <w:numFmt w:val="bullet"/>
+      <w:lvlText w:val=""/>
+      <w:lvlJc w:val="left"/>
+      <w:pPr>
+        <w:ind w:left="4680" w:hanging="360"/>
+      </w:pPr>
+      <w:rPr>
+        <w:rFonts w:ascii="Wingdings" w:hAnsi="Wingdings" w:hint="default"/>
+      </w:rPr>
+    </w:lvl>
+    <w:lvl w:ilvl="6" w:tplc="04160001" w:tentative="1">
+      <w:start w:val="1"/>
+      <w:numFmt w:val="bullet"/>
+      <w:lvlText w:val=""/>
+      <w:lvlJc w:val="left"/>
+      <w:pPr>
+        <w:ind w:left="5400" w:hanging="360"/>
+      </w:pPr>
+      <w:rPr>
+        <w:rFonts w:ascii="Symbol" w:hAnsi="Symbol" w:hint="default"/>
+      </w:rPr>
+    </w:lvl>
+    <w:lvl w:ilvl="7" w:tplc="04160003" w:tentative="1">
+      <w:start w:val="1"/>
+      <w:numFmt w:val="bullet"/>
+      <w:lvlText w:val="o"/>
+      <w:lvlJc w:val="left"/>
+      <w:pPr>
+        <w:ind w:left="6120" w:hanging="360"/>
+      </w:pPr>
+      <w:rPr>
+        <w:rFonts w:ascii="Courier New" w:hAnsi="Courier New" w:cs="Courier New" w:hint="default"/>
+      </w:rPr>
+    </w:lvl>
+    <w:lvl w:ilvl="8" w:tplc="04160005" w:tentative="1">
+      <w:start w:val="1"/>
+      <w:numFmt w:val="bullet"/>
+      <w:lvlText w:val=""/>
+      <w:lvlJc w:val="left"/>
+      <w:pPr>
+        <w:ind w:left="6840" w:hanging="360"/>
+      </w:pPr>
+      <w:rPr>
+        <w:rFonts w:ascii="Wingdings" w:hAnsi="Wingdings" w:hint="default"/>
+      </w:rPr>
+    </w:lvl>
+  </w:abstractNum>
+  <w:abstractNum w:abstractNumId="8">
     <w:nsid w:val="21CB20B0"/>
     <w:multiLevelType w:val="hybridMultilevel"/>
     <w:tmpl w:val="7C22BFF6"/>
@@ -7583,7 +8922,7 @@
       </w:rPr>
     </w:lvl>
   </w:abstractNum>
-  <w:abstractNum w:abstractNumId="7">
+  <w:abstractNum w:abstractNumId="9">
     <w:nsid w:val="25044062"/>
     <w:multiLevelType w:val="hybridMultilevel"/>
     <w:tmpl w:val="729ADF68"/>
@@ -7696,7 +9035,7 @@
       </w:rPr>
     </w:lvl>
   </w:abstractNum>
-  <w:abstractNum w:abstractNumId="8">
+  <w:abstractNum w:abstractNumId="10">
     <w:nsid w:val="27B75BAD"/>
     <w:multiLevelType w:val="multilevel"/>
     <w:tmpl w:val="6BC0333A"/>
@@ -7817,7 +9156,7 @@
       </w:rPr>
     </w:lvl>
   </w:abstractNum>
-  <w:abstractNum w:abstractNumId="9">
+  <w:abstractNum w:abstractNumId="11">
     <w:nsid w:val="307A6ECC"/>
     <w:multiLevelType w:val="multilevel"/>
     <w:tmpl w:val="6BC0333A"/>
@@ -7938,7 +9277,7 @@
       </w:rPr>
     </w:lvl>
   </w:abstractNum>
-  <w:abstractNum w:abstractNumId="10">
+  <w:abstractNum w:abstractNumId="12">
     <w:nsid w:val="33D36FCD"/>
     <w:multiLevelType w:val="hybridMultilevel"/>
     <w:tmpl w:val="B8809C1E"/>
@@ -8025,7 +9364,7 @@
       </w:pPr>
     </w:lvl>
   </w:abstractNum>
-  <w:abstractNum w:abstractNumId="11">
+  <w:abstractNum w:abstractNumId="13">
     <w:nsid w:val="33DF2B8E"/>
     <w:multiLevelType w:val="hybridMultilevel"/>
     <w:tmpl w:val="F386ED78"/>
@@ -8111,7 +9450,7 @@
       </w:pPr>
     </w:lvl>
   </w:abstractNum>
-  <w:abstractNum w:abstractNumId="12">
+  <w:abstractNum w:abstractNumId="14">
     <w:nsid w:val="349D2B46"/>
     <w:multiLevelType w:val="hybridMultilevel"/>
     <w:tmpl w:val="11AA019C"/>
@@ -8200,7 +9539,7 @@
       </w:pPr>
     </w:lvl>
   </w:abstractNum>
-  <w:abstractNum w:abstractNumId="13">
+  <w:abstractNum w:abstractNumId="15">
     <w:nsid w:val="35D56FE3"/>
     <w:multiLevelType w:val="hybridMultilevel"/>
     <w:tmpl w:val="5E566F54"/>
@@ -8313,7 +9652,7 @@
       </w:rPr>
     </w:lvl>
   </w:abstractNum>
-  <w:abstractNum w:abstractNumId="14">
+  <w:abstractNum w:abstractNumId="16">
     <w:nsid w:val="3618004D"/>
     <w:multiLevelType w:val="hybridMultilevel"/>
     <w:tmpl w:val="0B169140"/>
@@ -8399,7 +9738,7 @@
       </w:pPr>
     </w:lvl>
   </w:abstractNum>
-  <w:abstractNum w:abstractNumId="15">
+  <w:abstractNum w:abstractNumId="17">
     <w:nsid w:val="366C1705"/>
     <w:multiLevelType w:val="hybridMultilevel"/>
     <w:tmpl w:val="F68E6708"/>
@@ -8489,7 +9828,7 @@
       </w:pPr>
     </w:lvl>
   </w:abstractNum>
-  <w:abstractNum w:abstractNumId="16">
+  <w:abstractNum w:abstractNumId="18">
     <w:nsid w:val="36FC3055"/>
     <w:multiLevelType w:val="multilevel"/>
     <w:tmpl w:val="E34A42E0"/>
@@ -8637,7 +9976,7 @@
       </w:rPr>
     </w:lvl>
   </w:abstractNum>
-  <w:abstractNum w:abstractNumId="17">
+  <w:abstractNum w:abstractNumId="19">
     <w:nsid w:val="37822356"/>
     <w:multiLevelType w:val="hybridMultilevel"/>
     <w:tmpl w:val="C3F64698"/>
@@ -8750,7 +10089,7 @@
       </w:rPr>
     </w:lvl>
   </w:abstractNum>
-  <w:abstractNum w:abstractNumId="18">
+  <w:abstractNum w:abstractNumId="20">
     <w:nsid w:val="50742CB3"/>
     <w:multiLevelType w:val="hybridMultilevel"/>
     <w:tmpl w:val="274ACD7A"/>
@@ -8836,7 +10175,7 @@
       </w:pPr>
     </w:lvl>
   </w:abstractNum>
-  <w:abstractNum w:abstractNumId="19">
+  <w:abstractNum w:abstractNumId="21">
     <w:nsid w:val="5489650F"/>
     <w:multiLevelType w:val="hybridMultilevel"/>
     <w:tmpl w:val="73807836"/>
@@ -8949,7 +10288,7 @@
       </w:rPr>
     </w:lvl>
   </w:abstractNum>
-  <w:abstractNum w:abstractNumId="20">
+  <w:abstractNum w:abstractNumId="22">
     <w:nsid w:val="54F16085"/>
     <w:multiLevelType w:val="hybridMultilevel"/>
     <w:tmpl w:val="2E62F3DC"/>
@@ -9062,7 +10401,7 @@
       </w:rPr>
     </w:lvl>
   </w:abstractNum>
-  <w:abstractNum w:abstractNumId="21">
+  <w:abstractNum w:abstractNumId="23">
     <w:nsid w:val="550A29FA"/>
     <w:multiLevelType w:val="hybridMultilevel"/>
     <w:tmpl w:val="0A4E97C4"/>
@@ -9175,7 +10514,7 @@
       </w:rPr>
     </w:lvl>
   </w:abstractNum>
-  <w:abstractNum w:abstractNumId="22">
+  <w:abstractNum w:abstractNumId="24">
     <w:nsid w:val="57580E51"/>
     <w:multiLevelType w:val="hybridMultilevel"/>
     <w:tmpl w:val="60180262"/>
@@ -9261,7 +10600,7 @@
       </w:pPr>
     </w:lvl>
   </w:abstractNum>
-  <w:abstractNum w:abstractNumId="23">
+  <w:abstractNum w:abstractNumId="25">
     <w:nsid w:val="579C479C"/>
     <w:multiLevelType w:val="hybridMultilevel"/>
     <w:tmpl w:val="D36EBC6A"/>
@@ -9347,7 +10686,7 @@
       </w:pPr>
     </w:lvl>
   </w:abstractNum>
-  <w:abstractNum w:abstractNumId="24">
+  <w:abstractNum w:abstractNumId="26">
     <w:nsid w:val="57B574E7"/>
     <w:multiLevelType w:val="hybridMultilevel"/>
     <w:tmpl w:val="87240F5C"/>
@@ -9433,7 +10772,7 @@
       </w:pPr>
     </w:lvl>
   </w:abstractNum>
-  <w:abstractNum w:abstractNumId="25">
+  <w:abstractNum w:abstractNumId="27">
     <w:nsid w:val="58087A0D"/>
     <w:multiLevelType w:val="hybridMultilevel"/>
     <w:tmpl w:val="133AFCB8"/>
@@ -9546,7 +10885,7 @@
       </w:rPr>
     </w:lvl>
   </w:abstractNum>
-  <w:abstractNum w:abstractNumId="26">
+  <w:abstractNum w:abstractNumId="28">
     <w:nsid w:val="60DB7F3E"/>
     <w:multiLevelType w:val="multilevel"/>
     <w:tmpl w:val="6BC0333A"/>
@@ -9667,7 +11006,7 @@
       </w:rPr>
     </w:lvl>
   </w:abstractNum>
-  <w:abstractNum w:abstractNumId="27">
+  <w:abstractNum w:abstractNumId="29">
     <w:nsid w:val="66D55223"/>
     <w:multiLevelType w:val="hybridMultilevel"/>
     <w:tmpl w:val="88EA1FCE"/>
@@ -9780,7 +11119,7 @@
       </w:rPr>
     </w:lvl>
   </w:abstractNum>
-  <w:abstractNum w:abstractNumId="28">
+  <w:abstractNum w:abstractNumId="30">
     <w:nsid w:val="67CE1DFC"/>
     <w:multiLevelType w:val="multilevel"/>
     <w:tmpl w:val="6BC0333A"/>
@@ -9901,7 +11240,7 @@
       </w:rPr>
     </w:lvl>
   </w:abstractNum>
-  <w:abstractNum w:abstractNumId="29">
+  <w:abstractNum w:abstractNumId="31">
     <w:nsid w:val="69A10D7F"/>
     <w:multiLevelType w:val="hybridMultilevel"/>
     <w:tmpl w:val="93882F8A"/>
@@ -9987,7 +11326,7 @@
       </w:pPr>
     </w:lvl>
   </w:abstractNum>
-  <w:abstractNum w:abstractNumId="30">
+  <w:abstractNum w:abstractNumId="32">
     <w:nsid w:val="6B2241B3"/>
     <w:multiLevelType w:val="hybridMultilevel"/>
     <w:tmpl w:val="7CE25F8A"/>
@@ -10100,7 +11439,7 @@
       </w:rPr>
     </w:lvl>
   </w:abstractNum>
-  <w:abstractNum w:abstractNumId="31">
+  <w:abstractNum w:abstractNumId="33">
     <w:nsid w:val="6C3D2728"/>
     <w:multiLevelType w:val="hybridMultilevel"/>
     <w:tmpl w:val="5FB29074"/>
@@ -10213,7 +11552,7 @@
       </w:rPr>
     </w:lvl>
   </w:abstractNum>
-  <w:abstractNum w:abstractNumId="32">
+  <w:abstractNum w:abstractNumId="34">
     <w:nsid w:val="7B6E088A"/>
     <w:multiLevelType w:val="multilevel"/>
     <w:tmpl w:val="8D5ED930"/>
@@ -10327,106 +11666,112 @@
     </w:lvl>
   </w:abstractNum>
   <w:num w:numId="1">
-    <w:abstractNumId w:val="26"/>
+    <w:abstractNumId w:val="28"/>
   </w:num>
   <w:num w:numId="2">
-    <w:abstractNumId w:val="26"/>
+    <w:abstractNumId w:val="28"/>
   </w:num>
   <w:num w:numId="3">
-    <w:abstractNumId w:val="32"/>
+    <w:abstractNumId w:val="34"/>
   </w:num>
   <w:num w:numId="4">
-    <w:abstractNumId w:val="5"/>
+    <w:abstractNumId w:val="6"/>
   </w:num>
   <w:num w:numId="5">
-    <w:abstractNumId w:val="13"/>
+    <w:abstractNumId w:val="15"/>
   </w:num>
   <w:num w:numId="6">
-    <w:abstractNumId w:val="3"/>
+    <w:abstractNumId w:val="4"/>
   </w:num>
   <w:num w:numId="7">
-    <w:abstractNumId w:val="10"/>
+    <w:abstractNumId w:val="12"/>
   </w:num>
   <w:num w:numId="8">
-    <w:abstractNumId w:val="25"/>
+    <w:abstractNumId w:val="27"/>
   </w:num>
   <w:num w:numId="9">
-    <w:abstractNumId w:val="21"/>
+    <w:abstractNumId w:val="23"/>
   </w:num>
   <w:num w:numId="10">
-    <w:abstractNumId w:val="27"/>
+    <w:abstractNumId w:val="29"/>
   </w:num>
   <w:num w:numId="11">
-    <w:abstractNumId w:val="15"/>
+    <w:abstractNumId w:val="17"/>
   </w:num>
   <w:num w:numId="12">
-    <w:abstractNumId w:val="6"/>
+    <w:abstractNumId w:val="8"/>
   </w:num>
   <w:num w:numId="13">
-    <w:abstractNumId w:val="18"/>
+    <w:abstractNumId w:val="20"/>
   </w:num>
   <w:num w:numId="14">
     <w:abstractNumId w:val="0"/>
   </w:num>
   <w:num w:numId="15">
-    <w:abstractNumId w:val="20"/>
+    <w:abstractNumId w:val="22"/>
   </w:num>
   <w:num w:numId="16">
-    <w:abstractNumId w:val="17"/>
+    <w:abstractNumId w:val="19"/>
   </w:num>
   <w:num w:numId="17">
-    <w:abstractNumId w:val="19"/>
+    <w:abstractNumId w:val="21"/>
   </w:num>
   <w:num w:numId="18">
+    <w:abstractNumId w:val="32"/>
+  </w:num>
+  <w:num w:numId="19">
+    <w:abstractNumId w:val="3"/>
+  </w:num>
+  <w:num w:numId="20">
+    <w:abstractNumId w:val="9"/>
+  </w:num>
+  <w:num w:numId="21">
+    <w:abstractNumId w:val="18"/>
+  </w:num>
+  <w:num w:numId="22">
+    <w:abstractNumId w:val="14"/>
+  </w:num>
+  <w:num w:numId="23">
+    <w:abstractNumId w:val="10"/>
+  </w:num>
+  <w:num w:numId="24">
+    <w:abstractNumId w:val="5"/>
+  </w:num>
+  <w:num w:numId="25">
+    <w:abstractNumId w:val="33"/>
+  </w:num>
+  <w:num w:numId="26">
+    <w:abstractNumId w:val="24"/>
+  </w:num>
+  <w:num w:numId="27">
     <w:abstractNumId w:val="30"/>
   </w:num>
-  <w:num w:numId="19">
+  <w:num w:numId="28">
+    <w:abstractNumId w:val="16"/>
+  </w:num>
+  <w:num w:numId="29">
+    <w:abstractNumId w:val="26"/>
+  </w:num>
+  <w:num w:numId="30">
+    <w:abstractNumId w:val="31"/>
+  </w:num>
+  <w:num w:numId="31">
+    <w:abstractNumId w:val="25"/>
+  </w:num>
+  <w:num w:numId="32">
+    <w:abstractNumId w:val="13"/>
+  </w:num>
+  <w:num w:numId="33">
     <w:abstractNumId w:val="2"/>
   </w:num>
-  <w:num w:numId="20">
+  <w:num w:numId="34">
+    <w:abstractNumId w:val="11"/>
+  </w:num>
+  <w:num w:numId="35">
     <w:abstractNumId w:val="7"/>
   </w:num>
-  <w:num w:numId="21">
-    <w:abstractNumId w:val="16"/>
-  </w:num>
-  <w:num w:numId="22">
-    <w:abstractNumId w:val="12"/>
-  </w:num>
-  <w:num w:numId="23">
-    <w:abstractNumId w:val="8"/>
-  </w:num>
-  <w:num w:numId="24">
-    <w:abstractNumId w:val="4"/>
-  </w:num>
-  <w:num w:numId="25">
-    <w:abstractNumId w:val="31"/>
-  </w:num>
-  <w:num w:numId="26">
-    <w:abstractNumId w:val="22"/>
-  </w:num>
-  <w:num w:numId="27">
-    <w:abstractNumId w:val="28"/>
-  </w:num>
-  <w:num w:numId="28">
-    <w:abstractNumId w:val="14"/>
-  </w:num>
-  <w:num w:numId="29">
-    <w:abstractNumId w:val="24"/>
-  </w:num>
-  <w:num w:numId="30">
-    <w:abstractNumId w:val="29"/>
-  </w:num>
-  <w:num w:numId="31">
-    <w:abstractNumId w:val="23"/>
-  </w:num>
-  <w:num w:numId="32">
-    <w:abstractNumId w:val="11"/>
-  </w:num>
-  <w:num w:numId="33">
+  <w:num w:numId="36">
     <w:abstractNumId w:val="1"/>
-  </w:num>
-  <w:num w:numId="34">
-    <w:abstractNumId w:val="9"/>
   </w:num>
 </w:numbering>
 </file>
@@ -10812,7 +12157,6 @@
   <w:style w:type="character" w:default="1" w:styleId="Fontepargpadro">
     <w:name w:val="Default Paragraph Font"/>
     <w:uiPriority w:val="1"/>
-    <w:semiHidden/>
     <w:unhideWhenUsed/>
   </w:style>
   <w:style w:type="table" w:default="1" w:styleId="Tabelanormal">
@@ -11567,6 +12911,42 @@
       </w:tcPr>
     </w:tblStylePr>
   </w:style>
+  <w:style w:type="paragraph" w:styleId="Textodenotaderodap">
+    <w:name w:val="footnote text"/>
+    <w:basedOn w:val="Normal"/>
+    <w:link w:val="TextodenotaderodapChar"/>
+    <w:uiPriority w:val="99"/>
+    <w:semiHidden/>
+    <w:unhideWhenUsed/>
+    <w:rsid w:val="00925764"/>
+    <w:rPr>
+      <w:sz w:val="20"/>
+      <w:szCs w:val="20"/>
+    </w:rPr>
+  </w:style>
+  <w:style w:type="character" w:customStyle="1" w:styleId="TextodenotaderodapChar">
+    <w:name w:val="Texto de nota de rodapé Char"/>
+    <w:basedOn w:val="Fontepargpadro"/>
+    <w:link w:val="Textodenotaderodap"/>
+    <w:uiPriority w:val="99"/>
+    <w:semiHidden/>
+    <w:rsid w:val="00925764"/>
+    <w:rPr>
+      <w:sz w:val="20"/>
+      <w:szCs w:val="20"/>
+    </w:rPr>
+  </w:style>
+  <w:style w:type="character" w:styleId="Refdenotaderodap">
+    <w:name w:val="footnote reference"/>
+    <w:basedOn w:val="Fontepargpadro"/>
+    <w:uiPriority w:val="99"/>
+    <w:semiHidden/>
+    <w:unhideWhenUsed/>
+    <w:rsid w:val="00925764"/>
+    <w:rPr>
+      <w:vertAlign w:val="superscript"/>
+    </w:rPr>
+  </w:style>
 </w:styles>
 </file>
 
@@ -11858,7 +13238,7 @@
 </file>
 
 <file path=customXml/itemProps1.xml><?xml version="1.0" encoding="utf-8"?>
-<ds:datastoreItem xmlns:ds="http://schemas.openxmlformats.org/officeDocument/2006/customXml" ds:itemID="{471DC217-C34B-4F83-8D02-5C04BBF7BE31}">
+<ds:datastoreItem xmlns:ds="http://schemas.openxmlformats.org/officeDocument/2006/customXml" ds:itemID="{B428E0A3-20CF-4442-80D5-C1F57F24C77B}">
   <ds:schemaRefs>
     <ds:schemaRef ds:uri="http://schemas.openxmlformats.org/officeDocument/2006/bibliography"/>
   </ds:schemaRefs>

</xml_diff>